<commit_message>
Chapter about device software added
</commit_message>
<xml_diff>
--- a/Doc/HeatingMonitor.docx
+++ b/Doc/HeatingMonitor.docx
@@ -9,7 +9,7 @@
           <w:lang w:val="en-US"/>
         </w:rPr>
       </w:pPr>
-      <w:bookmarkStart w:id="0" w:name="_Toc451845060"/>
+      <w:bookmarkStart w:id="0" w:name="_Toc452967211"/>
       <w:r>
         <w:rPr>
           <w:lang w:val="en-US"/>
@@ -38,7 +38,7 @@
           <w:lang w:val="en-US"/>
         </w:rPr>
       </w:pPr>
-      <w:bookmarkStart w:id="1" w:name="_Toc451845061"/>
+      <w:bookmarkStart w:id="1" w:name="_Toc452967212"/>
       <w:r>
         <w:rPr>
           <w:lang w:val="en-US"/>
@@ -113,10 +113,7 @@
               <w:txbxContent>
                 <w:p>
                   <w:r>
-                    <w:t>STREAM ANALYTICS</w:t>
-                  </w:r>
-                  <w:r>
-                    <w:t xml:space="preserve"> [</w:t>
+                    <w:t>STREAM ANALYTICS [</w:t>
                   </w:r>
                   <w:proofErr w:type="spellStart"/>
                   <w:r>
@@ -151,13 +148,7 @@
                     <w:rPr>
                       <w:lang w:val="en-US"/>
                     </w:rPr>
-                    <w:t xml:space="preserve">IOT HUB </w:t>
-                  </w:r>
-                  <w:r>
-                    <w:rPr>
-                      <w:lang w:val="en-US"/>
-                    </w:rPr>
-                    <w:t>[</w:t>
+                    <w:t>IOT HUB [</w:t>
                   </w:r>
                   <w:proofErr w:type="spellStart"/>
                   <w:r>
@@ -177,25 +168,7 @@
                     <w:rPr>
                       <w:lang w:val="en-US"/>
                     </w:rPr>
-                    <w:t>or</w:t>
-                  </w:r>
-                  <w:r>
-                    <w:rPr>
-                      <w:lang w:val="en-US"/>
-                    </w:rPr>
-                    <w:t xml:space="preserve"> </w:t>
-                  </w:r>
-                  <w:r>
-                    <w:rPr>
-                      <w:lang w:val="en-US"/>
-                    </w:rPr>
-                    <w:t>EVENT HUB</w:t>
-                  </w:r>
-                  <w:r>
-                    <w:rPr>
-                      <w:lang w:val="en-US"/>
-                    </w:rPr>
-                    <w:t xml:space="preserve"> </w:t>
+                    <w:t xml:space="preserve">or EVENT HUB </w:t>
                   </w:r>
                   <w:r>
                     <w:rPr>
@@ -251,10 +224,7 @@
                     </w:rPr>
                   </w:pPr>
                   <w:r>
-                    <w:t>SQL DB</w:t>
-                  </w:r>
-                  <w:r>
-                    <w:t xml:space="preserve"> </w:t>
+                    <w:t xml:space="preserve">SQL DB </w:t>
                   </w:r>
                   <w:r>
                     <w:rPr>
@@ -310,13 +280,7 @@
                     <w:rPr>
                       <w:lang w:val="en-US"/>
                     </w:rPr>
-                    <w:t>to</w:t>
-                  </w:r>
-                  <w:r>
-                    <w:rPr>
-                      <w:lang w:val="en-US"/>
-                    </w:rPr>
-                    <w:t xml:space="preserve"> </w:t>
+                    <w:t xml:space="preserve">to </w:t>
                   </w:r>
                   <w:r>
                     <w:rPr>
@@ -482,13 +446,7 @@
                     <w:rPr>
                       <w:lang w:val="en-US"/>
                     </w:rPr>
-                    <w:t xml:space="preserve">Measurement system, reads sensor data </w:t>
-                  </w:r>
-                  <w:r>
-                    <w:rPr>
-                      <w:lang w:val="en-US"/>
-                    </w:rPr>
-                    <w:t>(</w:t>
+                    <w:t>Measurement system, reads sensor data (</w:t>
                   </w:r>
                   <w:r>
                     <w:rPr>
@@ -508,13 +466,7 @@
                     <w:rPr>
                       <w:lang w:val="en-US"/>
                     </w:rPr>
-                    <w:t>)</w:t>
-                  </w:r>
-                  <w:r>
-                    <w:rPr>
-                      <w:lang w:val="en-US"/>
-                    </w:rPr>
-                    <w:t xml:space="preserve"> </w:t>
+                    <w:t xml:space="preserve">) </w:t>
                   </w:r>
                   <w:r>
                     <w:rPr>
@@ -626,31 +578,13 @@
                     <w:rPr>
                       <w:lang w:val="en-US"/>
                     </w:rPr>
-                    <w:t>Web service</w:t>
+                    <w:t xml:space="preserve">Web service </w:t>
                   </w:r>
                   <w:r>
                     <w:rPr>
                       <w:lang w:val="en-US"/>
                     </w:rPr>
-                    <w:t xml:space="preserve"> </w:t>
-                  </w:r>
-                  <w:r>
-                    <w:rPr>
-                      <w:lang w:val="en-US"/>
-                    </w:rPr>
-                    <w:t>[</w:t>
-                  </w:r>
-                  <w:r>
-                    <w:rPr>
-                      <w:lang w:val="en-US"/>
-                    </w:rPr>
-                    <w:t>HeatMonServer</w:t>
-                  </w:r>
-                  <w:r>
-                    <w:rPr>
-                      <w:lang w:val="en-US"/>
-                    </w:rPr>
-                    <w:t>.js]</w:t>
+                    <w:t>[HeatMonServer.js]</w:t>
                   </w:r>
                 </w:p>
               </w:txbxContent>
@@ -678,13 +612,6 @@
     </w:p>
     <w:sdt>
       <w:sdtPr>
-        <w:id w:val="306908255"/>
-        <w:docPartObj>
-          <w:docPartGallery w:val="Table of Contents"/>
-          <w:docPartUnique/>
-        </w:docPartObj>
-      </w:sdtPr>
-      <w:sdtEndPr>
         <w:rPr>
           <w:rFonts w:asciiTheme="minorHAnsi" w:eastAsiaTheme="minorHAnsi" w:hAnsiTheme="minorHAnsi" w:cstheme="minorBidi"/>
           <w:b w:val="0"/>
@@ -694,7 +621,12 @@
           <w:szCs w:val="22"/>
           <w:lang w:val="fi-FI"/>
         </w:rPr>
-      </w:sdtEndPr>
+        <w:id w:val="306908255"/>
+        <w:docPartObj>
+          <w:docPartGallery w:val="Table of Contents"/>
+          <w:docPartUnique/>
+        </w:docPartObj>
+      </w:sdtPr>
       <w:sdtContent>
         <w:p>
           <w:pPr>
@@ -725,7 +657,7 @@
           <w:r>
             <w:fldChar w:fldCharType="separate"/>
           </w:r>
-          <w:hyperlink w:anchor="_Toc451845060" w:history="1">
+          <w:hyperlink w:anchor="_Toc452967211" w:history="1">
             <w:r>
               <w:rPr>
                 <w:rStyle w:val="Hyperlink"/>
@@ -753,7 +685,7 @@
                 <w:noProof/>
                 <w:webHidden/>
               </w:rPr>
-              <w:instrText xml:space="preserve"> PAGEREF _Toc451845060 \h </w:instrText>
+              <w:instrText xml:space="preserve"> PAGEREF _Toc452967211 \h </w:instrText>
             </w:r>
             <w:r>
               <w:rPr>
@@ -796,7 +728,7 @@
               <w:lang w:val="en-US"/>
             </w:rPr>
           </w:pPr>
-          <w:hyperlink w:anchor="_Toc451845061" w:history="1">
+          <w:hyperlink w:anchor="_Toc452967212" w:history="1">
             <w:r>
               <w:rPr>
                 <w:rStyle w:val="Hyperlink"/>
@@ -824,7 +756,7 @@
                 <w:noProof/>
                 <w:webHidden/>
               </w:rPr>
-              <w:instrText xml:space="preserve"> PAGEREF _Toc451845061 \h </w:instrText>
+              <w:instrText xml:space="preserve"> PAGEREF _Toc452967212 \h </w:instrText>
             </w:r>
             <w:r>
               <w:rPr>
@@ -867,13 +799,84 @@
               <w:lang w:val="en-US"/>
             </w:rPr>
           </w:pPr>
-          <w:hyperlink w:anchor="_Toc451845062" w:history="1">
+          <w:hyperlink w:anchor="_Toc452967213" w:history="1">
             <w:r>
               <w:rPr>
                 <w:rStyle w:val="Hyperlink"/>
                 <w:noProof/>
                 <w:lang w:val="en-US"/>
               </w:rPr>
+              <w:t>Change history</w:t>
+            </w:r>
+            <w:r>
+              <w:rPr>
+                <w:noProof/>
+                <w:webHidden/>
+              </w:rPr>
+              <w:tab/>
+            </w:r>
+            <w:r>
+              <w:rPr>
+                <w:noProof/>
+                <w:webHidden/>
+              </w:rPr>
+              <w:fldChar w:fldCharType="begin"/>
+            </w:r>
+            <w:r>
+              <w:rPr>
+                <w:noProof/>
+                <w:webHidden/>
+              </w:rPr>
+              <w:instrText xml:space="preserve"> PAGEREF _Toc452967213 \h </w:instrText>
+            </w:r>
+            <w:r>
+              <w:rPr>
+                <w:noProof/>
+                <w:webHidden/>
+              </w:rPr>
+            </w:r>
+            <w:r>
+              <w:rPr>
+                <w:noProof/>
+                <w:webHidden/>
+              </w:rPr>
+              <w:fldChar w:fldCharType="separate"/>
+            </w:r>
+            <w:r>
+              <w:rPr>
+                <w:noProof/>
+                <w:webHidden/>
+              </w:rPr>
+              <w:t>3</w:t>
+            </w:r>
+            <w:r>
+              <w:rPr>
+                <w:noProof/>
+                <w:webHidden/>
+              </w:rPr>
+              <w:fldChar w:fldCharType="end"/>
+            </w:r>
+          </w:hyperlink>
+        </w:p>
+        <w:p>
+          <w:pPr>
+            <w:pStyle w:val="TOC2"/>
+            <w:tabs>
+              <w:tab w:val="right" w:leader="dot" w:pos="9628"/>
+            </w:tabs>
+            <w:rPr>
+              <w:rFonts w:eastAsiaTheme="minorEastAsia"/>
+              <w:noProof/>
+              <w:lang w:val="en-US"/>
+            </w:rPr>
+          </w:pPr>
+          <w:hyperlink w:anchor="_Toc452967214" w:history="1">
+            <w:r>
+              <w:rPr>
+                <w:rStyle w:val="Hyperlink"/>
+                <w:noProof/>
+                <w:lang w:val="en-US"/>
+              </w:rPr>
               <w:t>Setting up Azure Services</w:t>
             </w:r>
             <w:r>
@@ -895,7 +898,7 @@
                 <w:noProof/>
                 <w:webHidden/>
               </w:rPr>
-              <w:instrText xml:space="preserve"> PAGEREF _Toc451845062 \h </w:instrText>
+              <w:instrText xml:space="preserve"> PAGEREF _Toc452967214 \h </w:instrText>
             </w:r>
             <w:r>
               <w:rPr>
@@ -915,7 +918,7 @@
                 <w:noProof/>
                 <w:webHidden/>
               </w:rPr>
-              <w:t>3</w:t>
+              <w:t>4</w:t>
             </w:r>
             <w:r>
               <w:rPr>
@@ -938,7 +941,7 @@
               <w:lang w:val="en-US"/>
             </w:rPr>
           </w:pPr>
-          <w:hyperlink w:anchor="_Toc451845063" w:history="1">
+          <w:hyperlink w:anchor="_Toc452967215" w:history="1">
             <w:r>
               <w:rPr>
                 <w:rStyle w:val="Hyperlink"/>
@@ -966,7 +969,7 @@
                 <w:noProof/>
                 <w:webHidden/>
               </w:rPr>
-              <w:instrText xml:space="preserve"> PAGEREF _Toc451845063 \h </w:instrText>
+              <w:instrText xml:space="preserve"> PAGEREF _Toc452967215 \h </w:instrText>
             </w:r>
             <w:r>
               <w:rPr>
@@ -986,7 +989,7 @@
                 <w:noProof/>
                 <w:webHidden/>
               </w:rPr>
-              <w:t>3</w:t>
+              <w:t>4</w:t>
             </w:r>
             <w:r>
               <w:rPr>
@@ -1009,7 +1012,7 @@
               <w:lang w:val="en-US"/>
             </w:rPr>
           </w:pPr>
-          <w:hyperlink w:anchor="_Toc451845064" w:history="1">
+          <w:hyperlink w:anchor="_Toc452967216" w:history="1">
             <w:r>
               <w:rPr>
                 <w:rStyle w:val="Hyperlink"/>
@@ -1037,7 +1040,7 @@
                 <w:noProof/>
                 <w:webHidden/>
               </w:rPr>
-              <w:instrText xml:space="preserve"> PAGEREF _Toc451845064 \h </w:instrText>
+              <w:instrText xml:space="preserve"> PAGEREF _Toc452967216 \h </w:instrText>
             </w:r>
             <w:r>
               <w:rPr>
@@ -1057,7 +1060,7 @@
                 <w:noProof/>
                 <w:webHidden/>
               </w:rPr>
-              <w:t>3</w:t>
+              <w:t>4</w:t>
             </w:r>
             <w:r>
               <w:rPr>
@@ -1080,7 +1083,7 @@
               <w:lang w:val="en-US"/>
             </w:rPr>
           </w:pPr>
-          <w:hyperlink w:anchor="_Toc451845065" w:history="1">
+          <w:hyperlink w:anchor="_Toc452967217" w:history="1">
             <w:r>
               <w:rPr>
                 <w:rStyle w:val="Hyperlink"/>
@@ -1108,7 +1111,7 @@
                 <w:noProof/>
                 <w:webHidden/>
               </w:rPr>
-              <w:instrText xml:space="preserve"> PAGEREF _Toc451845065 \h </w:instrText>
+              <w:instrText xml:space="preserve"> PAGEREF _Toc452967217 \h </w:instrText>
             </w:r>
             <w:r>
               <w:rPr>
@@ -1128,7 +1131,7 @@
                 <w:noProof/>
                 <w:webHidden/>
               </w:rPr>
-              <w:t>4</w:t>
+              <w:t>5</w:t>
             </w:r>
             <w:r>
               <w:rPr>
@@ -1151,7 +1154,7 @@
               <w:lang w:val="en-US"/>
             </w:rPr>
           </w:pPr>
-          <w:hyperlink w:anchor="_Toc451845066" w:history="1">
+          <w:hyperlink w:anchor="_Toc452967218" w:history="1">
             <w:r>
               <w:rPr>
                 <w:rStyle w:val="Hyperlink"/>
@@ -1179,7 +1182,7 @@
                 <w:noProof/>
                 <w:webHidden/>
               </w:rPr>
-              <w:instrText xml:space="preserve"> PAGEREF _Toc451845066 \h </w:instrText>
+              <w:instrText xml:space="preserve"> PAGEREF _Toc452967218 \h </w:instrText>
             </w:r>
             <w:r>
               <w:rPr>
@@ -1199,7 +1202,7 @@
                 <w:noProof/>
                 <w:webHidden/>
               </w:rPr>
-              <w:t>5</w:t>
+              <w:t>6</w:t>
             </w:r>
             <w:r>
               <w:rPr>
@@ -1222,7 +1225,7 @@
               <w:lang w:val="en-US"/>
             </w:rPr>
           </w:pPr>
-          <w:hyperlink w:anchor="_Toc451845067" w:history="1">
+          <w:hyperlink w:anchor="_Toc452967219" w:history="1">
             <w:r>
               <w:rPr>
                 <w:rStyle w:val="Hyperlink"/>
@@ -1250,7 +1253,7 @@
                 <w:noProof/>
                 <w:webHidden/>
               </w:rPr>
-              <w:instrText xml:space="preserve"> PAGEREF _Toc451845067 \h </w:instrText>
+              <w:instrText xml:space="preserve"> PAGEREF _Toc452967219 \h </w:instrText>
             </w:r>
             <w:r>
               <w:rPr>
@@ -1270,7 +1273,7 @@
                 <w:noProof/>
                 <w:webHidden/>
               </w:rPr>
-              <w:t>5</w:t>
+              <w:t>7</w:t>
             </w:r>
             <w:r>
               <w:rPr>
@@ -1293,7 +1296,7 @@
               <w:lang w:val="en-US"/>
             </w:rPr>
           </w:pPr>
-          <w:hyperlink w:anchor="_Toc451845068" w:history="1">
+          <w:hyperlink w:anchor="_Toc452967220" w:history="1">
             <w:r>
               <w:rPr>
                 <w:rStyle w:val="Hyperlink"/>
@@ -1321,7 +1324,7 @@
                 <w:noProof/>
                 <w:webHidden/>
               </w:rPr>
-              <w:instrText xml:space="preserve"> PAGEREF _Toc451845068 \h </w:instrText>
+              <w:instrText xml:space="preserve"> PAGEREF _Toc452967220 \h </w:instrText>
             </w:r>
             <w:r>
               <w:rPr>
@@ -1341,7 +1344,7 @@
                 <w:noProof/>
                 <w:webHidden/>
               </w:rPr>
-              <w:t>6</w:t>
+              <w:t>8</w:t>
             </w:r>
             <w:r>
               <w:rPr>
@@ -1364,7 +1367,7 @@
               <w:lang w:val="en-US"/>
             </w:rPr>
           </w:pPr>
-          <w:hyperlink w:anchor="_Toc451845069" w:history="1">
+          <w:hyperlink w:anchor="_Toc452967221" w:history="1">
             <w:r>
               <w:rPr>
                 <w:rStyle w:val="Hyperlink"/>
@@ -1392,7 +1395,7 @@
                 <w:noProof/>
                 <w:webHidden/>
               </w:rPr>
-              <w:instrText xml:space="preserve"> PAGEREF _Toc451845069 \h </w:instrText>
+              <w:instrText xml:space="preserve"> PAGEREF _Toc452967221 \h </w:instrText>
             </w:r>
             <w:r>
               <w:rPr>
@@ -1412,7 +1415,7 @@
                 <w:noProof/>
                 <w:webHidden/>
               </w:rPr>
-              <w:t>7</w:t>
+              <w:t>8</w:t>
             </w:r>
             <w:r>
               <w:rPr>
@@ -1435,7 +1438,7 @@
               <w:lang w:val="en-US"/>
             </w:rPr>
           </w:pPr>
-          <w:hyperlink w:anchor="_Toc451845070" w:history="1">
+          <w:hyperlink w:anchor="_Toc452967222" w:history="1">
             <w:r>
               <w:rPr>
                 <w:rStyle w:val="Hyperlink"/>
@@ -1463,7 +1466,7 @@
                 <w:noProof/>
                 <w:webHidden/>
               </w:rPr>
-              <w:instrText xml:space="preserve"> PAGEREF _Toc451845070 \h </w:instrText>
+              <w:instrText xml:space="preserve"> PAGEREF _Toc452967222 \h </w:instrText>
             </w:r>
             <w:r>
               <w:rPr>
@@ -1483,7 +1486,7 @@
                 <w:noProof/>
                 <w:webHidden/>
               </w:rPr>
-              <w:t>7</w:t>
+              <w:t>8</w:t>
             </w:r>
             <w:r>
               <w:rPr>
@@ -1506,7 +1509,7 @@
               <w:lang w:val="en-US"/>
             </w:rPr>
           </w:pPr>
-          <w:hyperlink w:anchor="_Toc451845071" w:history="1">
+          <w:hyperlink w:anchor="_Toc452967223" w:history="1">
             <w:r>
               <w:rPr>
                 <w:rStyle w:val="Hyperlink"/>
@@ -1534,7 +1537,7 @@
                 <w:noProof/>
                 <w:webHidden/>
               </w:rPr>
-              <w:instrText xml:space="preserve"> PAGEREF _Toc451845071 \h </w:instrText>
+              <w:instrText xml:space="preserve"> PAGEREF _Toc452967223 \h </w:instrText>
             </w:r>
             <w:r>
               <w:rPr>
@@ -1554,7 +1557,7 @@
                 <w:noProof/>
                 <w:webHidden/>
               </w:rPr>
-              <w:t>9</w:t>
+              <w:t>10</w:t>
             </w:r>
             <w:r>
               <w:rPr>
@@ -1577,7 +1580,7 @@
               <w:lang w:val="en-US"/>
             </w:rPr>
           </w:pPr>
-          <w:hyperlink w:anchor="_Toc451845072" w:history="1">
+          <w:hyperlink w:anchor="_Toc452967224" w:history="1">
             <w:r>
               <w:rPr>
                 <w:rStyle w:val="Hyperlink"/>
@@ -1605,7 +1608,7 @@
                 <w:noProof/>
                 <w:webHidden/>
               </w:rPr>
-              <w:instrText xml:space="preserve"> PAGEREF _Toc451845072 \h </w:instrText>
+              <w:instrText xml:space="preserve"> PAGEREF _Toc452967224 \h </w:instrText>
             </w:r>
             <w:r>
               <w:rPr>
@@ -1625,7 +1628,7 @@
                 <w:noProof/>
                 <w:webHidden/>
               </w:rPr>
-              <w:t>10</w:t>
+              <w:t>11</w:t>
             </w:r>
             <w:r>
               <w:rPr>
@@ -1648,7 +1651,7 @@
               <w:lang w:val="en-US"/>
             </w:rPr>
           </w:pPr>
-          <w:hyperlink w:anchor="_Toc451845073" w:history="1">
+          <w:hyperlink w:anchor="_Toc452967225" w:history="1">
             <w:r>
               <w:rPr>
                 <w:rStyle w:val="Hyperlink"/>
@@ -1676,7 +1679,7 @@
                 <w:noProof/>
                 <w:webHidden/>
               </w:rPr>
-              <w:instrText xml:space="preserve"> PAGEREF _Toc451845073 \h </w:instrText>
+              <w:instrText xml:space="preserve"> PAGEREF _Toc452967225 \h </w:instrText>
             </w:r>
             <w:r>
               <w:rPr>
@@ -1696,7 +1699,220 @@
                 <w:noProof/>
                 <w:webHidden/>
               </w:rPr>
-              <w:t>13</w:t>
+              <w:t>14</w:t>
+            </w:r>
+            <w:r>
+              <w:rPr>
+                <w:noProof/>
+                <w:webHidden/>
+              </w:rPr>
+              <w:fldChar w:fldCharType="end"/>
+            </w:r>
+          </w:hyperlink>
+        </w:p>
+        <w:p>
+          <w:pPr>
+            <w:pStyle w:val="TOC3"/>
+            <w:tabs>
+              <w:tab w:val="right" w:leader="dot" w:pos="9628"/>
+            </w:tabs>
+            <w:rPr>
+              <w:rFonts w:eastAsiaTheme="minorEastAsia"/>
+              <w:noProof/>
+              <w:lang w:val="en-US"/>
+            </w:rPr>
+          </w:pPr>
+          <w:hyperlink w:anchor="_Toc452967226" w:history="1">
+            <w:r>
+              <w:rPr>
+                <w:rStyle w:val="Hyperlink"/>
+                <w:noProof/>
+                <w:lang w:val="en-US"/>
+              </w:rPr>
+              <w:t>Device Software</w:t>
+            </w:r>
+            <w:r>
+              <w:rPr>
+                <w:noProof/>
+                <w:webHidden/>
+              </w:rPr>
+              <w:tab/>
+            </w:r>
+            <w:r>
+              <w:rPr>
+                <w:noProof/>
+                <w:webHidden/>
+              </w:rPr>
+              <w:fldChar w:fldCharType="begin"/>
+            </w:r>
+            <w:r>
+              <w:rPr>
+                <w:noProof/>
+                <w:webHidden/>
+              </w:rPr>
+              <w:instrText xml:space="preserve"> PAGEREF _Toc452967226 \h </w:instrText>
+            </w:r>
+            <w:r>
+              <w:rPr>
+                <w:noProof/>
+                <w:webHidden/>
+              </w:rPr>
+            </w:r>
+            <w:r>
+              <w:rPr>
+                <w:noProof/>
+                <w:webHidden/>
+              </w:rPr>
+              <w:fldChar w:fldCharType="separate"/>
+            </w:r>
+            <w:r>
+              <w:rPr>
+                <w:noProof/>
+                <w:webHidden/>
+              </w:rPr>
+              <w:t>14</w:t>
+            </w:r>
+            <w:r>
+              <w:rPr>
+                <w:noProof/>
+                <w:webHidden/>
+              </w:rPr>
+              <w:fldChar w:fldCharType="end"/>
+            </w:r>
+          </w:hyperlink>
+        </w:p>
+        <w:p>
+          <w:pPr>
+            <w:pStyle w:val="TOC3"/>
+            <w:tabs>
+              <w:tab w:val="right" w:leader="dot" w:pos="9628"/>
+            </w:tabs>
+            <w:rPr>
+              <w:rFonts w:eastAsiaTheme="minorEastAsia"/>
+              <w:noProof/>
+              <w:lang w:val="en-US"/>
+            </w:rPr>
+          </w:pPr>
+          <w:hyperlink w:anchor="_Toc452967227" w:history="1">
+            <w:r>
+              <w:rPr>
+                <w:rStyle w:val="Hyperlink"/>
+                <w:noProof/>
+                <w:lang w:val="en-US"/>
+              </w:rPr>
+              <w:t>Web Server Software</w:t>
+            </w:r>
+            <w:r>
+              <w:rPr>
+                <w:noProof/>
+                <w:webHidden/>
+              </w:rPr>
+              <w:tab/>
+            </w:r>
+            <w:r>
+              <w:rPr>
+                <w:noProof/>
+                <w:webHidden/>
+              </w:rPr>
+              <w:fldChar w:fldCharType="begin"/>
+            </w:r>
+            <w:r>
+              <w:rPr>
+                <w:noProof/>
+                <w:webHidden/>
+              </w:rPr>
+              <w:instrText xml:space="preserve"> PAGEREF _Toc452967227 \h </w:instrText>
+            </w:r>
+            <w:r>
+              <w:rPr>
+                <w:noProof/>
+                <w:webHidden/>
+              </w:rPr>
+            </w:r>
+            <w:r>
+              <w:rPr>
+                <w:noProof/>
+                <w:webHidden/>
+              </w:rPr>
+              <w:fldChar w:fldCharType="separate"/>
+            </w:r>
+            <w:r>
+              <w:rPr>
+                <w:noProof/>
+                <w:webHidden/>
+              </w:rPr>
+              <w:t>14</w:t>
+            </w:r>
+            <w:r>
+              <w:rPr>
+                <w:noProof/>
+                <w:webHidden/>
+              </w:rPr>
+              <w:fldChar w:fldCharType="end"/>
+            </w:r>
+          </w:hyperlink>
+        </w:p>
+        <w:p>
+          <w:pPr>
+            <w:pStyle w:val="TOC3"/>
+            <w:tabs>
+              <w:tab w:val="right" w:leader="dot" w:pos="9628"/>
+            </w:tabs>
+            <w:rPr>
+              <w:rFonts w:eastAsiaTheme="minorEastAsia"/>
+              <w:noProof/>
+              <w:lang w:val="en-US"/>
+            </w:rPr>
+          </w:pPr>
+          <w:hyperlink w:anchor="_Toc452967228" w:history="1">
+            <w:r>
+              <w:rPr>
+                <w:rStyle w:val="Hyperlink"/>
+                <w:noProof/>
+                <w:lang w:val="en-US"/>
+              </w:rPr>
+              <w:t>Client Software</w:t>
+            </w:r>
+            <w:r>
+              <w:rPr>
+                <w:noProof/>
+                <w:webHidden/>
+              </w:rPr>
+              <w:tab/>
+            </w:r>
+            <w:r>
+              <w:rPr>
+                <w:noProof/>
+                <w:webHidden/>
+              </w:rPr>
+              <w:fldChar w:fldCharType="begin"/>
+            </w:r>
+            <w:r>
+              <w:rPr>
+                <w:noProof/>
+                <w:webHidden/>
+              </w:rPr>
+              <w:instrText xml:space="preserve"> PAGEREF _Toc452967228 \h </w:instrText>
+            </w:r>
+            <w:r>
+              <w:rPr>
+                <w:noProof/>
+                <w:webHidden/>
+              </w:rPr>
+            </w:r>
+            <w:r>
+              <w:rPr>
+                <w:noProof/>
+                <w:webHidden/>
+              </w:rPr>
+              <w:fldChar w:fldCharType="separate"/>
+            </w:r>
+            <w:r>
+              <w:rPr>
+                <w:noProof/>
+                <w:webHidden/>
+              </w:rPr>
+              <w:t>15</w:t>
             </w:r>
             <w:r>
               <w:rPr>
@@ -1719,14 +1935,14 @@
               <w:lang w:val="en-US"/>
             </w:rPr>
           </w:pPr>
-          <w:hyperlink w:anchor="_Toc451845074" w:history="1">
+          <w:hyperlink w:anchor="_Toc452967229" w:history="1">
             <w:r>
               <w:rPr>
                 <w:rStyle w:val="Hyperlink"/>
                 <w:noProof/>
                 <w:lang w:val="en-US"/>
               </w:rPr>
-              <w:t>IoT Hub</w:t>
+              <w:t>Using IoT Hub</w:t>
             </w:r>
             <w:r>
               <w:rPr>
@@ -1747,7 +1963,7 @@
                 <w:noProof/>
                 <w:webHidden/>
               </w:rPr>
-              <w:instrText xml:space="preserve"> PAGEREF _Toc451845074 \h </w:instrText>
+              <w:instrText xml:space="preserve"> PAGEREF _Toc452967229 \h </w:instrText>
             </w:r>
             <w:r>
               <w:rPr>
@@ -1767,7 +1983,7 @@
                 <w:noProof/>
                 <w:webHidden/>
               </w:rPr>
-              <w:t>16</w:t>
+              <w:t>18</w:t>
             </w:r>
             <w:r>
               <w:rPr>
@@ -1790,7 +2006,7 @@
               <w:lang w:val="en-US"/>
             </w:rPr>
           </w:pPr>
-          <w:hyperlink w:anchor="_Toc451845075" w:history="1">
+          <w:hyperlink w:anchor="_Toc452967230" w:history="1">
             <w:r>
               <w:rPr>
                 <w:rStyle w:val="Hyperlink"/>
@@ -1818,7 +2034,7 @@
                 <w:noProof/>
                 <w:webHidden/>
               </w:rPr>
-              <w:instrText xml:space="preserve"> PAGEREF _Toc451845075 \h </w:instrText>
+              <w:instrText xml:space="preserve"> PAGEREF _Toc452967230 \h </w:instrText>
             </w:r>
             <w:r>
               <w:rPr>
@@ -1838,7 +2054,7 @@
                 <w:noProof/>
                 <w:webHidden/>
               </w:rPr>
-              <w:t>16</w:t>
+              <w:t>18</w:t>
             </w:r>
             <w:r>
               <w:rPr>
@@ -1861,7 +2077,7 @@
               <w:lang w:val="en-US"/>
             </w:rPr>
           </w:pPr>
-          <w:hyperlink w:anchor="_Toc451845076" w:history="1">
+          <w:hyperlink w:anchor="_Toc452967231" w:history="1">
             <w:r>
               <w:rPr>
                 <w:rStyle w:val="Hyperlink"/>
@@ -1889,7 +2105,7 @@
                 <w:noProof/>
                 <w:webHidden/>
               </w:rPr>
-              <w:instrText xml:space="preserve"> PAGEREF _Toc451845076 \h </w:instrText>
+              <w:instrText xml:space="preserve"> PAGEREF _Toc452967231 \h </w:instrText>
             </w:r>
             <w:r>
               <w:rPr>
@@ -1909,7 +2125,7 @@
                 <w:noProof/>
                 <w:webHidden/>
               </w:rPr>
-              <w:t>19</w:t>
+              <w:t>21</w:t>
             </w:r>
             <w:r>
               <w:rPr>
@@ -1953,7 +2169,7 @@
           <w:lang w:val="en-US"/>
         </w:rPr>
       </w:pPr>
-      <w:bookmarkStart w:id="2" w:name="_Toc451845062"/>
+      <w:bookmarkStart w:id="2" w:name="_Toc452967213"/>
       <w:r>
         <w:rPr>
           <w:lang w:val="en-US"/>
@@ -1961,6 +2177,7 @@
         <w:lastRenderedPageBreak/>
         <w:t>Change history</w:t>
       </w:r>
+      <w:bookmarkEnd w:id="2"/>
     </w:p>
     <w:p>
       <w:pPr>
@@ -2051,6 +2268,7 @@
           <w:lang w:val="en-US"/>
         </w:rPr>
       </w:pPr>
+      <w:bookmarkStart w:id="3" w:name="_Toc452967214"/>
       <w:r>
         <w:rPr>
           <w:lang w:val="en-US"/>
@@ -2058,7 +2276,7 @@
         <w:lastRenderedPageBreak/>
         <w:t>Setting up Azure Services</w:t>
       </w:r>
-      <w:bookmarkEnd w:id="2"/>
+      <w:bookmarkEnd w:id="3"/>
     </w:p>
     <w:p>
       <w:pPr>
@@ -2182,14 +2400,14 @@
           <w:lang w:val="en-US"/>
         </w:rPr>
       </w:pPr>
-      <w:bookmarkStart w:id="3" w:name="_Toc451845063"/>
+      <w:bookmarkStart w:id="4" w:name="_Toc452967215"/>
       <w:r>
         <w:rPr>
           <w:lang w:val="en-US"/>
         </w:rPr>
         <w:t>Azure Active Directory (AD)</w:t>
       </w:r>
-      <w:bookmarkEnd w:id="3"/>
+      <w:bookmarkEnd w:id="4"/>
     </w:p>
     <w:p>
       <w:pPr>
@@ -2226,7 +2444,7 @@
           <w:lang w:val="en-US"/>
         </w:rPr>
       </w:pPr>
-      <w:bookmarkStart w:id="4" w:name="_Toc451845064"/>
+      <w:bookmarkStart w:id="5" w:name="_Toc452967216"/>
       <w:r>
         <w:rPr>
           <w:lang w:val="en-US"/>
@@ -2257,7 +2475,7 @@
         </w:rPr>
         <w:t>ub</w:t>
       </w:r>
-      <w:bookmarkEnd w:id="4"/>
+      <w:bookmarkEnd w:id="5"/>
     </w:p>
     <w:p>
       <w:pPr>
@@ -2335,7 +2553,7 @@
                     </pic:cNvPicPr>
                   </pic:nvPicPr>
                   <pic:blipFill>
-                    <a:blip r:embed="rId7" cstate="print"/>
+                    <a:blip r:embed="rId8" cstate="print"/>
                     <a:srcRect/>
                     <a:stretch>
                       <a:fillRect/>
@@ -2472,7 +2690,7 @@
                     </pic:cNvPicPr>
                   </pic:nvPicPr>
                   <pic:blipFill>
-                    <a:blip r:embed="rId8" cstate="print"/>
+                    <a:blip r:embed="rId9" cstate="print"/>
                     <a:srcRect/>
                     <a:stretch>
                       <a:fillRect/>
@@ -2555,7 +2773,7 @@
           <w:lang w:val="en-US"/>
         </w:rPr>
       </w:pPr>
-      <w:bookmarkStart w:id="5" w:name="_Toc451845065"/>
+      <w:bookmarkStart w:id="6" w:name="_Toc452967217"/>
       <w:proofErr w:type="spellStart"/>
       <w:r>
         <w:rPr>
@@ -2576,7 +2794,7 @@
         </w:rPr>
         <w:t>ub</w:t>
       </w:r>
-      <w:bookmarkEnd w:id="5"/>
+      <w:bookmarkEnd w:id="6"/>
     </w:p>
     <w:p>
       <w:pPr>
@@ -2641,7 +2859,7 @@
                     </pic:cNvPicPr>
                   </pic:nvPicPr>
                   <pic:blipFill>
-                    <a:blip r:embed="rId9" cstate="print"/>
+                    <a:blip r:embed="rId10" cstate="print"/>
                     <a:srcRect/>
                     <a:stretch>
                       <a:fillRect/>
@@ -2753,7 +2971,7 @@
           <w:lang w:val="en-US"/>
         </w:rPr>
       </w:pPr>
-      <w:bookmarkStart w:id="6" w:name="_Toc451845066"/>
+      <w:bookmarkStart w:id="7" w:name="_Toc452967218"/>
       <w:r>
         <w:rPr>
           <w:lang w:val="en-US"/>
@@ -2761,7 +2979,7 @@
         <w:lastRenderedPageBreak/>
         <w:t>SQL Database (and Server)</w:t>
       </w:r>
-      <w:bookmarkEnd w:id="6"/>
+      <w:bookmarkEnd w:id="7"/>
     </w:p>
     <w:p>
       <w:pPr>
@@ -2812,7 +3030,7 @@
                     </pic:cNvPicPr>
                   </pic:nvPicPr>
                   <pic:blipFill>
-                    <a:blip r:embed="rId10" cstate="print"/>
+                    <a:blip r:embed="rId11" cstate="print"/>
                     <a:srcRect/>
                     <a:stretch>
                       <a:fillRect/>
@@ -2985,7 +3203,6 @@
           <w:lang w:val="en-US"/>
         </w:rPr>
       </w:pPr>
-      <w:bookmarkStart w:id="7" w:name="_Toc451845067"/>
       <w:r>
         <w:rPr>
           <w:lang w:val="en-US"/>
@@ -3000,6 +3217,7 @@
           <w:lang w:val="en-US"/>
         </w:rPr>
       </w:pPr>
+      <w:bookmarkStart w:id="8" w:name="_Toc452967219"/>
       <w:r>
         <w:rPr>
           <w:lang w:val="en-US"/>
@@ -3007,7 +3225,7 @@
         <w:lastRenderedPageBreak/>
         <w:t>Stream Analytics</w:t>
       </w:r>
-      <w:bookmarkEnd w:id="7"/>
+      <w:bookmarkEnd w:id="8"/>
     </w:p>
     <w:p>
       <w:pPr>
@@ -3058,7 +3276,7 @@
                     </pic:cNvPicPr>
                   </pic:nvPicPr>
                   <pic:blipFill>
-                    <a:blip r:embed="rId11" cstate="print"/>
+                    <a:blip r:embed="rId12" cstate="print"/>
                     <a:srcRect/>
                     <a:stretch>
                       <a:fillRect/>
@@ -3866,7 +4084,7 @@
           <w:lang w:val="en-US"/>
         </w:rPr>
       </w:pPr>
-      <w:bookmarkStart w:id="8" w:name="_Toc451845068"/>
+      <w:bookmarkStart w:id="9" w:name="_Toc452967220"/>
       <w:r>
         <w:rPr>
           <w:lang w:val="en-US"/>
@@ -3905,7 +4123,7 @@
         </w:rPr>
         <w:t>)</w:t>
       </w:r>
-      <w:bookmarkEnd w:id="8"/>
+      <w:bookmarkEnd w:id="9"/>
     </w:p>
     <w:p>
       <w:pPr>
@@ -4084,7 +4302,7 @@
           <w:lang w:val="en-US"/>
         </w:rPr>
       </w:pPr>
-      <w:bookmarkStart w:id="9" w:name="_Toc451845069"/>
+      <w:bookmarkStart w:id="10" w:name="_Toc452967221"/>
       <w:r>
         <w:rPr>
           <w:lang w:val="en-US"/>
@@ -4105,7 +4323,7 @@
         </w:rPr>
         <w:t>)</w:t>
       </w:r>
-      <w:bookmarkEnd w:id="9"/>
+      <w:bookmarkEnd w:id="10"/>
     </w:p>
     <w:p>
       <w:pPr>
@@ -4170,7 +4388,7 @@
                     </pic:cNvPicPr>
                   </pic:nvPicPr>
                   <pic:blipFill>
-                    <a:blip r:embed="rId12" cstate="print"/>
+                    <a:blip r:embed="rId13" cstate="print"/>
                     <a:srcRect/>
                     <a:stretch>
                       <a:fillRect/>
@@ -4206,14 +4424,14 @@
           <w:lang w:val="en-US"/>
         </w:rPr>
       </w:pPr>
-      <w:bookmarkStart w:id="10" w:name="_Toc451845070"/>
+      <w:bookmarkStart w:id="11" w:name="_Toc452967222"/>
       <w:r>
         <w:rPr>
           <w:lang w:val="en-US"/>
         </w:rPr>
         <w:t>CUSTOMER_DATA</w:t>
       </w:r>
-      <w:bookmarkEnd w:id="10"/>
+      <w:bookmarkEnd w:id="11"/>
     </w:p>
     <w:p>
       <w:pPr>
@@ -4252,7 +4470,7 @@
                     </pic:cNvPicPr>
                   </pic:nvPicPr>
                   <pic:blipFill>
-                    <a:blip r:embed="rId13" cstate="print"/>
+                    <a:blip r:embed="rId14" cstate="print"/>
                     <a:srcRect/>
                     <a:stretch>
                       <a:fillRect/>
@@ -4288,7 +4506,7 @@
           <w:lang w:val="en-US"/>
         </w:rPr>
       </w:pPr>
-      <w:bookmarkStart w:id="11" w:name="_Toc451845071"/>
+      <w:bookmarkStart w:id="12" w:name="_Toc452967223"/>
       <w:r>
         <w:rPr>
           <w:lang w:val="en-US"/>
@@ -4296,7 +4514,7 @@
         <w:lastRenderedPageBreak/>
         <w:t>DEVICE_DETAILS</w:t>
       </w:r>
-      <w:bookmarkEnd w:id="11"/>
+      <w:bookmarkEnd w:id="12"/>
     </w:p>
     <w:p>
       <w:pPr>
@@ -4327,7 +4545,7 @@
                     </pic:cNvPicPr>
                   </pic:nvPicPr>
                   <pic:blipFill>
-                    <a:blip r:embed="rId14" cstate="print"/>
+                    <a:blip r:embed="rId15" cstate="print"/>
                     <a:srcRect/>
                     <a:stretch>
                       <a:fillRect/>
@@ -4363,7 +4581,7 @@
           <w:lang w:val="en-US"/>
         </w:rPr>
       </w:pPr>
-      <w:bookmarkStart w:id="12" w:name="_Toc451845072"/>
+      <w:bookmarkStart w:id="13" w:name="_Toc452967224"/>
       <w:r>
         <w:rPr>
           <w:lang w:val="en-US"/>
@@ -4371,10 +4589,10 @@
         <w:lastRenderedPageBreak/>
         <w:t>MEASUREMENTS</w:t>
       </w:r>
-      <w:bookmarkEnd w:id="12"/>
-    </w:p>
-    <w:bookmarkStart w:id="13" w:name="_MON_1525005476"/>
-    <w:bookmarkEnd w:id="13"/>
+      <w:bookmarkEnd w:id="13"/>
+    </w:p>
+    <w:bookmarkStart w:id="14" w:name="_MON_1525005476"/>
+    <w:bookmarkEnd w:id="14"/>
     <w:p>
       <w:pPr>
         <w:rPr>
@@ -4406,9 +4624,9 @@
             <o:lock v:ext="edit" aspectratio="t"/>
           </v:shapetype>
           <v:shape id="_x0000_i1025" type="#_x0000_t75" style="width:661.5pt;height:252.75pt" o:ole="">
-            <v:imagedata r:id="rId15" o:title=""/>
+            <v:imagedata r:id="rId16" o:title=""/>
           </v:shape>
-          <o:OLEObject Type="Embed" ProgID="Word.Document.12" ShapeID="_x0000_i1025" DrawAspect="Content" ObjectID="_1525587763" r:id="rId16">
+          <o:OLEObject Type="Embed" ProgID="Word.Document.12" ShapeID="_x0000_i1025" DrawAspect="Content" ObjectID="_1526709066" r:id="rId17">
             <o:FieldCodes>\s</o:FieldCodes>
           </o:OLEObject>
         </w:object>
@@ -4436,7 +4654,7 @@
                     </pic:cNvPicPr>
                   </pic:nvPicPr>
                   <pic:blipFill>
-                    <a:blip r:embed="rId17" cstate="print"/>
+                    <a:blip r:embed="rId18" cstate="print"/>
                     <a:srcRect/>
                     <a:stretch>
                       <a:fillRect/>
@@ -4491,7 +4709,7 @@
           <w:lang w:val="en-US"/>
         </w:rPr>
       </w:pPr>
-      <w:bookmarkStart w:id="14" w:name="_Toc451845073"/>
+      <w:bookmarkStart w:id="15" w:name="_Toc452967225"/>
       <w:r>
         <w:rPr>
           <w:lang w:val="en-US"/>
@@ -4499,26 +4717,872 @@
         <w:lastRenderedPageBreak/>
         <w:t>Related Software</w:t>
       </w:r>
-      <w:bookmarkEnd w:id="14"/>
-    </w:p>
-    <w:p>
-      <w:pPr>
-        <w:rPr>
-          <w:lang w:val="en-US"/>
-        </w:rPr>
-      </w:pPr>
-    </w:p>
-    <w:p>
-      <w:pPr>
-        <w:rPr>
-          <w:lang w:val="en-US"/>
-        </w:rPr>
-      </w:pPr>
-      <w:r>
-        <w:rPr>
-          <w:lang w:val="en-US"/>
-        </w:rPr>
-        <w:t xml:space="preserve">Web page prototype (HeatMonitor.html) is set up in Azure to demonstrate the monitoring functionalities </w:t>
+      <w:bookmarkEnd w:id="15"/>
+    </w:p>
+    <w:p>
+      <w:pPr>
+        <w:rPr>
+          <w:lang w:val="en-US"/>
+        </w:rPr>
+      </w:pPr>
+    </w:p>
+    <w:p>
+      <w:pPr>
+        <w:pStyle w:val="Heading3"/>
+        <w:rPr>
+          <w:lang w:val="en-US"/>
+        </w:rPr>
+      </w:pPr>
+      <w:bookmarkStart w:id="16" w:name="_Toc452967226"/>
+      <w:r>
+        <w:rPr>
+          <w:lang w:val="en-US"/>
+        </w:rPr>
+        <w:t>Device Software</w:t>
+      </w:r>
+      <w:bookmarkEnd w:id="16"/>
+    </w:p>
+    <w:p>
+      <w:pPr>
+        <w:rPr>
+          <w:lang w:val="en-US"/>
+        </w:rPr>
+      </w:pPr>
+    </w:p>
+    <w:p>
+      <w:pPr>
+        <w:rPr>
+          <w:lang w:val="en-US"/>
+        </w:rPr>
+      </w:pPr>
+      <w:r>
+        <w:rPr>
+          <w:lang w:val="en-US"/>
+        </w:rPr>
+        <w:t xml:space="preserve">Device functionality is built with </w:t>
+      </w:r>
+      <w:proofErr w:type="spellStart"/>
+      <w:r>
+        <w:rPr>
+          <w:lang w:val="en-US"/>
+        </w:rPr>
+        <w:t>BGScripts</w:t>
+      </w:r>
+      <w:proofErr w:type="spellEnd"/>
+      <w:r>
+        <w:rPr>
+          <w:lang w:val="en-US"/>
+        </w:rPr>
+        <w:t xml:space="preserve"> </w:t>
+      </w:r>
+      <w:r>
+        <w:rPr>
+          <w:lang w:val="en-US"/>
+        </w:rPr>
+        <w:t>script</w:t>
+      </w:r>
+      <w:r>
+        <w:rPr>
+          <w:lang w:val="en-US"/>
+        </w:rPr>
+        <w:t>ing</w:t>
+      </w:r>
+      <w:r>
+        <w:rPr>
+          <w:lang w:val="en-US"/>
+        </w:rPr>
+        <w:t xml:space="preserve"> language.</w:t>
+      </w:r>
+      <w:r>
+        <w:rPr>
+          <w:lang w:val="en-US"/>
+        </w:rPr>
+        <w:t xml:space="preserve"> This is short description how system currently works.</w:t>
+      </w:r>
+    </w:p>
+    <w:p>
+      <w:pPr>
+        <w:rPr>
+          <w:lang w:val="en-US"/>
+        </w:rPr>
+      </w:pPr>
+      <w:r>
+        <w:rPr>
+          <w:lang w:val="en-US"/>
+        </w:rPr>
+        <w:t>In startup</w:t>
+      </w:r>
+    </w:p>
+    <w:p>
+      <w:pPr>
+        <w:pStyle w:val="ListParagraph"/>
+        <w:numPr>
+          <w:ilvl w:val="0"/>
+          <w:numId w:val="3"/>
+        </w:numPr>
+        <w:rPr>
+          <w:lang w:val="en-US"/>
+        </w:rPr>
+      </w:pPr>
+      <w:proofErr w:type="gramStart"/>
+      <w:r>
+        <w:rPr>
+          <w:lang w:val="en-US"/>
+        </w:rPr>
+        <w:t>device</w:t>
+      </w:r>
+      <w:proofErr w:type="gramEnd"/>
+      <w:r>
+        <w:rPr>
+          <w:lang w:val="en-US"/>
+        </w:rPr>
+        <w:t xml:space="preserve"> is set to minimum power saving mode which means that no power saving is done.</w:t>
+      </w:r>
+    </w:p>
+    <w:p>
+      <w:pPr>
+        <w:pStyle w:val="ListParagraph"/>
+        <w:numPr>
+          <w:ilvl w:val="0"/>
+          <w:numId w:val="3"/>
+        </w:numPr>
+        <w:rPr>
+          <w:lang w:val="en-US"/>
+        </w:rPr>
+      </w:pPr>
+      <w:r>
+        <w:rPr>
+          <w:lang w:val="en-US"/>
+        </w:rPr>
+        <w:t xml:space="preserve">LED0 is configured to show the </w:t>
+      </w:r>
+      <w:proofErr w:type="spellStart"/>
+      <w:r>
+        <w:rPr>
+          <w:lang w:val="en-US"/>
+        </w:rPr>
+        <w:t>wifi</w:t>
+      </w:r>
+      <w:proofErr w:type="spellEnd"/>
+      <w:r>
+        <w:rPr>
+          <w:lang w:val="en-US"/>
+        </w:rPr>
+        <w:t xml:space="preserve"> status (when LED is lit, connection is ok)</w:t>
+      </w:r>
+    </w:p>
+    <w:p>
+      <w:pPr>
+        <w:pStyle w:val="ListParagraph"/>
+        <w:numPr>
+          <w:ilvl w:val="0"/>
+          <w:numId w:val="3"/>
+        </w:numPr>
+        <w:rPr>
+          <w:lang w:val="en-US"/>
+        </w:rPr>
+      </w:pPr>
+      <w:r>
+        <w:rPr>
+          <w:lang w:val="en-US"/>
+        </w:rPr>
+        <w:t>-LED1 shows the  network activity</w:t>
+      </w:r>
+    </w:p>
+    <w:p>
+      <w:pPr>
+        <w:pStyle w:val="ListParagraph"/>
+        <w:numPr>
+          <w:ilvl w:val="0"/>
+          <w:numId w:val="3"/>
+        </w:numPr>
+        <w:rPr>
+          <w:lang w:val="en-US"/>
+        </w:rPr>
+      </w:pPr>
+      <w:proofErr w:type="gramStart"/>
+      <w:r>
+        <w:rPr>
+          <w:lang w:val="en-US"/>
+        </w:rPr>
+        <w:t>pushbutton</w:t>
+      </w:r>
+      <w:proofErr w:type="gramEnd"/>
+      <w:r>
+        <w:rPr>
+          <w:lang w:val="en-US"/>
+        </w:rPr>
+        <w:t xml:space="preserve"> PB0 is configured to start measurement and storing sequence when pushed. Should be done only when LED0 is lit and LED1 is blank</w:t>
+      </w:r>
+    </w:p>
+    <w:p>
+      <w:pPr>
+        <w:pStyle w:val="ListParagraph"/>
+        <w:numPr>
+          <w:ilvl w:val="0"/>
+          <w:numId w:val="3"/>
+        </w:numPr>
+        <w:jc w:val="both"/>
+        <w:rPr>
+          <w:lang w:val="en-US"/>
+        </w:rPr>
+      </w:pPr>
+      <w:proofErr w:type="spellStart"/>
+      <w:r>
+        <w:rPr>
+          <w:lang w:val="en-US"/>
+        </w:rPr>
+        <w:t>wifi</w:t>
+      </w:r>
+      <w:proofErr w:type="spellEnd"/>
+      <w:r>
+        <w:rPr>
+          <w:lang w:val="en-US"/>
+        </w:rPr>
+        <w:t xml:space="preserve"> is turned on and connected to activity point (name currently hardcoded)</w:t>
+      </w:r>
+    </w:p>
+    <w:p>
+      <w:pPr>
+        <w:pStyle w:val="ListParagraph"/>
+        <w:numPr>
+          <w:ilvl w:val="0"/>
+          <w:numId w:val="3"/>
+        </w:numPr>
+        <w:rPr>
+          <w:lang w:val="en-US"/>
+        </w:rPr>
+      </w:pPr>
+      <w:r>
+        <w:rPr>
+          <w:lang w:val="en-US"/>
+        </w:rPr>
+        <w:t>when connection is on, both LEDs are lit</w:t>
+      </w:r>
+    </w:p>
+    <w:p>
+      <w:pPr>
+        <w:pStyle w:val="ListParagraph"/>
+        <w:numPr>
+          <w:ilvl w:val="0"/>
+          <w:numId w:val="3"/>
+        </w:numPr>
+        <w:rPr>
+          <w:lang w:val="en-US"/>
+        </w:rPr>
+      </w:pPr>
+      <w:proofErr w:type="spellStart"/>
+      <w:proofErr w:type="gramStart"/>
+      <w:r>
+        <w:rPr>
+          <w:lang w:val="en-US"/>
+        </w:rPr>
+        <w:t>udp</w:t>
+      </w:r>
+      <w:proofErr w:type="spellEnd"/>
+      <w:proofErr w:type="gramEnd"/>
+      <w:r>
+        <w:rPr>
+          <w:lang w:val="en-US"/>
+        </w:rPr>
+        <w:t xml:space="preserve"> </w:t>
+      </w:r>
+      <w:r>
+        <w:rPr>
+          <w:lang w:val="en-US"/>
+        </w:rPr>
+        <w:t xml:space="preserve">(User Datagram Protocol) </w:t>
+      </w:r>
+      <w:r>
+        <w:rPr>
+          <w:lang w:val="en-US"/>
+        </w:rPr>
+        <w:t>client will be created, socket opened for connection to NTP (Network Time Protocol) server.</w:t>
+      </w:r>
+    </w:p>
+    <w:p>
+      <w:pPr>
+        <w:pStyle w:val="ListParagraph"/>
+        <w:numPr>
+          <w:ilvl w:val="0"/>
+          <w:numId w:val="3"/>
+        </w:numPr>
+        <w:rPr>
+          <w:lang w:val="en-US"/>
+        </w:rPr>
+      </w:pPr>
+      <w:proofErr w:type="spellStart"/>
+      <w:proofErr w:type="gramStart"/>
+      <w:r>
+        <w:rPr>
+          <w:lang w:val="en-US"/>
+        </w:rPr>
+        <w:t>udp</w:t>
+      </w:r>
+      <w:proofErr w:type="spellEnd"/>
+      <w:proofErr w:type="gramEnd"/>
+      <w:r>
+        <w:rPr>
+          <w:lang w:val="en-US"/>
+        </w:rPr>
+        <w:t xml:space="preserve"> server will be started up to receive time and date from NTP.</w:t>
+      </w:r>
+    </w:p>
+    <w:p>
+      <w:pPr>
+        <w:pStyle w:val="ListParagraph"/>
+        <w:numPr>
+          <w:ilvl w:val="0"/>
+          <w:numId w:val="3"/>
+        </w:numPr>
+        <w:rPr>
+          <w:lang w:val="en-US"/>
+        </w:rPr>
+      </w:pPr>
+      <w:proofErr w:type="gramStart"/>
+      <w:r>
+        <w:rPr>
+          <w:lang w:val="en-US"/>
+        </w:rPr>
+        <w:t>after</w:t>
+      </w:r>
+      <w:proofErr w:type="gramEnd"/>
+      <w:r>
+        <w:rPr>
+          <w:lang w:val="en-US"/>
+        </w:rPr>
+        <w:t xml:space="preserve"> </w:t>
+      </w:r>
+      <w:proofErr w:type="spellStart"/>
+      <w:r>
+        <w:rPr>
+          <w:lang w:val="en-US"/>
+        </w:rPr>
+        <w:t>udp</w:t>
+      </w:r>
+      <w:proofErr w:type="spellEnd"/>
+      <w:r>
+        <w:rPr>
+          <w:lang w:val="en-US"/>
+        </w:rPr>
+        <w:t xml:space="preserve"> connection is fine, a</w:t>
+      </w:r>
+      <w:r>
+        <w:rPr>
+          <w:lang w:val="en-US"/>
+        </w:rPr>
+        <w:t xml:space="preserve"> broadcast</w:t>
+      </w:r>
+      <w:r>
+        <w:rPr>
+          <w:lang w:val="en-US"/>
+        </w:rPr>
+        <w:t xml:space="preserve"> message will be sent</w:t>
+      </w:r>
+      <w:r>
+        <w:rPr>
+          <w:lang w:val="en-US"/>
+        </w:rPr>
+        <w:t xml:space="preserve"> from client to time server. When server responses, the message comes to our </w:t>
+      </w:r>
+      <w:proofErr w:type="spellStart"/>
+      <w:r>
+        <w:rPr>
+          <w:lang w:val="en-US"/>
+        </w:rPr>
+        <w:t>udp</w:t>
+      </w:r>
+      <w:proofErr w:type="spellEnd"/>
+      <w:r>
+        <w:rPr>
+          <w:lang w:val="en-US"/>
+        </w:rPr>
+        <w:t xml:space="preserve"> server and we caught the data in </w:t>
+      </w:r>
+      <w:proofErr w:type="spellStart"/>
+      <w:r>
+        <w:rPr>
+          <w:lang w:val="en-US"/>
+        </w:rPr>
+        <w:t>BGScript</w:t>
+      </w:r>
+      <w:proofErr w:type="spellEnd"/>
+      <w:r>
+        <w:rPr>
+          <w:lang w:val="en-US"/>
+        </w:rPr>
+        <w:t xml:space="preserve"> event (</w:t>
+      </w:r>
+      <w:proofErr w:type="spellStart"/>
+      <w:r>
+        <w:rPr>
+          <w:lang w:val="en-US"/>
+        </w:rPr>
+        <w:t>tcpip_udp_data</w:t>
+      </w:r>
+      <w:proofErr w:type="spellEnd"/>
+      <w:r>
+        <w:rPr>
+          <w:lang w:val="en-US"/>
+        </w:rPr>
+        <w:t xml:space="preserve">). Date and time will be picked up from message, formatted and set to our RTC (Real Time Clock). </w:t>
+      </w:r>
+    </w:p>
+    <w:p>
+      <w:pPr>
+        <w:pStyle w:val="ListParagraph"/>
+        <w:numPr>
+          <w:ilvl w:val="0"/>
+          <w:numId w:val="3"/>
+        </w:numPr>
+        <w:rPr>
+          <w:lang w:val="en-US"/>
+        </w:rPr>
+      </w:pPr>
+      <w:proofErr w:type="gramStart"/>
+      <w:r>
+        <w:rPr>
+          <w:lang w:val="en-US"/>
+        </w:rPr>
+        <w:t>finally</w:t>
+      </w:r>
+      <w:proofErr w:type="gramEnd"/>
+      <w:r>
+        <w:rPr>
+          <w:lang w:val="en-US"/>
+        </w:rPr>
+        <w:t xml:space="preserve"> </w:t>
+      </w:r>
+      <w:proofErr w:type="spellStart"/>
+      <w:r>
+        <w:rPr>
+          <w:lang w:val="en-US"/>
+        </w:rPr>
+        <w:t>udp</w:t>
+      </w:r>
+      <w:proofErr w:type="spellEnd"/>
+      <w:r>
+        <w:rPr>
+          <w:lang w:val="en-US"/>
+        </w:rPr>
+        <w:t xml:space="preserve"> sockets will be closed and LED1 will be turned off.</w:t>
+      </w:r>
+    </w:p>
+    <w:p>
+      <w:pPr>
+        <w:pStyle w:val="ListParagraph"/>
+        <w:numPr>
+          <w:ilvl w:val="0"/>
+          <w:numId w:val="3"/>
+        </w:numPr>
+        <w:rPr>
+          <w:lang w:val="en-US"/>
+        </w:rPr>
+      </w:pPr>
+      <w:r>
+        <w:rPr>
+          <w:lang w:val="en-US"/>
+        </w:rPr>
+        <w:t>device starts waiting for PB0 pressings</w:t>
+      </w:r>
+    </w:p>
+    <w:p>
+      <w:pPr>
+        <w:rPr>
+          <w:lang w:val="en-US"/>
+        </w:rPr>
+      </w:pPr>
+      <w:r>
+        <w:rPr>
+          <w:lang w:val="en-US"/>
+        </w:rPr>
+        <w:t>PB0</w:t>
+      </w:r>
+      <w:r>
+        <w:rPr>
+          <w:lang w:val="en-US"/>
+        </w:rPr>
+        <w:t xml:space="preserve"> push</w:t>
+      </w:r>
+    </w:p>
+    <w:p>
+      <w:pPr>
+        <w:pStyle w:val="ListParagraph"/>
+        <w:numPr>
+          <w:ilvl w:val="0"/>
+          <w:numId w:val="4"/>
+        </w:numPr>
+        <w:rPr>
+          <w:lang w:val="en-US"/>
+        </w:rPr>
+      </w:pPr>
+      <w:r>
+        <w:rPr>
+          <w:lang w:val="en-US"/>
+        </w:rPr>
+        <w:t>w</w:t>
+      </w:r>
+      <w:r>
+        <w:rPr>
+          <w:lang w:val="en-US"/>
+        </w:rPr>
+        <w:t>hen pushed</w:t>
+      </w:r>
+      <w:r>
+        <w:rPr>
+          <w:lang w:val="en-US"/>
+        </w:rPr>
+        <w:t xml:space="preserve">, </w:t>
+      </w:r>
+      <w:r>
+        <w:rPr>
+          <w:lang w:val="en-US"/>
+        </w:rPr>
+        <w:t>turns on activity LED1</w:t>
+      </w:r>
+    </w:p>
+    <w:p>
+      <w:pPr>
+        <w:pStyle w:val="ListParagraph"/>
+        <w:numPr>
+          <w:ilvl w:val="0"/>
+          <w:numId w:val="4"/>
+        </w:numPr>
+        <w:rPr>
+          <w:lang w:val="en-US"/>
+        </w:rPr>
+      </w:pPr>
+      <w:r>
+        <w:rPr>
+          <w:lang w:val="en-US"/>
+        </w:rPr>
+        <w:t>the device reads local temperature and humidity sensors</w:t>
+      </w:r>
+    </w:p>
+    <w:p>
+      <w:pPr>
+        <w:pStyle w:val="ListParagraph"/>
+        <w:numPr>
+          <w:ilvl w:val="0"/>
+          <w:numId w:val="4"/>
+        </w:numPr>
+        <w:rPr>
+          <w:lang w:val="en-US"/>
+        </w:rPr>
+      </w:pPr>
+      <w:proofErr w:type="gramStart"/>
+      <w:r>
+        <w:rPr>
+          <w:lang w:val="en-US"/>
+        </w:rPr>
+        <w:t>connects</w:t>
+      </w:r>
+      <w:proofErr w:type="gramEnd"/>
+      <w:r>
+        <w:rPr>
+          <w:lang w:val="en-US"/>
+        </w:rPr>
+        <w:t xml:space="preserve"> to Azure service (</w:t>
+      </w:r>
+      <w:r>
+        <w:rPr>
+          <w:color w:val="FF0000"/>
+          <w:lang w:val="en-US"/>
+        </w:rPr>
+        <w:t xml:space="preserve">currently web page, not </w:t>
+      </w:r>
+      <w:proofErr w:type="spellStart"/>
+      <w:r>
+        <w:rPr>
+          <w:color w:val="FF0000"/>
+          <w:lang w:val="en-US"/>
+        </w:rPr>
+        <w:t>IoT</w:t>
+      </w:r>
+      <w:proofErr w:type="spellEnd"/>
+      <w:r>
+        <w:rPr>
+          <w:color w:val="FF0000"/>
+          <w:lang w:val="en-US"/>
+        </w:rPr>
+        <w:t xml:space="preserve"> hub</w:t>
+      </w:r>
+      <w:r>
+        <w:rPr>
+          <w:color w:val="FF0000"/>
+          <w:lang w:val="en-US"/>
+        </w:rPr>
+        <w:t>, because required security settings do not fit into TCP message</w:t>
+      </w:r>
+      <w:r>
+        <w:rPr>
+          <w:color w:val="FF0000"/>
+          <w:lang w:val="en-US"/>
+        </w:rPr>
+        <w:t xml:space="preserve"> !</w:t>
+      </w:r>
+      <w:r>
+        <w:rPr>
+          <w:lang w:val="en-US"/>
+        </w:rPr>
+        <w:t>)</w:t>
+      </w:r>
+    </w:p>
+    <w:p>
+      <w:pPr>
+        <w:pStyle w:val="ListParagraph"/>
+        <w:numPr>
+          <w:ilvl w:val="0"/>
+          <w:numId w:val="4"/>
+        </w:numPr>
+        <w:rPr>
+          <w:lang w:val="en-US"/>
+        </w:rPr>
+      </w:pPr>
+      <w:r>
+        <w:rPr>
+          <w:lang w:val="en-US"/>
+        </w:rPr>
+        <w:t>gets current time from RTC and calculates time stamp for the measurement</w:t>
+      </w:r>
+    </w:p>
+    <w:p>
+      <w:pPr>
+        <w:pStyle w:val="ListParagraph"/>
+        <w:numPr>
+          <w:ilvl w:val="0"/>
+          <w:numId w:val="4"/>
+        </w:numPr>
+        <w:rPr>
+          <w:lang w:val="en-US"/>
+        </w:rPr>
+      </w:pPr>
+      <w:r>
+        <w:rPr>
+          <w:lang w:val="en-US"/>
+        </w:rPr>
+        <w:t>builds</w:t>
+      </w:r>
+      <w:r>
+        <w:rPr>
+          <w:lang w:val="en-US"/>
+        </w:rPr>
+        <w:t xml:space="preserve"> TCP</w:t>
+      </w:r>
+      <w:r>
+        <w:rPr>
+          <w:lang w:val="en-US"/>
+        </w:rPr>
+        <w:t xml:space="preserve"> (Transmission Control Protocol)</w:t>
+      </w:r>
+      <w:r>
+        <w:rPr>
+          <w:lang w:val="en-US"/>
+        </w:rPr>
+        <w:t xml:space="preserve"> message</w:t>
+      </w:r>
+      <w:r>
+        <w:rPr>
+          <w:lang w:val="en-US"/>
+        </w:rPr>
+        <w:t xml:space="preserve"> containing time and measurements</w:t>
+      </w:r>
+      <w:r>
+        <w:rPr>
+          <w:lang w:val="en-US"/>
+        </w:rPr>
+        <w:t xml:space="preserve">  (most of </w:t>
+      </w:r>
+      <w:r>
+        <w:rPr>
+          <w:lang w:val="en-US"/>
+        </w:rPr>
+        <w:t>other</w:t>
+      </w:r>
+      <w:r>
+        <w:rPr>
+          <w:lang w:val="en-US"/>
+        </w:rPr>
+        <w:t xml:space="preserve"> parameters are currently hardcoded)</w:t>
+      </w:r>
+    </w:p>
+    <w:p>
+      <w:pPr>
+        <w:pStyle w:val="ListParagraph"/>
+        <w:numPr>
+          <w:ilvl w:val="0"/>
+          <w:numId w:val="4"/>
+        </w:numPr>
+        <w:rPr>
+          <w:lang w:val="en-US"/>
+        </w:rPr>
+      </w:pPr>
+      <w:r>
+        <w:rPr>
+          <w:lang w:val="en-US"/>
+        </w:rPr>
+        <w:t>sends message to Azure</w:t>
+      </w:r>
+    </w:p>
+    <w:p>
+      <w:pPr>
+        <w:pStyle w:val="ListParagraph"/>
+        <w:numPr>
+          <w:ilvl w:val="0"/>
+          <w:numId w:val="4"/>
+        </w:numPr>
+        <w:rPr>
+          <w:lang w:val="en-US"/>
+        </w:rPr>
+      </w:pPr>
+      <w:r>
+        <w:rPr>
+          <w:lang w:val="en-US"/>
+        </w:rPr>
+        <w:t>after receiving the response, disconnects the Azure socket</w:t>
+      </w:r>
+    </w:p>
+    <w:p>
+      <w:pPr>
+        <w:pStyle w:val="ListParagraph"/>
+        <w:numPr>
+          <w:ilvl w:val="0"/>
+          <w:numId w:val="4"/>
+        </w:numPr>
+        <w:rPr>
+          <w:lang w:val="en-US"/>
+        </w:rPr>
+      </w:pPr>
+      <w:r>
+        <w:rPr>
+          <w:lang w:val="en-US"/>
+        </w:rPr>
+        <w:t>turns off LED1</w:t>
+      </w:r>
+    </w:p>
+    <w:p>
+      <w:pPr>
+        <w:pStyle w:val="ListParagraph"/>
+        <w:numPr>
+          <w:ilvl w:val="0"/>
+          <w:numId w:val="4"/>
+        </w:numPr>
+        <w:rPr>
+          <w:lang w:val="en-US"/>
+        </w:rPr>
+      </w:pPr>
+      <w:r>
+        <w:rPr>
+          <w:lang w:val="en-US"/>
+        </w:rPr>
+        <w:t>goes waiting a new PB0 push</w:t>
+      </w:r>
+    </w:p>
+    <w:p>
+      <w:pPr>
+        <w:pStyle w:val="ListParagraph"/>
+        <w:rPr>
+          <w:lang w:val="en-US"/>
+        </w:rPr>
+      </w:pPr>
+    </w:p>
+    <w:p>
+      <w:pPr>
+        <w:rPr>
+          <w:lang w:val="en-US"/>
+        </w:rPr>
+      </w:pPr>
+    </w:p>
+    <w:p>
+      <w:pPr>
+        <w:pStyle w:val="Heading3"/>
+        <w:rPr>
+          <w:lang w:val="en-US"/>
+        </w:rPr>
+      </w:pPr>
+      <w:bookmarkStart w:id="17" w:name="_Toc452967227"/>
+      <w:r>
+        <w:rPr>
+          <w:lang w:val="en-US"/>
+        </w:rPr>
+        <w:t>Web Server Software</w:t>
+      </w:r>
+      <w:bookmarkEnd w:id="17"/>
+    </w:p>
+    <w:p>
+      <w:pPr>
+        <w:rPr>
+          <w:lang w:val="en-US"/>
+        </w:rPr>
+      </w:pPr>
+    </w:p>
+    <w:p>
+      <w:pPr>
+        <w:rPr>
+          <w:lang w:val="en-US"/>
+        </w:rPr>
+      </w:pPr>
+      <w:r>
+        <w:rPr>
+          <w:lang w:val="en-US"/>
+        </w:rPr>
+        <w:lastRenderedPageBreak/>
+        <w:t>HeatMonServer.js</w:t>
+      </w:r>
+    </w:p>
+    <w:p>
+      <w:pPr>
+        <w:rPr>
+          <w:lang w:val="en-US"/>
+        </w:rPr>
+      </w:pPr>
+    </w:p>
+    <w:p>
+      <w:pPr>
+        <w:pStyle w:val="Heading3"/>
+        <w:rPr>
+          <w:lang w:val="en-US"/>
+        </w:rPr>
+      </w:pPr>
+      <w:bookmarkStart w:id="18" w:name="_Toc452967228"/>
+      <w:r>
+        <w:rPr>
+          <w:lang w:val="en-US"/>
+        </w:rPr>
+        <w:t>Client Software</w:t>
+      </w:r>
+      <w:bookmarkEnd w:id="18"/>
+    </w:p>
+    <w:p>
+      <w:pPr>
+        <w:rPr>
+          <w:lang w:val="en-US"/>
+        </w:rPr>
+      </w:pPr>
+    </w:p>
+    <w:p>
+      <w:pPr>
+        <w:rPr>
+          <w:lang w:val="en-US"/>
+        </w:rPr>
+      </w:pPr>
+      <w:r>
+        <w:rPr>
+          <w:lang w:val="en-US"/>
+        </w:rPr>
+        <w:t>Web page prototype (Heat</w:t>
+      </w:r>
+      <w:r>
+        <w:rPr>
+          <w:lang w:val="en-US"/>
+        </w:rPr>
+        <w:t>ing</w:t>
+      </w:r>
+      <w:r>
+        <w:rPr>
+          <w:lang w:val="en-US"/>
+        </w:rPr>
+        <w:t xml:space="preserve">Mon.html) is set up in Azure to demonstrate the monitoring functionalities </w:t>
       </w:r>
       <w:r>
         <w:rPr>
@@ -4536,15 +5600,8 @@
         <w:rPr>
           <w:lang w:val="en-US"/>
         </w:rPr>
-        <w:t xml:space="preserve"> This service process must be running on Azure server as WEBJOB.</w:t>
-      </w:r>
-    </w:p>
-    <w:p>
-      <w:pPr>
-        <w:rPr>
-          <w:lang w:val="en-US"/>
-        </w:rPr>
-      </w:pPr>
+        <w:t xml:space="preserve"> </w:t>
+      </w:r>
       <w:r>
         <w:rPr>
           <w:noProof/>
@@ -4552,9 +5609,9 @@
         </w:rPr>
         <w:drawing>
           <wp:inline distT="0" distB="0" distL="0" distR="0">
-            <wp:extent cx="6115050" cy="4267200"/>
+            <wp:extent cx="6120130" cy="4406713"/>
             <wp:effectExtent l="19050" t="0" r="0" b="0"/>
-            <wp:docPr id="5" name="Picture 1"/>
+            <wp:docPr id="8" name="Picture 3"/>
             <wp:cNvGraphicFramePr>
               <a:graphicFrameLocks xmlns:a="http://schemas.openxmlformats.org/drawingml/2006/main" noChangeAspect="1"/>
             </wp:cNvGraphicFramePr>
@@ -4562,13 +5619,13 @@
               <a:graphicData uri="http://schemas.openxmlformats.org/drawingml/2006/picture">
                 <pic:pic xmlns:pic="http://schemas.openxmlformats.org/drawingml/2006/picture">
                   <pic:nvPicPr>
-                    <pic:cNvPr id="0" name="Picture 1"/>
+                    <pic:cNvPr id="0" name="Picture 3"/>
                     <pic:cNvPicPr>
                       <a:picLocks noChangeAspect="1" noChangeArrowheads="1"/>
                     </pic:cNvPicPr>
                   </pic:nvPicPr>
                   <pic:blipFill>
-                    <a:blip r:embed="rId18" cstate="print"/>
+                    <a:blip r:embed="rId19" cstate="print"/>
                     <a:srcRect/>
                     <a:stretch>
                       <a:fillRect/>
@@ -4577,7 +5634,7 @@
                   <pic:spPr bwMode="auto">
                     <a:xfrm>
                       <a:off x="0" y="0"/>
-                      <a:ext cx="6115050" cy="4267200"/>
+                      <a:ext cx="6120130" cy="4406713"/>
                     </a:xfrm>
                     <a:prstGeom prst="rect">
                       <a:avLst/>
@@ -4892,6 +5949,7 @@
         <w:rPr>
           <w:lang w:val="en-US"/>
         </w:rPr>
+        <w:lastRenderedPageBreak/>
         <w:t>s.windows.net%2Fheatingmon%2Fmessages&amp;sig=AXFqrfzxtspQdbI%2BTAiIhLQ6c73YRb1Ceggh2oqvN1s%3D&amp;se=1463823130&amp;skn=heatingmon',</w:t>
       </w:r>
     </w:p>
@@ -4922,7 +5980,6 @@
         <w:rPr>
           <w:lang w:val="en-US"/>
         </w:rPr>
-        <w:lastRenderedPageBreak/>
         <w:t xml:space="preserve">     'Content-Type': 'application/</w:t>
       </w:r>
       <w:proofErr w:type="spellStart"/>
@@ -5095,7 +6152,7 @@
                     </pic:cNvPicPr>
                   </pic:nvPicPr>
                   <pic:blipFill>
-                    <a:blip r:embed="rId19" cstate="print"/>
+                    <a:blip r:embed="rId20" cstate="print"/>
                     <a:srcRect/>
                     <a:stretch>
                       <a:fillRect/>
@@ -5155,7 +6212,7 @@
                     </pic:cNvPicPr>
                   </pic:nvPicPr>
                   <pic:blipFill>
-                    <a:blip r:embed="rId20" cstate="print"/>
+                    <a:blip r:embed="rId21" cstate="print"/>
                     <a:srcRect/>
                     <a:stretch>
                       <a:fillRect/>
@@ -5232,7 +6289,7 @@
           <w:lang w:val="en-US"/>
         </w:rPr>
       </w:pPr>
-      <w:bookmarkStart w:id="15" w:name="_Toc451845074"/>
+      <w:bookmarkStart w:id="19" w:name="_Toc452967229"/>
       <w:r>
         <w:rPr>
           <w:lang w:val="en-US"/>
@@ -5254,7 +6311,7 @@
         </w:rPr>
         <w:t xml:space="preserve"> Hub</w:t>
       </w:r>
-      <w:bookmarkEnd w:id="15"/>
+      <w:bookmarkEnd w:id="19"/>
     </w:p>
     <w:p>
       <w:pPr>
@@ -5503,7 +6560,7 @@
         </w:rPr>
         <w:t xml:space="preserve"> (see </w:t>
       </w:r>
-      <w:hyperlink r:id="rId21" w:history="1">
+      <w:hyperlink r:id="rId22" w:history="1">
         <w:r>
           <w:rPr>
             <w:rStyle w:val="Hyperlink"/>
@@ -5533,14 +6590,14 @@
           <w:lang w:val="en-US"/>
         </w:rPr>
       </w:pPr>
-      <w:bookmarkStart w:id="16" w:name="_Toc451845075"/>
+      <w:bookmarkStart w:id="20" w:name="_Toc452967230"/>
       <w:r>
         <w:rPr>
           <w:lang w:val="en-US"/>
         </w:rPr>
         <w:t>Device Explorer</w:t>
       </w:r>
-      <w:bookmarkEnd w:id="16"/>
+      <w:bookmarkEnd w:id="20"/>
     </w:p>
     <w:p>
       <w:pPr>
@@ -5639,7 +6696,7 @@
                     </pic:cNvPicPr>
                   </pic:nvPicPr>
                   <pic:blipFill>
-                    <a:blip r:embed="rId22" cstate="print"/>
+                    <a:blip r:embed="rId23" cstate="print"/>
                     <a:srcRect/>
                     <a:stretch>
                       <a:fillRect/>
@@ -5731,7 +6788,7 @@
                     </pic:cNvPicPr>
                   </pic:nvPicPr>
                   <pic:blipFill>
-                    <a:blip r:embed="rId23" cstate="print"/>
+                    <a:blip r:embed="rId24" cstate="print"/>
                     <a:srcRect/>
                     <a:stretch>
                       <a:fillRect/>
@@ -5816,7 +6873,7 @@
                     </pic:cNvPicPr>
                   </pic:nvPicPr>
                   <pic:blipFill>
-                    <a:blip r:embed="rId24" cstate="print"/>
+                    <a:blip r:embed="rId25" cstate="print"/>
                     <a:srcRect/>
                     <a:stretch>
                       <a:fillRect/>
@@ -5925,7 +6982,7 @@
           <w:lang w:val="en-US"/>
         </w:rPr>
       </w:pPr>
-      <w:bookmarkStart w:id="17" w:name="_Toc451845076"/>
+      <w:bookmarkStart w:id="21" w:name="_Toc452967231"/>
       <w:r>
         <w:rPr>
           <w:lang w:val="en-US"/>
@@ -5947,7 +7004,7 @@
         </w:rPr>
         <w:t xml:space="preserve"> hub</w:t>
       </w:r>
-      <w:bookmarkEnd w:id="17"/>
+      <w:bookmarkEnd w:id="21"/>
     </w:p>
     <w:p>
       <w:pPr>
@@ -6086,17 +7143,17 @@
         </w:rPr>
         <w:t>” is not updated the values in database will show invalid time values.)</w:t>
       </w:r>
-      <w:bookmarkStart w:id="18" w:name="_MON_1525005287"/>
-      <w:bookmarkEnd w:id="18"/>
+      <w:bookmarkStart w:id="22" w:name="_MON_1525005287"/>
+      <w:bookmarkEnd w:id="22"/>
       <w:r>
         <w:rPr>
           <w:lang w:val="en-US"/>
         </w:rPr>
         <w:object w:dxaOrig="13232" w:dyaOrig="5054">
           <v:shape id="_x0000_i1026" type="#_x0000_t75" style="width:661.5pt;height:252.75pt" o:ole="">
-            <v:imagedata r:id="rId25" o:title=""/>
+            <v:imagedata r:id="rId26" o:title=""/>
           </v:shape>
-          <o:OLEObject Type="Embed" ProgID="Word.Document.12" ShapeID="_x0000_i1026" DrawAspect="Content" ObjectID="_1525587764" r:id="rId26">
+          <o:OLEObject Type="Embed" ProgID="Word.Document.12" ShapeID="_x0000_i1026" DrawAspect="Content" ObjectID="_1526709067" r:id="rId27">
             <o:FieldCodes>\s</o:FieldCodes>
           </o:OLEObject>
         </w:object>
@@ -6124,7 +7181,7 @@
                     </pic:cNvPicPr>
                   </pic:nvPicPr>
                   <pic:blipFill>
-                    <a:blip r:embed="rId27" cstate="print"/>
+                    <a:blip r:embed="rId28" cstate="print"/>
                     <a:srcRect/>
                     <a:stretch>
                       <a:fillRect/>
@@ -6289,7 +7346,7 @@
                     </pic:cNvPicPr>
                   </pic:nvPicPr>
                   <pic:blipFill>
-                    <a:blip r:embed="rId28" cstate="print"/>
+                    <a:blip r:embed="rId29" cstate="print"/>
                     <a:srcRect/>
                     <a:stretch>
                       <a:fillRect/>
@@ -6381,7 +7438,7 @@
                     </pic:cNvPicPr>
                   </pic:nvPicPr>
                   <pic:blipFill>
-                    <a:blip r:embed="rId29" cstate="print"/>
+                    <a:blip r:embed="rId30" cstate="print"/>
                     <a:srcRect/>
                     <a:stretch>
                       <a:fillRect/>
@@ -6452,7 +7509,7 @@
                     </pic:cNvPicPr>
                   </pic:nvPicPr>
                   <pic:blipFill>
-                    <a:blip r:embed="rId30" cstate="print"/>
+                    <a:blip r:embed="rId31" cstate="print"/>
                     <a:srcRect/>
                     <a:stretch>
                       <a:fillRect/>
@@ -6573,8 +7630,8 @@
       </w:pPr>
     </w:p>
     <w:sectPr>
-      <w:headerReference w:type="default" r:id="rId31"/>
-      <w:footerReference w:type="default" r:id="rId32"/>
+      <w:headerReference w:type="default" r:id="rId32"/>
+      <w:footerReference w:type="default" r:id="rId33"/>
       <w:pgSz w:w="11906" w:h="16838"/>
       <w:pgMar w:top="1417" w:right="1134" w:bottom="1417" w:left="1134" w:header="708" w:footer="708" w:gutter="0"/>
       <w:cols w:space="708"/>
@@ -6653,7 +7710,7 @@
         <w:noProof/>
         <w:lang w:val="en-US"/>
       </w:rPr>
-      <w:t>May 24, 2016</w:t>
+      <w:t>June 6, 2016</w:t>
     </w:r>
     <w:r>
       <w:fldChar w:fldCharType="end"/>
@@ -6757,7 +7814,7 @@
         <w:rFonts w:ascii="Calibri" w:hAnsi="Calibri"/>
         <w:color w:val="000000"/>
       </w:rPr>
-      <w:t xml:space="preserve">Rekijoki </w:t>
+      <w:t xml:space="preserve">Salo </w:t>
     </w:r>
     <w:proofErr w:type="spellStart"/>
     <w:r>
@@ -6765,18 +7822,478 @@
         <w:rFonts w:ascii="Calibri" w:hAnsi="Calibri"/>
         <w:color w:val="000000"/>
       </w:rPr>
-      <w:t>Electronics</w:t>
+      <w:t>Radiotele</w:t>
     </w:r>
     <w:proofErr w:type="spellEnd"/>
-    <w:r>
-      <w:rPr>
-        <w:rFonts w:ascii="Calibri" w:hAnsi="Calibri"/>
-        <w:color w:val="000000"/>
-      </w:rPr>
-      <w:t xml:space="preserve"> Oy</w:t>
-    </w:r>
   </w:p>
 </w:hdr>
+</file>
+
+<file path=word/numbering.xml><?xml version="1.0" encoding="utf-8"?>
+<w:numbering xmlns:ve="http://schemas.openxmlformats.org/markup-compatibility/2006" xmlns:o="urn:schemas-microsoft-com:office:office" xmlns:r="http://schemas.openxmlformats.org/officeDocument/2006/relationships" xmlns:m="http://schemas.openxmlformats.org/officeDocument/2006/math" xmlns:v="urn:schemas-microsoft-com:vml" xmlns:wp="http://schemas.openxmlformats.org/drawingml/2006/wordprocessingDrawing" xmlns:w10="urn:schemas-microsoft-com:office:word" xmlns:w="http://schemas.openxmlformats.org/wordprocessingml/2006/main" xmlns:wne="http://schemas.microsoft.com/office/word/2006/wordml">
+  <w:abstractNum w:abstractNumId="0">
+    <w:nsid w:val="0E2E1E8F"/>
+    <w:multiLevelType w:val="hybridMultilevel"/>
+    <w:tmpl w:val="B1B88BC0"/>
+    <w:lvl w:ilvl="0" w:tplc="665E97BE">
+      <w:numFmt w:val="bullet"/>
+      <w:lvlText w:val="-"/>
+      <w:lvlJc w:val="left"/>
+      <w:pPr>
+        <w:ind w:left="720" w:hanging="360"/>
+      </w:pPr>
+      <w:rPr>
+        <w:rFonts w:ascii="Calibri" w:eastAsiaTheme="minorHAnsi" w:hAnsi="Calibri" w:cstheme="minorBidi" w:hint="default"/>
+      </w:rPr>
+    </w:lvl>
+    <w:lvl w:ilvl="1" w:tplc="04090003" w:tentative="1">
+      <w:start w:val="1"/>
+      <w:numFmt w:val="bullet"/>
+      <w:lvlText w:val="o"/>
+      <w:lvlJc w:val="left"/>
+      <w:pPr>
+        <w:ind w:left="1440" w:hanging="360"/>
+      </w:pPr>
+      <w:rPr>
+        <w:rFonts w:ascii="Courier New" w:hAnsi="Courier New" w:cs="Courier New" w:hint="default"/>
+      </w:rPr>
+    </w:lvl>
+    <w:lvl w:ilvl="2" w:tplc="04090005" w:tentative="1">
+      <w:start w:val="1"/>
+      <w:numFmt w:val="bullet"/>
+      <w:lvlText w:val=""/>
+      <w:lvlJc w:val="left"/>
+      <w:pPr>
+        <w:ind w:left="2160" w:hanging="360"/>
+      </w:pPr>
+      <w:rPr>
+        <w:rFonts w:ascii="Wingdings" w:hAnsi="Wingdings" w:hint="default"/>
+      </w:rPr>
+    </w:lvl>
+    <w:lvl w:ilvl="3" w:tplc="04090001" w:tentative="1">
+      <w:start w:val="1"/>
+      <w:numFmt w:val="bullet"/>
+      <w:lvlText w:val=""/>
+      <w:lvlJc w:val="left"/>
+      <w:pPr>
+        <w:ind w:left="2880" w:hanging="360"/>
+      </w:pPr>
+      <w:rPr>
+        <w:rFonts w:ascii="Symbol" w:hAnsi="Symbol" w:hint="default"/>
+      </w:rPr>
+    </w:lvl>
+    <w:lvl w:ilvl="4" w:tplc="04090003" w:tentative="1">
+      <w:start w:val="1"/>
+      <w:numFmt w:val="bullet"/>
+      <w:lvlText w:val="o"/>
+      <w:lvlJc w:val="left"/>
+      <w:pPr>
+        <w:ind w:left="3600" w:hanging="360"/>
+      </w:pPr>
+      <w:rPr>
+        <w:rFonts w:ascii="Courier New" w:hAnsi="Courier New" w:cs="Courier New" w:hint="default"/>
+      </w:rPr>
+    </w:lvl>
+    <w:lvl w:ilvl="5" w:tplc="04090005" w:tentative="1">
+      <w:start w:val="1"/>
+      <w:numFmt w:val="bullet"/>
+      <w:lvlText w:val=""/>
+      <w:lvlJc w:val="left"/>
+      <w:pPr>
+        <w:ind w:left="4320" w:hanging="360"/>
+      </w:pPr>
+      <w:rPr>
+        <w:rFonts w:ascii="Wingdings" w:hAnsi="Wingdings" w:hint="default"/>
+      </w:rPr>
+    </w:lvl>
+    <w:lvl w:ilvl="6" w:tplc="04090001" w:tentative="1">
+      <w:start w:val="1"/>
+      <w:numFmt w:val="bullet"/>
+      <w:lvlText w:val=""/>
+      <w:lvlJc w:val="left"/>
+      <w:pPr>
+        <w:ind w:left="5040" w:hanging="360"/>
+      </w:pPr>
+      <w:rPr>
+        <w:rFonts w:ascii="Symbol" w:hAnsi="Symbol" w:hint="default"/>
+      </w:rPr>
+    </w:lvl>
+    <w:lvl w:ilvl="7" w:tplc="04090003" w:tentative="1">
+      <w:start w:val="1"/>
+      <w:numFmt w:val="bullet"/>
+      <w:lvlText w:val="o"/>
+      <w:lvlJc w:val="left"/>
+      <w:pPr>
+        <w:ind w:left="5760" w:hanging="360"/>
+      </w:pPr>
+      <w:rPr>
+        <w:rFonts w:ascii="Courier New" w:hAnsi="Courier New" w:cs="Courier New" w:hint="default"/>
+      </w:rPr>
+    </w:lvl>
+    <w:lvl w:ilvl="8" w:tplc="04090005" w:tentative="1">
+      <w:start w:val="1"/>
+      <w:numFmt w:val="bullet"/>
+      <w:lvlText w:val=""/>
+      <w:lvlJc w:val="left"/>
+      <w:pPr>
+        <w:ind w:left="6480" w:hanging="360"/>
+      </w:pPr>
+      <w:rPr>
+        <w:rFonts w:ascii="Wingdings" w:hAnsi="Wingdings" w:hint="default"/>
+      </w:rPr>
+    </w:lvl>
+  </w:abstractNum>
+  <w:abstractNum w:abstractNumId="1">
+    <w:nsid w:val="178872F1"/>
+    <w:multiLevelType w:val="hybridMultilevel"/>
+    <w:tmpl w:val="9254120E"/>
+    <w:lvl w:ilvl="0" w:tplc="04090001">
+      <w:start w:val="1"/>
+      <w:numFmt w:val="bullet"/>
+      <w:lvlText w:val=""/>
+      <w:lvlJc w:val="left"/>
+      <w:pPr>
+        <w:ind w:left="720" w:hanging="360"/>
+      </w:pPr>
+      <w:rPr>
+        <w:rFonts w:ascii="Symbol" w:hAnsi="Symbol" w:hint="default"/>
+      </w:rPr>
+    </w:lvl>
+    <w:lvl w:ilvl="1" w:tplc="04090003" w:tentative="1">
+      <w:start w:val="1"/>
+      <w:numFmt w:val="bullet"/>
+      <w:lvlText w:val="o"/>
+      <w:lvlJc w:val="left"/>
+      <w:pPr>
+        <w:ind w:left="1440" w:hanging="360"/>
+      </w:pPr>
+      <w:rPr>
+        <w:rFonts w:ascii="Courier New" w:hAnsi="Courier New" w:cs="Courier New" w:hint="default"/>
+      </w:rPr>
+    </w:lvl>
+    <w:lvl w:ilvl="2" w:tplc="04090005" w:tentative="1">
+      <w:start w:val="1"/>
+      <w:numFmt w:val="bullet"/>
+      <w:lvlText w:val=""/>
+      <w:lvlJc w:val="left"/>
+      <w:pPr>
+        <w:ind w:left="2160" w:hanging="360"/>
+      </w:pPr>
+      <w:rPr>
+        <w:rFonts w:ascii="Wingdings" w:hAnsi="Wingdings" w:hint="default"/>
+      </w:rPr>
+    </w:lvl>
+    <w:lvl w:ilvl="3" w:tplc="04090001" w:tentative="1">
+      <w:start w:val="1"/>
+      <w:numFmt w:val="bullet"/>
+      <w:lvlText w:val=""/>
+      <w:lvlJc w:val="left"/>
+      <w:pPr>
+        <w:ind w:left="2880" w:hanging="360"/>
+      </w:pPr>
+      <w:rPr>
+        <w:rFonts w:ascii="Symbol" w:hAnsi="Symbol" w:hint="default"/>
+      </w:rPr>
+    </w:lvl>
+    <w:lvl w:ilvl="4" w:tplc="04090003" w:tentative="1">
+      <w:start w:val="1"/>
+      <w:numFmt w:val="bullet"/>
+      <w:lvlText w:val="o"/>
+      <w:lvlJc w:val="left"/>
+      <w:pPr>
+        <w:ind w:left="3600" w:hanging="360"/>
+      </w:pPr>
+      <w:rPr>
+        <w:rFonts w:ascii="Courier New" w:hAnsi="Courier New" w:cs="Courier New" w:hint="default"/>
+      </w:rPr>
+    </w:lvl>
+    <w:lvl w:ilvl="5" w:tplc="04090005" w:tentative="1">
+      <w:start w:val="1"/>
+      <w:numFmt w:val="bullet"/>
+      <w:lvlText w:val=""/>
+      <w:lvlJc w:val="left"/>
+      <w:pPr>
+        <w:ind w:left="4320" w:hanging="360"/>
+      </w:pPr>
+      <w:rPr>
+        <w:rFonts w:ascii="Wingdings" w:hAnsi="Wingdings" w:hint="default"/>
+      </w:rPr>
+    </w:lvl>
+    <w:lvl w:ilvl="6" w:tplc="04090001" w:tentative="1">
+      <w:start w:val="1"/>
+      <w:numFmt w:val="bullet"/>
+      <w:lvlText w:val=""/>
+      <w:lvlJc w:val="left"/>
+      <w:pPr>
+        <w:ind w:left="5040" w:hanging="360"/>
+      </w:pPr>
+      <w:rPr>
+        <w:rFonts w:ascii="Symbol" w:hAnsi="Symbol" w:hint="default"/>
+      </w:rPr>
+    </w:lvl>
+    <w:lvl w:ilvl="7" w:tplc="04090003" w:tentative="1">
+      <w:start w:val="1"/>
+      <w:numFmt w:val="bullet"/>
+      <w:lvlText w:val="o"/>
+      <w:lvlJc w:val="left"/>
+      <w:pPr>
+        <w:ind w:left="5760" w:hanging="360"/>
+      </w:pPr>
+      <w:rPr>
+        <w:rFonts w:ascii="Courier New" w:hAnsi="Courier New" w:cs="Courier New" w:hint="default"/>
+      </w:rPr>
+    </w:lvl>
+    <w:lvl w:ilvl="8" w:tplc="04090005" w:tentative="1">
+      <w:start w:val="1"/>
+      <w:numFmt w:val="bullet"/>
+      <w:lvlText w:val=""/>
+      <w:lvlJc w:val="left"/>
+      <w:pPr>
+        <w:ind w:left="6480" w:hanging="360"/>
+      </w:pPr>
+      <w:rPr>
+        <w:rFonts w:ascii="Wingdings" w:hAnsi="Wingdings" w:hint="default"/>
+      </w:rPr>
+    </w:lvl>
+  </w:abstractNum>
+  <w:abstractNum w:abstractNumId="2">
+    <w:nsid w:val="2AB170E6"/>
+    <w:multiLevelType w:val="hybridMultilevel"/>
+    <w:tmpl w:val="D3027F0E"/>
+    <w:lvl w:ilvl="0" w:tplc="04090001">
+      <w:start w:val="1"/>
+      <w:numFmt w:val="bullet"/>
+      <w:lvlText w:val=""/>
+      <w:lvlJc w:val="left"/>
+      <w:pPr>
+        <w:ind w:left="720" w:hanging="360"/>
+      </w:pPr>
+      <w:rPr>
+        <w:rFonts w:ascii="Symbol" w:hAnsi="Symbol" w:hint="default"/>
+      </w:rPr>
+    </w:lvl>
+    <w:lvl w:ilvl="1" w:tplc="04090003" w:tentative="1">
+      <w:start w:val="1"/>
+      <w:numFmt w:val="bullet"/>
+      <w:lvlText w:val="o"/>
+      <w:lvlJc w:val="left"/>
+      <w:pPr>
+        <w:ind w:left="1440" w:hanging="360"/>
+      </w:pPr>
+      <w:rPr>
+        <w:rFonts w:ascii="Courier New" w:hAnsi="Courier New" w:cs="Courier New" w:hint="default"/>
+      </w:rPr>
+    </w:lvl>
+    <w:lvl w:ilvl="2" w:tplc="04090005" w:tentative="1">
+      <w:start w:val="1"/>
+      <w:numFmt w:val="bullet"/>
+      <w:lvlText w:val=""/>
+      <w:lvlJc w:val="left"/>
+      <w:pPr>
+        <w:ind w:left="2160" w:hanging="360"/>
+      </w:pPr>
+      <w:rPr>
+        <w:rFonts w:ascii="Wingdings" w:hAnsi="Wingdings" w:hint="default"/>
+      </w:rPr>
+    </w:lvl>
+    <w:lvl w:ilvl="3" w:tplc="04090001" w:tentative="1">
+      <w:start w:val="1"/>
+      <w:numFmt w:val="bullet"/>
+      <w:lvlText w:val=""/>
+      <w:lvlJc w:val="left"/>
+      <w:pPr>
+        <w:ind w:left="2880" w:hanging="360"/>
+      </w:pPr>
+      <w:rPr>
+        <w:rFonts w:ascii="Symbol" w:hAnsi="Symbol" w:hint="default"/>
+      </w:rPr>
+    </w:lvl>
+    <w:lvl w:ilvl="4" w:tplc="04090003" w:tentative="1">
+      <w:start w:val="1"/>
+      <w:numFmt w:val="bullet"/>
+      <w:lvlText w:val="o"/>
+      <w:lvlJc w:val="left"/>
+      <w:pPr>
+        <w:ind w:left="3600" w:hanging="360"/>
+      </w:pPr>
+      <w:rPr>
+        <w:rFonts w:ascii="Courier New" w:hAnsi="Courier New" w:cs="Courier New" w:hint="default"/>
+      </w:rPr>
+    </w:lvl>
+    <w:lvl w:ilvl="5" w:tplc="04090005" w:tentative="1">
+      <w:start w:val="1"/>
+      <w:numFmt w:val="bullet"/>
+      <w:lvlText w:val=""/>
+      <w:lvlJc w:val="left"/>
+      <w:pPr>
+        <w:ind w:left="4320" w:hanging="360"/>
+      </w:pPr>
+      <w:rPr>
+        <w:rFonts w:ascii="Wingdings" w:hAnsi="Wingdings" w:hint="default"/>
+      </w:rPr>
+    </w:lvl>
+    <w:lvl w:ilvl="6" w:tplc="04090001" w:tentative="1">
+      <w:start w:val="1"/>
+      <w:numFmt w:val="bullet"/>
+      <w:lvlText w:val=""/>
+      <w:lvlJc w:val="left"/>
+      <w:pPr>
+        <w:ind w:left="5040" w:hanging="360"/>
+      </w:pPr>
+      <w:rPr>
+        <w:rFonts w:ascii="Symbol" w:hAnsi="Symbol" w:hint="default"/>
+      </w:rPr>
+    </w:lvl>
+    <w:lvl w:ilvl="7" w:tplc="04090003" w:tentative="1">
+      <w:start w:val="1"/>
+      <w:numFmt w:val="bullet"/>
+      <w:lvlText w:val="o"/>
+      <w:lvlJc w:val="left"/>
+      <w:pPr>
+        <w:ind w:left="5760" w:hanging="360"/>
+      </w:pPr>
+      <w:rPr>
+        <w:rFonts w:ascii="Courier New" w:hAnsi="Courier New" w:cs="Courier New" w:hint="default"/>
+      </w:rPr>
+    </w:lvl>
+    <w:lvl w:ilvl="8" w:tplc="04090005" w:tentative="1">
+      <w:start w:val="1"/>
+      <w:numFmt w:val="bullet"/>
+      <w:lvlText w:val=""/>
+      <w:lvlJc w:val="left"/>
+      <w:pPr>
+        <w:ind w:left="6480" w:hanging="360"/>
+      </w:pPr>
+      <w:rPr>
+        <w:rFonts w:ascii="Wingdings" w:hAnsi="Wingdings" w:hint="default"/>
+      </w:rPr>
+    </w:lvl>
+  </w:abstractNum>
+  <w:abstractNum w:abstractNumId="3">
+    <w:nsid w:val="5C7B3746"/>
+    <w:multiLevelType w:val="hybridMultilevel"/>
+    <w:tmpl w:val="7AA6D06A"/>
+    <w:lvl w:ilvl="0" w:tplc="665E97BE">
+      <w:numFmt w:val="bullet"/>
+      <w:lvlText w:val="-"/>
+      <w:lvlJc w:val="left"/>
+      <w:pPr>
+        <w:ind w:left="720" w:hanging="360"/>
+      </w:pPr>
+      <w:rPr>
+        <w:rFonts w:ascii="Calibri" w:eastAsiaTheme="minorHAnsi" w:hAnsi="Calibri" w:cstheme="minorBidi" w:hint="default"/>
+      </w:rPr>
+    </w:lvl>
+    <w:lvl w:ilvl="1" w:tplc="04090003" w:tentative="1">
+      <w:start w:val="1"/>
+      <w:numFmt w:val="bullet"/>
+      <w:lvlText w:val="o"/>
+      <w:lvlJc w:val="left"/>
+      <w:pPr>
+        <w:ind w:left="1440" w:hanging="360"/>
+      </w:pPr>
+      <w:rPr>
+        <w:rFonts w:ascii="Courier New" w:hAnsi="Courier New" w:cs="Courier New" w:hint="default"/>
+      </w:rPr>
+    </w:lvl>
+    <w:lvl w:ilvl="2" w:tplc="04090005" w:tentative="1">
+      <w:start w:val="1"/>
+      <w:numFmt w:val="bullet"/>
+      <w:lvlText w:val=""/>
+      <w:lvlJc w:val="left"/>
+      <w:pPr>
+        <w:ind w:left="2160" w:hanging="360"/>
+      </w:pPr>
+      <w:rPr>
+        <w:rFonts w:ascii="Wingdings" w:hAnsi="Wingdings" w:hint="default"/>
+      </w:rPr>
+    </w:lvl>
+    <w:lvl w:ilvl="3" w:tplc="04090001" w:tentative="1">
+      <w:start w:val="1"/>
+      <w:numFmt w:val="bullet"/>
+      <w:lvlText w:val=""/>
+      <w:lvlJc w:val="left"/>
+      <w:pPr>
+        <w:ind w:left="2880" w:hanging="360"/>
+      </w:pPr>
+      <w:rPr>
+        <w:rFonts w:ascii="Symbol" w:hAnsi="Symbol" w:hint="default"/>
+      </w:rPr>
+    </w:lvl>
+    <w:lvl w:ilvl="4" w:tplc="04090003" w:tentative="1">
+      <w:start w:val="1"/>
+      <w:numFmt w:val="bullet"/>
+      <w:lvlText w:val="o"/>
+      <w:lvlJc w:val="left"/>
+      <w:pPr>
+        <w:ind w:left="3600" w:hanging="360"/>
+      </w:pPr>
+      <w:rPr>
+        <w:rFonts w:ascii="Courier New" w:hAnsi="Courier New" w:cs="Courier New" w:hint="default"/>
+      </w:rPr>
+    </w:lvl>
+    <w:lvl w:ilvl="5" w:tplc="04090005" w:tentative="1">
+      <w:start w:val="1"/>
+      <w:numFmt w:val="bullet"/>
+      <w:lvlText w:val=""/>
+      <w:lvlJc w:val="left"/>
+      <w:pPr>
+        <w:ind w:left="4320" w:hanging="360"/>
+      </w:pPr>
+      <w:rPr>
+        <w:rFonts w:ascii="Wingdings" w:hAnsi="Wingdings" w:hint="default"/>
+      </w:rPr>
+    </w:lvl>
+    <w:lvl w:ilvl="6" w:tplc="04090001" w:tentative="1">
+      <w:start w:val="1"/>
+      <w:numFmt w:val="bullet"/>
+      <w:lvlText w:val=""/>
+      <w:lvlJc w:val="left"/>
+      <w:pPr>
+        <w:ind w:left="5040" w:hanging="360"/>
+      </w:pPr>
+      <w:rPr>
+        <w:rFonts w:ascii="Symbol" w:hAnsi="Symbol" w:hint="default"/>
+      </w:rPr>
+    </w:lvl>
+    <w:lvl w:ilvl="7" w:tplc="04090003" w:tentative="1">
+      <w:start w:val="1"/>
+      <w:numFmt w:val="bullet"/>
+      <w:lvlText w:val="o"/>
+      <w:lvlJc w:val="left"/>
+      <w:pPr>
+        <w:ind w:left="5760" w:hanging="360"/>
+      </w:pPr>
+      <w:rPr>
+        <w:rFonts w:ascii="Courier New" w:hAnsi="Courier New" w:cs="Courier New" w:hint="default"/>
+      </w:rPr>
+    </w:lvl>
+    <w:lvl w:ilvl="8" w:tplc="04090005" w:tentative="1">
+      <w:start w:val="1"/>
+      <w:numFmt w:val="bullet"/>
+      <w:lvlText w:val=""/>
+      <w:lvlJc w:val="left"/>
+      <w:pPr>
+        <w:ind w:left="6480" w:hanging="360"/>
+      </w:pPr>
+      <w:rPr>
+        <w:rFonts w:ascii="Wingdings" w:hAnsi="Wingdings" w:hint="default"/>
+      </w:rPr>
+    </w:lvl>
+  </w:abstractNum>
+  <w:num w:numId="1">
+    <w:abstractNumId w:val="2"/>
+  </w:num>
+  <w:num w:numId="2">
+    <w:abstractNumId w:val="1"/>
+  </w:num>
+  <w:num w:numId="3">
+    <w:abstractNumId w:val="0"/>
+  </w:num>
+  <w:num w:numId="4">
+    <w:abstractNumId w:val="3"/>
+  </w:num>
+</w:numbering>
 </file>
 
 <file path=word/styles.xml><?xml version="1.0" encoding="utf-8"?>
@@ -7238,6 +8755,17 @@
       <w:ind w:left="440"/>
     </w:pPr>
   </w:style>
+  <w:style w:type="paragraph" w:styleId="ListParagraph">
+    <w:name w:val="List Paragraph"/>
+    <w:basedOn w:val="Normal"/>
+    <w:uiPriority w:val="34"/>
+    <w:qFormat/>
+    <w:rsid w:val="00764C27"/>
+    <w:pPr>
+      <w:ind w:left="720"/>
+      <w:contextualSpacing/>
+    </w:pPr>
+  </w:style>
 </w:styles>
 </file>
 
@@ -7551,7 +9079,7 @@
 </file>
 
 <file path=customXml/itemProps1.xml><?xml version="1.0" encoding="utf-8"?>
-<ds:datastoreItem xmlns:ds="http://schemas.openxmlformats.org/officeDocument/2006/customXml" ds:itemID="{075659BE-54FC-4089-9851-3DB584A76B4B}">
+<ds:datastoreItem xmlns:ds="http://schemas.openxmlformats.org/officeDocument/2006/customXml" ds:itemID="{A2486AED-406D-4592-B079-E695B670BBF1}">
   <ds:schemaRefs>
     <ds:schemaRef ds:uri="http://schemas.openxmlformats.org/officeDocument/2006/bibliography"/>
   </ds:schemaRefs>

</xml_diff>

<commit_message>
Some notes about Authorization
</commit_message>
<xml_diff>
--- a/Doc/HeatingMonitor.docx
+++ b/Doc/HeatingMonitor.docx
@@ -4626,7 +4626,7 @@
           <v:shape id="_x0000_i1025" type="#_x0000_t75" style="width:661.5pt;height:252.75pt" o:ole="">
             <v:imagedata r:id="rId16" o:title=""/>
           </v:shape>
-          <o:OLEObject Type="Embed" ProgID="Word.Document.12" ShapeID="_x0000_i1025" DrawAspect="Content" ObjectID="_1526709066" r:id="rId17">
+          <o:OLEObject Type="Embed" ProgID="Word.Document.12" ShapeID="_x0000_i1025" DrawAspect="Content" ObjectID="_1526839597" r:id="rId17">
             <o:FieldCodes>\s</o:FieldCodes>
           </o:OLEObject>
         </w:object>
@@ -7153,7 +7153,7 @@
           <v:shape id="_x0000_i1026" type="#_x0000_t75" style="width:661.5pt;height:252.75pt" o:ole="">
             <v:imagedata r:id="rId26" o:title=""/>
           </v:shape>
-          <o:OLEObject Type="Embed" ProgID="Word.Document.12" ShapeID="_x0000_i1026" DrawAspect="Content" ObjectID="_1526709067" r:id="rId27">
+          <o:OLEObject Type="Embed" ProgID="Word.Document.12" ShapeID="_x0000_i1026" DrawAspect="Content" ObjectID="_1526839598" r:id="rId27">
             <o:FieldCodes>\s</o:FieldCodes>
           </o:OLEObject>
         </w:object>
@@ -7618,12 +7618,847 @@
     <w:p>
       <w:pPr>
         <w:rPr>
-          <w:lang w:val="en-US"/>
-        </w:rPr>
-      </w:pPr>
-    </w:p>
-    <w:p>
-      <w:pPr>
+          <w:rFonts w:asciiTheme="majorHAnsi" w:eastAsiaTheme="majorEastAsia" w:hAnsiTheme="majorHAnsi" w:cstheme="majorBidi"/>
+          <w:b/>
+          <w:bCs/>
+          <w:color w:val="4F81BD" w:themeColor="accent1"/>
+          <w:lang w:val="en-US"/>
+        </w:rPr>
+      </w:pPr>
+      <w:r>
+        <w:rPr>
+          <w:lang w:val="en-US"/>
+        </w:rPr>
+        <w:br w:type="page"/>
+      </w:r>
+    </w:p>
+    <w:p>
+      <w:pPr>
+        <w:pStyle w:val="Heading3"/>
+        <w:rPr>
+          <w:lang w:val="en-US"/>
+        </w:rPr>
+      </w:pPr>
+      <w:r>
+        <w:rPr>
+          <w:lang w:val="en-US"/>
+        </w:rPr>
+        <w:lastRenderedPageBreak/>
+        <w:t>Authentication</w:t>
+      </w:r>
+    </w:p>
+    <w:p>
+      <w:pPr>
+        <w:rPr>
+          <w:lang w:val="en-US"/>
+        </w:rPr>
+      </w:pPr>
+    </w:p>
+    <w:p>
+      <w:pPr>
+        <w:rPr>
+          <w:lang w:val="en-US"/>
+        </w:rPr>
+      </w:pPr>
+      <w:r>
+        <w:rPr>
+          <w:lang w:val="en-US"/>
+        </w:rPr>
+        <w:t>To be able to send encrypted messages to Event Hub in (https mode) we need to somehow solve how the authentication should be done in our system.</w:t>
+      </w:r>
+    </w:p>
+    <w:p>
+      <w:pPr>
+        <w:rPr>
+          <w:lang w:val="en-US"/>
+        </w:rPr>
+      </w:pPr>
+      <w:r>
+        <w:rPr>
+          <w:lang w:val="en-US"/>
+        </w:rPr>
+        <w:t>Following is a collection of information about the issue this far.</w:t>
+      </w:r>
+    </w:p>
+    <w:p>
+      <w:pPr>
+        <w:rPr>
+          <w:lang w:val="en-US"/>
+        </w:rPr>
+      </w:pPr>
+    </w:p>
+    <w:p>
+      <w:pPr>
+        <w:rPr>
+          <w:lang w:val="en-US"/>
+        </w:rPr>
+      </w:pPr>
+      <w:r>
+        <w:rPr>
+          <w:lang w:val="en-US"/>
+        </w:rPr>
+        <w:t>Event Hub in Azure has got primary and secondary keys that are of format:</w:t>
+      </w:r>
+    </w:p>
+    <w:p>
+      <w:pPr>
+        <w:ind w:firstLine="1304"/>
+        <w:rPr>
+          <w:lang w:val="en-US"/>
+        </w:rPr>
+      </w:pPr>
+      <w:proofErr w:type="gramStart"/>
+      <w:r>
+        <w:rPr>
+          <w:lang w:val="en-US"/>
+        </w:rPr>
+        <w:t>wi7TsSECwl3db6LinbgkfYT5tO8</w:t>
+      </w:r>
+      <w:r>
+        <w:rPr>
+          <w:lang w:val="en-US"/>
+        </w:rPr>
+        <w:t>6ixA/</w:t>
+      </w:r>
+      <w:proofErr w:type="spellStart"/>
+      <w:r>
+        <w:rPr>
+          <w:lang w:val="en-US"/>
+        </w:rPr>
+        <w:t>daEdSiWgpmw</w:t>
+      </w:r>
+      <w:proofErr w:type="spellEnd"/>
+      <w:proofErr w:type="gramEnd"/>
+      <w:r>
+        <w:rPr>
+          <w:lang w:val="en-US"/>
+        </w:rPr>
+        <w:t>=</w:t>
+      </w:r>
+    </w:p>
+    <w:p>
+      <w:pPr>
+        <w:rPr>
+          <w:lang w:val="en-US"/>
+        </w:rPr>
+      </w:pPr>
+      <w:r>
+        <w:rPr>
+          <w:lang w:val="en-US"/>
+        </w:rPr>
+        <w:t>Connection</w:t>
+      </w:r>
+      <w:r>
+        <w:rPr>
+          <w:lang w:val="en-US"/>
+        </w:rPr>
+        <w:t xml:space="preserve"> string</w:t>
+      </w:r>
+      <w:r>
+        <w:rPr>
+          <w:lang w:val="en-US"/>
+        </w:rPr>
+        <w:t xml:space="preserve"> </w:t>
+      </w:r>
+      <w:r>
+        <w:rPr>
+          <w:lang w:val="en-US"/>
+        </w:rPr>
+        <w:t>from Event Hub</w:t>
+      </w:r>
+      <w:r>
+        <w:rPr>
+          <w:lang w:val="en-US"/>
+        </w:rPr>
+        <w:t xml:space="preserve"> settings</w:t>
+      </w:r>
+      <w:r>
+        <w:rPr>
+          <w:lang w:val="en-US"/>
+        </w:rPr>
+        <w:t xml:space="preserve"> looks like this:</w:t>
+      </w:r>
+    </w:p>
+    <w:p>
+      <w:pPr>
+        <w:ind w:left="1304"/>
+        <w:rPr>
+          <w:lang w:val="en-US"/>
+        </w:rPr>
+      </w:pPr>
+      <w:proofErr w:type="spellStart"/>
+      <w:r>
+        <w:rPr>
+          <w:lang w:val="en-US"/>
+        </w:rPr>
+        <w:t>HostName</w:t>
+      </w:r>
+      <w:proofErr w:type="spellEnd"/>
+      <w:r>
+        <w:rPr>
+          <w:lang w:val="en-US"/>
+        </w:rPr>
+        <w:t>=HeatMonitorIoT.azure-devices.net;</w:t>
+      </w:r>
+      <w:r>
+        <w:rPr>
+          <w:lang w:val="en-US"/>
+        </w:rPr>
+        <w:t xml:space="preserve"> </w:t>
+      </w:r>
+      <w:proofErr w:type="spellStart"/>
+      <w:r>
+        <w:rPr>
+          <w:color w:val="FF0000"/>
+          <w:lang w:val="en-US"/>
+        </w:rPr>
+        <w:t>DeviceId</w:t>
+      </w:r>
+      <w:proofErr w:type="spellEnd"/>
+      <w:r>
+        <w:rPr>
+          <w:color w:val="FF0000"/>
+          <w:lang w:val="en-US"/>
+        </w:rPr>
+        <w:t>=1-100</w:t>
+      </w:r>
+      <w:r>
+        <w:rPr>
+          <w:lang w:val="en-US"/>
+        </w:rPr>
+        <w:t>;</w:t>
+      </w:r>
+      <w:r>
+        <w:rPr>
+          <w:lang w:val="en-US"/>
+        </w:rPr>
+        <w:t xml:space="preserve"> </w:t>
+      </w:r>
+      <w:proofErr w:type="spellStart"/>
+      <w:r>
+        <w:rPr>
+          <w:lang w:val="en-US"/>
+        </w:rPr>
+        <w:t>SharedAcces</w:t>
+      </w:r>
+      <w:r>
+        <w:rPr>
+          <w:lang w:val="en-US"/>
+        </w:rPr>
+        <w:t>sKey</w:t>
+      </w:r>
+      <w:proofErr w:type="spellEnd"/>
+      <w:r>
+        <w:rPr>
+          <w:lang w:val="en-US"/>
+        </w:rPr>
+        <w:t>=wi7TsSECwl3db6LinbgkfYT5tO8</w:t>
+      </w:r>
+      <w:r>
+        <w:rPr>
+          <w:lang w:val="en-US"/>
+        </w:rPr>
+        <w:t>6ixA/</w:t>
+      </w:r>
+      <w:proofErr w:type="spellStart"/>
+      <w:r>
+        <w:rPr>
+          <w:lang w:val="en-US"/>
+        </w:rPr>
+        <w:t>daEdSiWgpmw</w:t>
+      </w:r>
+      <w:proofErr w:type="spellEnd"/>
+      <w:r>
+        <w:rPr>
+          <w:lang w:val="en-US"/>
+        </w:rPr>
+        <w:t>=</w:t>
+      </w:r>
+    </w:p>
+    <w:p>
+      <w:pPr>
+        <w:ind w:firstLine="1304"/>
+        <w:rPr>
+          <w:lang w:val="en-US"/>
+        </w:rPr>
+      </w:pPr>
+      <w:proofErr w:type="gramStart"/>
+      <w:r>
+        <w:rPr>
+          <w:lang w:val="en-US"/>
+        </w:rPr>
+        <w:t xml:space="preserve">Where  </w:t>
+      </w:r>
+      <w:r>
+        <w:rPr>
+          <w:lang w:val="en-US"/>
+        </w:rPr>
+        <w:t>“</w:t>
+      </w:r>
+      <w:proofErr w:type="spellStart"/>
+      <w:proofErr w:type="gramEnd"/>
+      <w:r>
+        <w:rPr>
+          <w:lang w:val="en-US"/>
+        </w:rPr>
+        <w:t>DeviceId</w:t>
+      </w:r>
+      <w:proofErr w:type="spellEnd"/>
+      <w:r>
+        <w:rPr>
+          <w:lang w:val="en-US"/>
+        </w:rPr>
+        <w:t>”</w:t>
+      </w:r>
+      <w:r>
+        <w:rPr>
+          <w:lang w:val="en-US"/>
+        </w:rPr>
+        <w:t xml:space="preserve"> is the name of our device, same </w:t>
+      </w:r>
+      <w:r>
+        <w:rPr>
+          <w:lang w:val="en-US"/>
+        </w:rPr>
+        <w:t>name</w:t>
+      </w:r>
+      <w:r>
+        <w:rPr>
+          <w:lang w:val="en-US"/>
+        </w:rPr>
+        <w:t xml:space="preserve"> must exist as device in the </w:t>
+      </w:r>
+      <w:proofErr w:type="spellStart"/>
+      <w:r>
+        <w:rPr>
+          <w:lang w:val="en-US"/>
+        </w:rPr>
+        <w:t>url</w:t>
+      </w:r>
+      <w:proofErr w:type="spellEnd"/>
+      <w:r>
+        <w:rPr>
+          <w:lang w:val="en-US"/>
+        </w:rPr>
+        <w:t>:</w:t>
+      </w:r>
+    </w:p>
+    <w:p>
+      <w:pPr>
+        <w:ind w:left="1304"/>
+        <w:rPr>
+          <w:lang w:val="en-US"/>
+        </w:rPr>
+      </w:pPr>
+      <w:r>
+        <w:rPr>
+          <w:lang w:val="en-US"/>
+        </w:rPr>
+        <w:t>https://HeatMonitorIoT.azure-devices.net/</w:t>
+      </w:r>
+      <w:r>
+        <w:rPr>
+          <w:color w:val="FF0000"/>
+          <w:lang w:val="en-US"/>
+        </w:rPr>
+        <w:t>devices/1-100</w:t>
+      </w:r>
+      <w:r>
+        <w:rPr>
+          <w:lang w:val="en-US"/>
+        </w:rPr>
+        <w:t>/messages/events?api-version=2016-02-03</w:t>
+      </w:r>
+      <w:r>
+        <w:rPr>
+          <w:lang w:val="en-US"/>
+        </w:rPr>
+        <w:t xml:space="preserve"> </w:t>
+      </w:r>
+    </w:p>
+    <w:p>
+      <w:pPr>
+        <w:ind w:left="1304"/>
+        <w:rPr>
+          <w:lang w:val="en-US"/>
+        </w:rPr>
+      </w:pPr>
+      <w:proofErr w:type="gramStart"/>
+      <w:r>
+        <w:rPr>
+          <w:lang w:val="en-US"/>
+        </w:rPr>
+        <w:t>and</w:t>
+      </w:r>
+      <w:proofErr w:type="gramEnd"/>
+      <w:r>
+        <w:rPr>
+          <w:lang w:val="en-US"/>
+        </w:rPr>
+        <w:t xml:space="preserve"> </w:t>
+      </w:r>
+      <w:proofErr w:type="spellStart"/>
+      <w:r>
+        <w:rPr>
+          <w:lang w:val="en-US"/>
+        </w:rPr>
+        <w:t>SharedAccessKey</w:t>
+      </w:r>
+      <w:proofErr w:type="spellEnd"/>
+      <w:r>
+        <w:rPr>
+          <w:lang w:val="en-US"/>
+        </w:rPr>
+        <w:t xml:space="preserve"> is either primary or secondary key of the Hub</w:t>
+      </w:r>
+    </w:p>
+    <w:p>
+      <w:pPr>
+        <w:rPr>
+          <w:lang w:val="en-US"/>
+        </w:rPr>
+      </w:pPr>
+    </w:p>
+    <w:p>
+      <w:pPr>
+        <w:rPr>
+          <w:lang w:val="en-US"/>
+        </w:rPr>
+      </w:pPr>
+      <w:r>
+        <w:rPr>
+          <w:lang w:val="en-US"/>
+        </w:rPr>
+        <w:t xml:space="preserve">SAS Token </w:t>
+      </w:r>
+      <w:r>
+        <w:rPr>
+          <w:lang w:val="en-US"/>
+        </w:rPr>
+        <w:t>generator</w:t>
+      </w:r>
+      <w:r>
+        <w:rPr>
+          <w:lang w:val="en-US"/>
+        </w:rPr>
+        <w:t xml:space="preserve"> in “Device Explorer” </w:t>
+      </w:r>
+      <w:r>
+        <w:rPr>
+          <w:lang w:val="en-US"/>
+        </w:rPr>
+        <w:t xml:space="preserve">creates </w:t>
+      </w:r>
+      <w:r>
+        <w:rPr>
+          <w:lang w:val="en-US"/>
+        </w:rPr>
+        <w:t xml:space="preserve">for our </w:t>
+      </w:r>
+      <w:proofErr w:type="gramStart"/>
+      <w:r>
+        <w:rPr>
+          <w:lang w:val="en-US"/>
+        </w:rPr>
+        <w:t>device</w:t>
+      </w:r>
+      <w:r>
+        <w:rPr>
+          <w:lang w:val="en-US"/>
+        </w:rPr>
+        <w:t>(</w:t>
+      </w:r>
+      <w:proofErr w:type="gramEnd"/>
+      <w:r>
+        <w:rPr>
+          <w:lang w:val="en-US"/>
+        </w:rPr>
+        <w:t>1-100)  token</w:t>
+      </w:r>
+      <w:r>
+        <w:rPr>
+          <w:lang w:val="en-US"/>
+        </w:rPr>
+        <w:t xml:space="preserve"> like this:</w:t>
+      </w:r>
+    </w:p>
+    <w:p>
+      <w:pPr>
+        <w:autoSpaceDE w:val="0"/>
+        <w:autoSpaceDN w:val="0"/>
+        <w:adjustRightInd w:val="0"/>
+        <w:spacing w:after="0" w:line="240" w:lineRule="auto"/>
+        <w:rPr>
+          <w:rFonts w:ascii="Microsoft Sans Serif" w:hAnsi="Microsoft Sans Serif" w:cs="Microsoft Sans Serif"/>
+          <w:sz w:val="17"/>
+          <w:szCs w:val="17"/>
+          <w:lang w:val="en-US"/>
+        </w:rPr>
+      </w:pPr>
+      <w:r>
+        <w:rPr>
+          <w:rFonts w:ascii="Microsoft Sans Serif" w:hAnsi="Microsoft Sans Serif" w:cs="Microsoft Sans Serif"/>
+          <w:sz w:val="17"/>
+          <w:szCs w:val="17"/>
+          <w:lang w:val="en-US"/>
+        </w:rPr>
+        <w:t>HostName=HeatMonitorIoT.azure-devices.net</w:t>
+      </w:r>
+      <w:proofErr w:type="gramStart"/>
+      <w:r>
+        <w:rPr>
+          <w:rFonts w:ascii="Microsoft Sans Serif" w:hAnsi="Microsoft Sans Serif" w:cs="Microsoft Sans Serif"/>
+          <w:sz w:val="17"/>
+          <w:szCs w:val="17"/>
+          <w:lang w:val="en-US"/>
+        </w:rPr>
+        <w:t>;DeviceId</w:t>
+      </w:r>
+      <w:proofErr w:type="gramEnd"/>
+      <w:r>
+        <w:rPr>
+          <w:rFonts w:ascii="Microsoft Sans Serif" w:hAnsi="Microsoft Sans Serif" w:cs="Microsoft Sans Serif"/>
+          <w:sz w:val="17"/>
+          <w:szCs w:val="17"/>
+          <w:lang w:val="en-US"/>
+        </w:rPr>
+        <w:t>=1-100;SharedAccessSignature=SharedAccessSignature sr=HeatMonitorIoT.azure-devices.net%2fdevices%2f1-100&amp;sig=B9YjvwnmTnY9K3c95GEHq3A8XIZDzqzRz%2fLMh8NGRR8%3d&amp;se=1466185738</w:t>
+      </w:r>
+    </w:p>
+    <w:p>
+      <w:pPr>
+        <w:rPr>
+          <w:lang w:val="en-US"/>
+        </w:rPr>
+      </w:pPr>
+    </w:p>
+    <w:p>
+      <w:pPr>
+        <w:ind w:firstLine="1304"/>
+        <w:rPr>
+          <w:lang w:val="en-US"/>
+        </w:rPr>
+      </w:pPr>
+      <w:r>
+        <w:rPr>
+          <w:lang w:val="en-US"/>
+        </w:rPr>
+        <w:t>This is the data that must be inserted to http message (in Poster, for example).</w:t>
+      </w:r>
+    </w:p>
+    <w:p>
+      <w:pPr>
+        <w:ind w:firstLine="1304"/>
+        <w:rPr>
+          <w:lang w:val="en-US"/>
+        </w:rPr>
+      </w:pPr>
+      <w:r>
+        <w:rPr>
+          <w:lang w:val="en-US"/>
+        </w:rPr>
+        <w:t>The calculation of sig</w:t>
+      </w:r>
+      <w:r>
+        <w:rPr>
+          <w:lang w:val="en-US"/>
+        </w:rPr>
+        <w:t xml:space="preserve"> (</w:t>
+      </w:r>
+      <w:proofErr w:type="spellStart"/>
+      <w:r>
+        <w:rPr>
+          <w:lang w:val="en-US"/>
+        </w:rPr>
+        <w:t>SAStoken</w:t>
+      </w:r>
+      <w:proofErr w:type="spellEnd"/>
+      <w:r>
+        <w:rPr>
+          <w:lang w:val="en-US"/>
+        </w:rPr>
+        <w:t>)</w:t>
+      </w:r>
+      <w:r>
+        <w:rPr>
+          <w:lang w:val="en-US"/>
+        </w:rPr>
+        <w:t xml:space="preserve"> is </w:t>
+      </w:r>
+      <w:r>
+        <w:rPr>
+          <w:lang w:val="en-US"/>
+        </w:rPr>
+        <w:t>shown</w:t>
+      </w:r>
+      <w:r>
+        <w:rPr>
+          <w:lang w:val="en-US"/>
+        </w:rPr>
+        <w:t xml:space="preserve"> on Azure web-pages</w:t>
+      </w:r>
+      <w:r>
+        <w:rPr>
+          <w:lang w:val="en-US"/>
+        </w:rPr>
+        <w:t>:</w:t>
+      </w:r>
+    </w:p>
+    <w:p>
+      <w:pPr>
+        <w:ind w:firstLine="1304"/>
+        <w:rPr>
+          <w:lang w:val="en-US"/>
+        </w:rPr>
+      </w:pPr>
+      <w:r>
+        <w:rPr>
+          <w:lang w:val="en-US"/>
+        </w:rPr>
+        <w:t>https://azure.microsoft.com/en-us/documentation/articles/iot-hub-sas-tokens/</w:t>
+      </w:r>
+    </w:p>
+    <w:p>
+      <w:pPr>
+        <w:ind w:firstLine="1304"/>
+        <w:rPr>
+          <w:lang w:val="en-US"/>
+        </w:rPr>
+      </w:pPr>
+    </w:p>
+    <w:p>
+      <w:pPr>
+        <w:rPr>
+          <w:lang w:val="en-US"/>
+        </w:rPr>
+      </w:pPr>
+      <w:r>
+        <w:rPr>
+          <w:lang w:val="en-US"/>
+        </w:rPr>
+        <w:t>Obviously</w:t>
+      </w:r>
+      <w:r>
+        <w:rPr>
+          <w:lang w:val="en-US"/>
+        </w:rPr>
+        <w:t xml:space="preserve"> </w:t>
+      </w:r>
+      <w:r>
+        <w:rPr>
+          <w:lang w:val="en-US"/>
+        </w:rPr>
+        <w:t xml:space="preserve">WGM110 </w:t>
+      </w:r>
+      <w:r>
+        <w:rPr>
+          <w:lang w:val="en-US"/>
+        </w:rPr>
+        <w:t>uses</w:t>
+      </w:r>
+      <w:r>
+        <w:rPr>
+          <w:lang w:val="en-US"/>
+        </w:rPr>
+        <w:t xml:space="preserve"> </w:t>
+      </w:r>
+      <w:proofErr w:type="spellStart"/>
+      <w:r>
+        <w:rPr>
+          <w:lang w:val="en-US"/>
+        </w:rPr>
+        <w:t>pem</w:t>
+      </w:r>
+      <w:proofErr w:type="spellEnd"/>
+      <w:r>
+        <w:rPr>
+          <w:lang w:val="en-US"/>
+        </w:rPr>
+        <w:t xml:space="preserve">-file to make </w:t>
+      </w:r>
+      <w:proofErr w:type="spellStart"/>
+      <w:r>
+        <w:rPr>
+          <w:lang w:val="en-US"/>
+        </w:rPr>
+        <w:t>tcpip_ssl_connect</w:t>
+      </w:r>
+      <w:proofErr w:type="spellEnd"/>
+      <w:r>
+        <w:rPr>
+          <w:lang w:val="en-US"/>
+        </w:rPr>
+        <w:t xml:space="preserve"> –function pass.</w:t>
+      </w:r>
+      <w:r>
+        <w:rPr>
+          <w:lang w:val="en-US"/>
+        </w:rPr>
+        <w:t xml:space="preserve"> </w:t>
+      </w:r>
+      <w:proofErr w:type="spellStart"/>
+      <w:r>
+        <w:rPr>
+          <w:lang w:val="en-US"/>
+        </w:rPr>
+        <w:t>Pem</w:t>
+      </w:r>
+      <w:proofErr w:type="spellEnd"/>
+      <w:r>
+        <w:rPr>
+          <w:lang w:val="en-US"/>
+        </w:rPr>
+        <w:t xml:space="preserve"> files contain encrypted </w:t>
+      </w:r>
+      <w:r>
+        <w:rPr>
+          <w:lang w:val="en-US"/>
+        </w:rPr>
+        <w:t xml:space="preserve">certificates and </w:t>
+      </w:r>
+      <w:r>
+        <w:rPr>
+          <w:lang w:val="en-US"/>
+        </w:rPr>
+        <w:t xml:space="preserve">private keys. Short explanation:  </w:t>
+      </w:r>
+      <w:r>
+        <w:rPr>
+          <w:lang w:val="en-US"/>
+        </w:rPr>
+        <w:t>http://how2ssl.com/articles/working_with_pem_files/</w:t>
+      </w:r>
+    </w:p>
+    <w:p>
+      <w:pPr>
+        <w:pStyle w:val="ListParagraph"/>
+        <w:numPr>
+          <w:ilvl w:val="0"/>
+          <w:numId w:val="6"/>
+        </w:numPr>
+        <w:rPr>
+          <w:lang w:val="en-US"/>
+        </w:rPr>
+      </w:pPr>
+      <w:r>
+        <w:rPr>
+          <w:lang w:val="en-US"/>
+        </w:rPr>
+        <w:t>Is it the shared signature that needs to be put in</w:t>
+      </w:r>
+      <w:r>
+        <w:rPr>
+          <w:lang w:val="en-US"/>
+        </w:rPr>
+        <w:t>to</w:t>
+      </w:r>
+      <w:r>
+        <w:rPr>
+          <w:lang w:val="en-US"/>
+        </w:rPr>
+        <w:t xml:space="preserve"> </w:t>
+      </w:r>
+      <w:proofErr w:type="spellStart"/>
+      <w:r>
+        <w:rPr>
+          <w:lang w:val="en-US"/>
+        </w:rPr>
+        <w:t>pem</w:t>
+      </w:r>
+      <w:proofErr w:type="spellEnd"/>
+      <w:r>
+        <w:rPr>
+          <w:lang w:val="en-US"/>
+        </w:rPr>
+        <w:t>?</w:t>
+      </w:r>
+    </w:p>
+    <w:p>
+      <w:pPr>
+        <w:pStyle w:val="ListParagraph"/>
+        <w:numPr>
+          <w:ilvl w:val="0"/>
+          <w:numId w:val="6"/>
+        </w:numPr>
+        <w:rPr>
+          <w:lang w:val="en-US"/>
+        </w:rPr>
+      </w:pPr>
+      <w:r>
+        <w:rPr>
+          <w:lang w:val="en-US"/>
+        </w:rPr>
+        <w:t xml:space="preserve">What </w:t>
+      </w:r>
+      <w:r>
+        <w:rPr>
+          <w:lang w:val="en-US"/>
+        </w:rPr>
+        <w:t xml:space="preserve">exactly </w:t>
+      </w:r>
+      <w:r>
+        <w:rPr>
+          <w:lang w:val="en-US"/>
+        </w:rPr>
+        <w:t xml:space="preserve">should be put in </w:t>
+      </w:r>
+      <w:proofErr w:type="spellStart"/>
+      <w:r>
+        <w:rPr>
+          <w:lang w:val="en-US"/>
+        </w:rPr>
+        <w:t>pem</w:t>
+      </w:r>
+      <w:proofErr w:type="spellEnd"/>
+      <w:r>
+        <w:rPr>
+          <w:lang w:val="en-US"/>
+        </w:rPr>
+        <w:t xml:space="preserve"> file?</w:t>
+      </w:r>
+    </w:p>
+    <w:p>
+      <w:pPr>
+        <w:pStyle w:val="ListParagraph"/>
+        <w:numPr>
+          <w:ilvl w:val="0"/>
+          <w:numId w:val="6"/>
+        </w:numPr>
+        <w:rPr>
+          <w:lang w:val="en-US"/>
+        </w:rPr>
+      </w:pPr>
+      <w:r>
+        <w:rPr>
+          <w:lang w:val="en-US"/>
+        </w:rPr>
+        <w:t xml:space="preserve">How to create the </w:t>
+      </w:r>
+      <w:proofErr w:type="spellStart"/>
+      <w:r>
+        <w:rPr>
+          <w:lang w:val="en-US"/>
+        </w:rPr>
+        <w:t>pem</w:t>
+      </w:r>
+      <w:proofErr w:type="spellEnd"/>
+      <w:r>
+        <w:rPr>
+          <w:lang w:val="en-US"/>
+        </w:rPr>
+        <w:t xml:space="preserve"> file?</w:t>
+      </w:r>
+    </w:p>
+    <w:p>
+      <w:pPr>
+        <w:rPr>
+          <w:lang w:val="en-US"/>
+        </w:rPr>
+      </w:pPr>
+    </w:p>
+    <w:p>
+      <w:pPr>
+        <w:ind w:firstLine="1304"/>
         <w:rPr>
           <w:lang w:val="en-US"/>
         </w:rPr>
@@ -7710,7 +8545,7 @@
         <w:noProof/>
         <w:lang w:val="en-US"/>
       </w:rPr>
-      <w:t>June 6, 2016</w:t>
+      <w:t>June 7, 2016</w:t>
     </w:r>
     <w:r>
       <w:fldChar w:fldCharType="end"/>
@@ -7735,7 +8570,7 @@
             <w:rPr>
               <w:noProof/>
             </w:rPr>
-            <w:t>2</w:t>
+            <w:t>26</w:t>
           </w:r>
         </w:fldSimple>
       </w:sdtContent>
@@ -7944,6 +8779,92 @@
     </w:lvl>
   </w:abstractNum>
   <w:abstractNum w:abstractNumId="1">
+    <w:nsid w:val="16CC565A"/>
+    <w:multiLevelType w:val="hybridMultilevel"/>
+    <w:tmpl w:val="0BF4FE54"/>
+    <w:lvl w:ilvl="0" w:tplc="0409000F">
+      <w:start w:val="1"/>
+      <w:numFmt w:val="decimal"/>
+      <w:lvlText w:val="%1."/>
+      <w:lvlJc w:val="left"/>
+      <w:pPr>
+        <w:ind w:left="2025" w:hanging="360"/>
+      </w:pPr>
+    </w:lvl>
+    <w:lvl w:ilvl="1" w:tplc="04090019" w:tentative="1">
+      <w:start w:val="1"/>
+      <w:numFmt w:val="lowerLetter"/>
+      <w:lvlText w:val="%2."/>
+      <w:lvlJc w:val="left"/>
+      <w:pPr>
+        <w:ind w:left="2745" w:hanging="360"/>
+      </w:pPr>
+    </w:lvl>
+    <w:lvl w:ilvl="2" w:tplc="0409001B" w:tentative="1">
+      <w:start w:val="1"/>
+      <w:numFmt w:val="lowerRoman"/>
+      <w:lvlText w:val="%3."/>
+      <w:lvlJc w:val="right"/>
+      <w:pPr>
+        <w:ind w:left="3465" w:hanging="180"/>
+      </w:pPr>
+    </w:lvl>
+    <w:lvl w:ilvl="3" w:tplc="0409000F" w:tentative="1">
+      <w:start w:val="1"/>
+      <w:numFmt w:val="decimal"/>
+      <w:lvlText w:val="%4."/>
+      <w:lvlJc w:val="left"/>
+      <w:pPr>
+        <w:ind w:left="4185" w:hanging="360"/>
+      </w:pPr>
+    </w:lvl>
+    <w:lvl w:ilvl="4" w:tplc="04090019" w:tentative="1">
+      <w:start w:val="1"/>
+      <w:numFmt w:val="lowerLetter"/>
+      <w:lvlText w:val="%5."/>
+      <w:lvlJc w:val="left"/>
+      <w:pPr>
+        <w:ind w:left="4905" w:hanging="360"/>
+      </w:pPr>
+    </w:lvl>
+    <w:lvl w:ilvl="5" w:tplc="0409001B" w:tentative="1">
+      <w:start w:val="1"/>
+      <w:numFmt w:val="lowerRoman"/>
+      <w:lvlText w:val="%6."/>
+      <w:lvlJc w:val="right"/>
+      <w:pPr>
+        <w:ind w:left="5625" w:hanging="180"/>
+      </w:pPr>
+    </w:lvl>
+    <w:lvl w:ilvl="6" w:tplc="0409000F" w:tentative="1">
+      <w:start w:val="1"/>
+      <w:numFmt w:val="decimal"/>
+      <w:lvlText w:val="%7."/>
+      <w:lvlJc w:val="left"/>
+      <w:pPr>
+        <w:ind w:left="6345" w:hanging="360"/>
+      </w:pPr>
+    </w:lvl>
+    <w:lvl w:ilvl="7" w:tplc="04090019" w:tentative="1">
+      <w:start w:val="1"/>
+      <w:numFmt w:val="lowerLetter"/>
+      <w:lvlText w:val="%8."/>
+      <w:lvlJc w:val="left"/>
+      <w:pPr>
+        <w:ind w:left="7065" w:hanging="360"/>
+      </w:pPr>
+    </w:lvl>
+    <w:lvl w:ilvl="8" w:tplc="0409001B" w:tentative="1">
+      <w:start w:val="1"/>
+      <w:numFmt w:val="lowerRoman"/>
+      <w:lvlText w:val="%9."/>
+      <w:lvlJc w:val="right"/>
+      <w:pPr>
+        <w:ind w:left="7785" w:hanging="180"/>
+      </w:pPr>
+    </w:lvl>
+  </w:abstractNum>
+  <w:abstractNum w:abstractNumId="2">
     <w:nsid w:val="178872F1"/>
     <w:multiLevelType w:val="hybridMultilevel"/>
     <w:tmpl w:val="9254120E"/>
@@ -8056,7 +8977,7 @@
       </w:rPr>
     </w:lvl>
   </w:abstractNum>
-  <w:abstractNum w:abstractNumId="2">
+  <w:abstractNum w:abstractNumId="3">
     <w:nsid w:val="2AB170E6"/>
     <w:multiLevelType w:val="hybridMultilevel"/>
     <w:tmpl w:val="D3027F0E"/>
@@ -8169,7 +9090,120 @@
       </w:rPr>
     </w:lvl>
   </w:abstractNum>
-  <w:abstractNum w:abstractNumId="3">
+  <w:abstractNum w:abstractNumId="4">
+    <w:nsid w:val="40E83997"/>
+    <w:multiLevelType w:val="hybridMultilevel"/>
+    <w:tmpl w:val="50BA4A48"/>
+    <w:lvl w:ilvl="0" w:tplc="04090001">
+      <w:start w:val="1"/>
+      <w:numFmt w:val="bullet"/>
+      <w:lvlText w:val=""/>
+      <w:lvlJc w:val="left"/>
+      <w:pPr>
+        <w:ind w:left="2025" w:hanging="360"/>
+      </w:pPr>
+      <w:rPr>
+        <w:rFonts w:ascii="Symbol" w:hAnsi="Symbol" w:hint="default"/>
+      </w:rPr>
+    </w:lvl>
+    <w:lvl w:ilvl="1" w:tplc="04090003" w:tentative="1">
+      <w:start w:val="1"/>
+      <w:numFmt w:val="bullet"/>
+      <w:lvlText w:val="o"/>
+      <w:lvlJc w:val="left"/>
+      <w:pPr>
+        <w:ind w:left="2745" w:hanging="360"/>
+      </w:pPr>
+      <w:rPr>
+        <w:rFonts w:ascii="Courier New" w:hAnsi="Courier New" w:cs="Courier New" w:hint="default"/>
+      </w:rPr>
+    </w:lvl>
+    <w:lvl w:ilvl="2" w:tplc="04090005" w:tentative="1">
+      <w:start w:val="1"/>
+      <w:numFmt w:val="bullet"/>
+      <w:lvlText w:val=""/>
+      <w:lvlJc w:val="left"/>
+      <w:pPr>
+        <w:ind w:left="3465" w:hanging="360"/>
+      </w:pPr>
+      <w:rPr>
+        <w:rFonts w:ascii="Wingdings" w:hAnsi="Wingdings" w:hint="default"/>
+      </w:rPr>
+    </w:lvl>
+    <w:lvl w:ilvl="3" w:tplc="04090001" w:tentative="1">
+      <w:start w:val="1"/>
+      <w:numFmt w:val="bullet"/>
+      <w:lvlText w:val=""/>
+      <w:lvlJc w:val="left"/>
+      <w:pPr>
+        <w:ind w:left="4185" w:hanging="360"/>
+      </w:pPr>
+      <w:rPr>
+        <w:rFonts w:ascii="Symbol" w:hAnsi="Symbol" w:hint="default"/>
+      </w:rPr>
+    </w:lvl>
+    <w:lvl w:ilvl="4" w:tplc="04090003" w:tentative="1">
+      <w:start w:val="1"/>
+      <w:numFmt w:val="bullet"/>
+      <w:lvlText w:val="o"/>
+      <w:lvlJc w:val="left"/>
+      <w:pPr>
+        <w:ind w:left="4905" w:hanging="360"/>
+      </w:pPr>
+      <w:rPr>
+        <w:rFonts w:ascii="Courier New" w:hAnsi="Courier New" w:cs="Courier New" w:hint="default"/>
+      </w:rPr>
+    </w:lvl>
+    <w:lvl w:ilvl="5" w:tplc="04090005" w:tentative="1">
+      <w:start w:val="1"/>
+      <w:numFmt w:val="bullet"/>
+      <w:lvlText w:val=""/>
+      <w:lvlJc w:val="left"/>
+      <w:pPr>
+        <w:ind w:left="5625" w:hanging="360"/>
+      </w:pPr>
+      <w:rPr>
+        <w:rFonts w:ascii="Wingdings" w:hAnsi="Wingdings" w:hint="default"/>
+      </w:rPr>
+    </w:lvl>
+    <w:lvl w:ilvl="6" w:tplc="04090001" w:tentative="1">
+      <w:start w:val="1"/>
+      <w:numFmt w:val="bullet"/>
+      <w:lvlText w:val=""/>
+      <w:lvlJc w:val="left"/>
+      <w:pPr>
+        <w:ind w:left="6345" w:hanging="360"/>
+      </w:pPr>
+      <w:rPr>
+        <w:rFonts w:ascii="Symbol" w:hAnsi="Symbol" w:hint="default"/>
+      </w:rPr>
+    </w:lvl>
+    <w:lvl w:ilvl="7" w:tplc="04090003" w:tentative="1">
+      <w:start w:val="1"/>
+      <w:numFmt w:val="bullet"/>
+      <w:lvlText w:val="o"/>
+      <w:lvlJc w:val="left"/>
+      <w:pPr>
+        <w:ind w:left="7065" w:hanging="360"/>
+      </w:pPr>
+      <w:rPr>
+        <w:rFonts w:ascii="Courier New" w:hAnsi="Courier New" w:cs="Courier New" w:hint="default"/>
+      </w:rPr>
+    </w:lvl>
+    <w:lvl w:ilvl="8" w:tplc="04090005" w:tentative="1">
+      <w:start w:val="1"/>
+      <w:numFmt w:val="bullet"/>
+      <w:lvlText w:val=""/>
+      <w:lvlJc w:val="left"/>
+      <w:pPr>
+        <w:ind w:left="7785" w:hanging="360"/>
+      </w:pPr>
+      <w:rPr>
+        <w:rFonts w:ascii="Wingdings" w:hAnsi="Wingdings" w:hint="default"/>
+      </w:rPr>
+    </w:lvl>
+  </w:abstractNum>
+  <w:abstractNum w:abstractNumId="5">
     <w:nsid w:val="5C7B3746"/>
     <w:multiLevelType w:val="hybridMultilevel"/>
     <w:tmpl w:val="7AA6D06A"/>
@@ -8282,16 +9316,22 @@
     </w:lvl>
   </w:abstractNum>
   <w:num w:numId="1">
-    <w:abstractNumId w:val="2"/>
+    <w:abstractNumId w:val="3"/>
   </w:num>
   <w:num w:numId="2">
-    <w:abstractNumId w:val="1"/>
+    <w:abstractNumId w:val="2"/>
   </w:num>
   <w:num w:numId="3">
     <w:abstractNumId w:val="0"/>
   </w:num>
   <w:num w:numId="4">
-    <w:abstractNumId w:val="3"/>
+    <w:abstractNumId w:val="5"/>
+  </w:num>
+  <w:num w:numId="5">
+    <w:abstractNumId w:val="1"/>
+  </w:num>
+  <w:num w:numId="6">
+    <w:abstractNumId w:val="4"/>
   </w:num>
 </w:numbering>
 </file>
@@ -9079,7 +10119,7 @@
 </file>
 
 <file path=customXml/itemProps1.xml><?xml version="1.0" encoding="utf-8"?>
-<ds:datastoreItem xmlns:ds="http://schemas.openxmlformats.org/officeDocument/2006/customXml" ds:itemID="{A2486AED-406D-4592-B079-E695B670BBF1}">
+<ds:datastoreItem xmlns:ds="http://schemas.openxmlformats.org/officeDocument/2006/customXml" ds:itemID="{1ACF4DCB-8643-4B96-B98F-4F36CCFFD6BA}">
   <ds:schemaRefs>
     <ds:schemaRef ds:uri="http://schemas.openxmlformats.org/officeDocument/2006/bibliography"/>
   </ds:schemaRefs>

</xml_diff>

<commit_message>
RTC handling documentation (partly)
</commit_message>
<xml_diff>
--- a/Doc/HeatingMonitor.docx
+++ b/Doc/HeatingMonitor.docx
@@ -9,7 +9,7 @@
           <w:lang w:val="en-US"/>
         </w:rPr>
       </w:pPr>
-      <w:bookmarkStart w:id="0" w:name="_Toc452967211"/>
+      <w:bookmarkStart w:id="0" w:name="_Toc453271359"/>
       <w:r>
         <w:rPr>
           <w:lang w:val="en-US"/>
@@ -38,7 +38,7 @@
           <w:lang w:val="en-US"/>
         </w:rPr>
       </w:pPr>
-      <w:bookmarkStart w:id="1" w:name="_Toc452967212"/>
+      <w:bookmarkStart w:id="1" w:name="_Toc453271360"/>
       <w:r>
         <w:rPr>
           <w:lang w:val="en-US"/>
@@ -657,7 +657,7 @@
           <w:r>
             <w:fldChar w:fldCharType="separate"/>
           </w:r>
-          <w:hyperlink w:anchor="_Toc452967211" w:history="1">
+          <w:hyperlink w:anchor="_Toc453271359" w:history="1">
             <w:r>
               <w:rPr>
                 <w:rStyle w:val="Hyperlink"/>
@@ -685,7 +685,7 @@
                 <w:noProof/>
                 <w:webHidden/>
               </w:rPr>
-              <w:instrText xml:space="preserve"> PAGEREF _Toc452967211 \h </w:instrText>
+              <w:instrText xml:space="preserve"> PAGEREF _Toc453271359 \h </w:instrText>
             </w:r>
             <w:r>
               <w:rPr>
@@ -728,7 +728,7 @@
               <w:lang w:val="en-US"/>
             </w:rPr>
           </w:pPr>
-          <w:hyperlink w:anchor="_Toc452967212" w:history="1">
+          <w:hyperlink w:anchor="_Toc453271360" w:history="1">
             <w:r>
               <w:rPr>
                 <w:rStyle w:val="Hyperlink"/>
@@ -756,7 +756,7 @@
                 <w:noProof/>
                 <w:webHidden/>
               </w:rPr>
-              <w:instrText xml:space="preserve"> PAGEREF _Toc452967212 \h </w:instrText>
+              <w:instrText xml:space="preserve"> PAGEREF _Toc453271360 \h </w:instrText>
             </w:r>
             <w:r>
               <w:rPr>
@@ -799,7 +799,7 @@
               <w:lang w:val="en-US"/>
             </w:rPr>
           </w:pPr>
-          <w:hyperlink w:anchor="_Toc452967213" w:history="1">
+          <w:hyperlink w:anchor="_Toc453271361" w:history="1">
             <w:r>
               <w:rPr>
                 <w:rStyle w:val="Hyperlink"/>
@@ -827,7 +827,7 @@
                 <w:noProof/>
                 <w:webHidden/>
               </w:rPr>
-              <w:instrText xml:space="preserve"> PAGEREF _Toc452967213 \h </w:instrText>
+              <w:instrText xml:space="preserve"> PAGEREF _Toc453271361 \h </w:instrText>
             </w:r>
             <w:r>
               <w:rPr>
@@ -870,7 +870,7 @@
               <w:lang w:val="en-US"/>
             </w:rPr>
           </w:pPr>
-          <w:hyperlink w:anchor="_Toc452967214" w:history="1">
+          <w:hyperlink w:anchor="_Toc453271362" w:history="1">
             <w:r>
               <w:rPr>
                 <w:rStyle w:val="Hyperlink"/>
@@ -898,7 +898,7 @@
                 <w:noProof/>
                 <w:webHidden/>
               </w:rPr>
-              <w:instrText xml:space="preserve"> PAGEREF _Toc452967214 \h </w:instrText>
+              <w:instrText xml:space="preserve"> PAGEREF _Toc453271362 \h </w:instrText>
             </w:r>
             <w:r>
               <w:rPr>
@@ -941,7 +941,7 @@
               <w:lang w:val="en-US"/>
             </w:rPr>
           </w:pPr>
-          <w:hyperlink w:anchor="_Toc452967215" w:history="1">
+          <w:hyperlink w:anchor="_Toc453271363" w:history="1">
             <w:r>
               <w:rPr>
                 <w:rStyle w:val="Hyperlink"/>
@@ -969,7 +969,7 @@
                 <w:noProof/>
                 <w:webHidden/>
               </w:rPr>
-              <w:instrText xml:space="preserve"> PAGEREF _Toc452967215 \h </w:instrText>
+              <w:instrText xml:space="preserve"> PAGEREF _Toc453271363 \h </w:instrText>
             </w:r>
             <w:r>
               <w:rPr>
@@ -1012,7 +1012,7 @@
               <w:lang w:val="en-US"/>
             </w:rPr>
           </w:pPr>
-          <w:hyperlink w:anchor="_Toc452967216" w:history="1">
+          <w:hyperlink w:anchor="_Toc453271364" w:history="1">
             <w:r>
               <w:rPr>
                 <w:rStyle w:val="Hyperlink"/>
@@ -1040,7 +1040,7 @@
                 <w:noProof/>
                 <w:webHidden/>
               </w:rPr>
-              <w:instrText xml:space="preserve"> PAGEREF _Toc452967216 \h </w:instrText>
+              <w:instrText xml:space="preserve"> PAGEREF _Toc453271364 \h </w:instrText>
             </w:r>
             <w:r>
               <w:rPr>
@@ -1083,7 +1083,7 @@
               <w:lang w:val="en-US"/>
             </w:rPr>
           </w:pPr>
-          <w:hyperlink w:anchor="_Toc452967217" w:history="1">
+          <w:hyperlink w:anchor="_Toc453271365" w:history="1">
             <w:r>
               <w:rPr>
                 <w:rStyle w:val="Hyperlink"/>
@@ -1111,7 +1111,7 @@
                 <w:noProof/>
                 <w:webHidden/>
               </w:rPr>
-              <w:instrText xml:space="preserve"> PAGEREF _Toc452967217 \h </w:instrText>
+              <w:instrText xml:space="preserve"> PAGEREF _Toc453271365 \h </w:instrText>
             </w:r>
             <w:r>
               <w:rPr>
@@ -1154,7 +1154,7 @@
               <w:lang w:val="en-US"/>
             </w:rPr>
           </w:pPr>
-          <w:hyperlink w:anchor="_Toc452967218" w:history="1">
+          <w:hyperlink w:anchor="_Toc453271366" w:history="1">
             <w:r>
               <w:rPr>
                 <w:rStyle w:val="Hyperlink"/>
@@ -1182,7 +1182,7 @@
                 <w:noProof/>
                 <w:webHidden/>
               </w:rPr>
-              <w:instrText xml:space="preserve"> PAGEREF _Toc452967218 \h </w:instrText>
+              <w:instrText xml:space="preserve"> PAGEREF _Toc453271366 \h </w:instrText>
             </w:r>
             <w:r>
               <w:rPr>
@@ -1225,7 +1225,7 @@
               <w:lang w:val="en-US"/>
             </w:rPr>
           </w:pPr>
-          <w:hyperlink w:anchor="_Toc452967219" w:history="1">
+          <w:hyperlink w:anchor="_Toc453271367" w:history="1">
             <w:r>
               <w:rPr>
                 <w:rStyle w:val="Hyperlink"/>
@@ -1253,7 +1253,7 @@
                 <w:noProof/>
                 <w:webHidden/>
               </w:rPr>
-              <w:instrText xml:space="preserve"> PAGEREF _Toc452967219 \h </w:instrText>
+              <w:instrText xml:space="preserve"> PAGEREF _Toc453271367 \h </w:instrText>
             </w:r>
             <w:r>
               <w:rPr>
@@ -1296,7 +1296,7 @@
               <w:lang w:val="en-US"/>
             </w:rPr>
           </w:pPr>
-          <w:hyperlink w:anchor="_Toc452967220" w:history="1">
+          <w:hyperlink w:anchor="_Toc453271368" w:history="1">
             <w:r>
               <w:rPr>
                 <w:rStyle w:val="Hyperlink"/>
@@ -1324,7 +1324,7 @@
                 <w:noProof/>
                 <w:webHidden/>
               </w:rPr>
-              <w:instrText xml:space="preserve"> PAGEREF _Toc452967220 \h </w:instrText>
+              <w:instrText xml:space="preserve"> PAGEREF _Toc453271368 \h </w:instrText>
             </w:r>
             <w:r>
               <w:rPr>
@@ -1367,7 +1367,7 @@
               <w:lang w:val="en-US"/>
             </w:rPr>
           </w:pPr>
-          <w:hyperlink w:anchor="_Toc452967221" w:history="1">
+          <w:hyperlink w:anchor="_Toc453271369" w:history="1">
             <w:r>
               <w:rPr>
                 <w:rStyle w:val="Hyperlink"/>
@@ -1395,7 +1395,7 @@
                 <w:noProof/>
                 <w:webHidden/>
               </w:rPr>
-              <w:instrText xml:space="preserve"> PAGEREF _Toc452967221 \h </w:instrText>
+              <w:instrText xml:space="preserve"> PAGEREF _Toc453271369 \h </w:instrText>
             </w:r>
             <w:r>
               <w:rPr>
@@ -1438,7 +1438,7 @@
               <w:lang w:val="en-US"/>
             </w:rPr>
           </w:pPr>
-          <w:hyperlink w:anchor="_Toc452967222" w:history="1">
+          <w:hyperlink w:anchor="_Toc453271370" w:history="1">
             <w:r>
               <w:rPr>
                 <w:rStyle w:val="Hyperlink"/>
@@ -1466,7 +1466,7 @@
                 <w:noProof/>
                 <w:webHidden/>
               </w:rPr>
-              <w:instrText xml:space="preserve"> PAGEREF _Toc452967222 \h </w:instrText>
+              <w:instrText xml:space="preserve"> PAGEREF _Toc453271370 \h </w:instrText>
             </w:r>
             <w:r>
               <w:rPr>
@@ -1509,7 +1509,7 @@
               <w:lang w:val="en-US"/>
             </w:rPr>
           </w:pPr>
-          <w:hyperlink w:anchor="_Toc452967223" w:history="1">
+          <w:hyperlink w:anchor="_Toc453271371" w:history="1">
             <w:r>
               <w:rPr>
                 <w:rStyle w:val="Hyperlink"/>
@@ -1537,7 +1537,7 @@
                 <w:noProof/>
                 <w:webHidden/>
               </w:rPr>
-              <w:instrText xml:space="preserve"> PAGEREF _Toc452967223 \h </w:instrText>
+              <w:instrText xml:space="preserve"> PAGEREF _Toc453271371 \h </w:instrText>
             </w:r>
             <w:r>
               <w:rPr>
@@ -1580,7 +1580,7 @@
               <w:lang w:val="en-US"/>
             </w:rPr>
           </w:pPr>
-          <w:hyperlink w:anchor="_Toc452967224" w:history="1">
+          <w:hyperlink w:anchor="_Toc453271372" w:history="1">
             <w:r>
               <w:rPr>
                 <w:rStyle w:val="Hyperlink"/>
@@ -1608,7 +1608,7 @@
                 <w:noProof/>
                 <w:webHidden/>
               </w:rPr>
-              <w:instrText xml:space="preserve"> PAGEREF _Toc452967224 \h </w:instrText>
+              <w:instrText xml:space="preserve"> PAGEREF _Toc453271372 \h </w:instrText>
             </w:r>
             <w:r>
               <w:rPr>
@@ -1651,7 +1651,7 @@
               <w:lang w:val="en-US"/>
             </w:rPr>
           </w:pPr>
-          <w:hyperlink w:anchor="_Toc452967225" w:history="1">
+          <w:hyperlink w:anchor="_Toc453271373" w:history="1">
             <w:r>
               <w:rPr>
                 <w:rStyle w:val="Hyperlink"/>
@@ -1679,7 +1679,7 @@
                 <w:noProof/>
                 <w:webHidden/>
               </w:rPr>
-              <w:instrText xml:space="preserve"> PAGEREF _Toc452967225 \h </w:instrText>
+              <w:instrText xml:space="preserve"> PAGEREF _Toc453271373 \h </w:instrText>
             </w:r>
             <w:r>
               <w:rPr>
@@ -1722,7 +1722,7 @@
               <w:lang w:val="en-US"/>
             </w:rPr>
           </w:pPr>
-          <w:hyperlink w:anchor="_Toc452967226" w:history="1">
+          <w:hyperlink w:anchor="_Toc453271374" w:history="1">
             <w:r>
               <w:rPr>
                 <w:rStyle w:val="Hyperlink"/>
@@ -1750,7 +1750,7 @@
                 <w:noProof/>
                 <w:webHidden/>
               </w:rPr>
-              <w:instrText xml:space="preserve"> PAGEREF _Toc452967226 \h </w:instrText>
+              <w:instrText xml:space="preserve"> PAGEREF _Toc453271374 \h </w:instrText>
             </w:r>
             <w:r>
               <w:rPr>
@@ -1793,7 +1793,7 @@
               <w:lang w:val="en-US"/>
             </w:rPr>
           </w:pPr>
-          <w:hyperlink w:anchor="_Toc452967227" w:history="1">
+          <w:hyperlink w:anchor="_Toc453271375" w:history="1">
             <w:r>
               <w:rPr>
                 <w:rStyle w:val="Hyperlink"/>
@@ -1821,7 +1821,7 @@
                 <w:noProof/>
                 <w:webHidden/>
               </w:rPr>
-              <w:instrText xml:space="preserve"> PAGEREF _Toc452967227 \h </w:instrText>
+              <w:instrText xml:space="preserve"> PAGEREF _Toc453271375 \h </w:instrText>
             </w:r>
             <w:r>
               <w:rPr>
@@ -1864,7 +1864,7 @@
               <w:lang w:val="en-US"/>
             </w:rPr>
           </w:pPr>
-          <w:hyperlink w:anchor="_Toc452967228" w:history="1">
+          <w:hyperlink w:anchor="_Toc453271376" w:history="1">
             <w:r>
               <w:rPr>
                 <w:rStyle w:val="Hyperlink"/>
@@ -1892,7 +1892,7 @@
                 <w:noProof/>
                 <w:webHidden/>
               </w:rPr>
-              <w:instrText xml:space="preserve"> PAGEREF _Toc452967228 \h </w:instrText>
+              <w:instrText xml:space="preserve"> PAGEREF _Toc453271376 \h </w:instrText>
             </w:r>
             <w:r>
               <w:rPr>
@@ -1935,7 +1935,7 @@
               <w:lang w:val="en-US"/>
             </w:rPr>
           </w:pPr>
-          <w:hyperlink w:anchor="_Toc452967229" w:history="1">
+          <w:hyperlink w:anchor="_Toc453271377" w:history="1">
             <w:r>
               <w:rPr>
                 <w:rStyle w:val="Hyperlink"/>
@@ -1963,7 +1963,7 @@
                 <w:noProof/>
                 <w:webHidden/>
               </w:rPr>
-              <w:instrText xml:space="preserve"> PAGEREF _Toc452967229 \h </w:instrText>
+              <w:instrText xml:space="preserve"> PAGEREF _Toc453271377 \h </w:instrText>
             </w:r>
             <w:r>
               <w:rPr>
@@ -2006,7 +2006,7 @@
               <w:lang w:val="en-US"/>
             </w:rPr>
           </w:pPr>
-          <w:hyperlink w:anchor="_Toc452967230" w:history="1">
+          <w:hyperlink w:anchor="_Toc453271378" w:history="1">
             <w:r>
               <w:rPr>
                 <w:rStyle w:val="Hyperlink"/>
@@ -2034,7 +2034,7 @@
                 <w:noProof/>
                 <w:webHidden/>
               </w:rPr>
-              <w:instrText xml:space="preserve"> PAGEREF _Toc452967230 \h </w:instrText>
+              <w:instrText xml:space="preserve"> PAGEREF _Toc453271378 \h </w:instrText>
             </w:r>
             <w:r>
               <w:rPr>
@@ -2077,7 +2077,7 @@
               <w:lang w:val="en-US"/>
             </w:rPr>
           </w:pPr>
-          <w:hyperlink w:anchor="_Toc452967231" w:history="1">
+          <w:hyperlink w:anchor="_Toc453271379" w:history="1">
             <w:r>
               <w:rPr>
                 <w:rStyle w:val="Hyperlink"/>
@@ -2105,7 +2105,7 @@
                 <w:noProof/>
                 <w:webHidden/>
               </w:rPr>
-              <w:instrText xml:space="preserve"> PAGEREF _Toc452967231 \h </w:instrText>
+              <w:instrText xml:space="preserve"> PAGEREF _Toc453271379 \h </w:instrText>
             </w:r>
             <w:r>
               <w:rPr>
@@ -2126,6 +2126,155 @@
                 <w:webHidden/>
               </w:rPr>
               <w:t>21</w:t>
+            </w:r>
+            <w:r>
+              <w:rPr>
+                <w:noProof/>
+                <w:webHidden/>
+              </w:rPr>
+              <w:fldChar w:fldCharType="end"/>
+            </w:r>
+          </w:hyperlink>
+        </w:p>
+        <w:p>
+          <w:pPr>
+            <w:pStyle w:val="TOC3"/>
+            <w:tabs>
+              <w:tab w:val="right" w:leader="dot" w:pos="9628"/>
+            </w:tabs>
+            <w:rPr>
+              <w:rFonts w:eastAsiaTheme="minorEastAsia"/>
+              <w:noProof/>
+              <w:lang w:val="en-US"/>
+            </w:rPr>
+          </w:pPr>
+          <w:hyperlink w:anchor="_Toc453271380" w:history="1">
+            <w:r>
+              <w:rPr>
+                <w:rStyle w:val="Hyperlink"/>
+                <w:noProof/>
+                <w:lang w:val="en-US"/>
+              </w:rPr>
+              <w:t>Authentication</w:t>
+            </w:r>
+            <w:r>
+              <w:rPr>
+                <w:noProof/>
+                <w:webHidden/>
+              </w:rPr>
+              <w:tab/>
+            </w:r>
+            <w:r>
+              <w:rPr>
+                <w:noProof/>
+                <w:webHidden/>
+              </w:rPr>
+              <w:fldChar w:fldCharType="begin"/>
+            </w:r>
+            <w:r>
+              <w:rPr>
+                <w:noProof/>
+                <w:webHidden/>
+              </w:rPr>
+              <w:instrText xml:space="preserve"> PAGEREF _Toc453271380 \h </w:instrText>
+            </w:r>
+            <w:r>
+              <w:rPr>
+                <w:noProof/>
+                <w:webHidden/>
+              </w:rPr>
+            </w:r>
+            <w:r>
+              <w:rPr>
+                <w:noProof/>
+                <w:webHidden/>
+              </w:rPr>
+              <w:fldChar w:fldCharType="separate"/>
+            </w:r>
+            <w:r>
+              <w:rPr>
+                <w:noProof/>
+                <w:webHidden/>
+              </w:rPr>
+              <w:t>2</w:t>
+            </w:r>
+            <w:r>
+              <w:rPr>
+                <w:noProof/>
+                <w:webHidden/>
+              </w:rPr>
+              <w:t>6</w:t>
+            </w:r>
+            <w:r>
+              <w:rPr>
+                <w:noProof/>
+                <w:webHidden/>
+              </w:rPr>
+              <w:fldChar w:fldCharType="end"/>
+            </w:r>
+          </w:hyperlink>
+        </w:p>
+        <w:p>
+          <w:pPr>
+            <w:pStyle w:val="TOC3"/>
+            <w:tabs>
+              <w:tab w:val="right" w:leader="dot" w:pos="9628"/>
+            </w:tabs>
+            <w:rPr>
+              <w:rFonts w:eastAsiaTheme="minorEastAsia"/>
+              <w:noProof/>
+              <w:lang w:val="en-US"/>
+            </w:rPr>
+          </w:pPr>
+          <w:hyperlink w:anchor="_Toc453271381" w:history="1">
+            <w:r>
+              <w:rPr>
+                <w:rStyle w:val="Hyperlink"/>
+                <w:noProof/>
+                <w:lang w:val="en-US"/>
+              </w:rPr>
+              <w:t>Real Time Handling</w:t>
+            </w:r>
+            <w:r>
+              <w:rPr>
+                <w:noProof/>
+                <w:webHidden/>
+              </w:rPr>
+              <w:tab/>
+            </w:r>
+            <w:r>
+              <w:rPr>
+                <w:noProof/>
+                <w:webHidden/>
+              </w:rPr>
+              <w:fldChar w:fldCharType="begin"/>
+            </w:r>
+            <w:r>
+              <w:rPr>
+                <w:noProof/>
+                <w:webHidden/>
+              </w:rPr>
+              <w:instrText xml:space="preserve"> PAGEREF _Toc453271381 \h </w:instrText>
+            </w:r>
+            <w:r>
+              <w:rPr>
+                <w:noProof/>
+                <w:webHidden/>
+              </w:rPr>
+            </w:r>
+            <w:r>
+              <w:rPr>
+                <w:noProof/>
+                <w:webHidden/>
+              </w:rPr>
+              <w:fldChar w:fldCharType="separate"/>
+            </w:r>
+            <w:r>
+              <w:rPr>
+                <w:noProof/>
+                <w:webHidden/>
+              </w:rPr>
+              <w:t>27</w:t>
             </w:r>
             <w:r>
               <w:rPr>
@@ -2169,7 +2318,7 @@
           <w:lang w:val="en-US"/>
         </w:rPr>
       </w:pPr>
-      <w:bookmarkStart w:id="2" w:name="_Toc452967213"/>
+      <w:bookmarkStart w:id="2" w:name="_Toc453271361"/>
       <w:r>
         <w:rPr>
           <w:lang w:val="en-US"/>
@@ -2206,6 +2355,26 @@
         <w:rPr>
           <w:lang w:val="en-US"/>
         </w:rPr>
+        <w:t xml:space="preserve">9.6.2016 RTC </w:t>
+      </w:r>
+      <w:r>
+        <w:rPr>
+          <w:lang w:val="en-US"/>
+        </w:rPr>
+        <w:t>functionality added</w:t>
+      </w:r>
+    </w:p>
+    <w:p>
+      <w:pPr>
+        <w:spacing w:after="0"/>
+        <w:rPr>
+          <w:lang w:val="en-US"/>
+        </w:rPr>
+      </w:pPr>
+      <w:r>
+        <w:rPr>
+          <w:lang w:val="en-US"/>
+        </w:rPr>
         <w:t xml:space="preserve">24.5.2016 </w:t>
       </w:r>
       <w:proofErr w:type="gramStart"/>
@@ -2268,7 +2437,7 @@
           <w:lang w:val="en-US"/>
         </w:rPr>
       </w:pPr>
-      <w:bookmarkStart w:id="3" w:name="_Toc452967214"/>
+      <w:bookmarkStart w:id="3" w:name="_Toc453271362"/>
       <w:r>
         <w:rPr>
           <w:lang w:val="en-US"/>
@@ -2400,7 +2569,7 @@
           <w:lang w:val="en-US"/>
         </w:rPr>
       </w:pPr>
-      <w:bookmarkStart w:id="4" w:name="_Toc452967215"/>
+      <w:bookmarkStart w:id="4" w:name="_Toc453271363"/>
       <w:r>
         <w:rPr>
           <w:lang w:val="en-US"/>
@@ -2444,7 +2613,7 @@
           <w:lang w:val="en-US"/>
         </w:rPr>
       </w:pPr>
-      <w:bookmarkStart w:id="5" w:name="_Toc452967216"/>
+      <w:bookmarkStart w:id="5" w:name="_Toc453271364"/>
       <w:r>
         <w:rPr>
           <w:lang w:val="en-US"/>
@@ -2773,7 +2942,7 @@
           <w:lang w:val="en-US"/>
         </w:rPr>
       </w:pPr>
-      <w:bookmarkStart w:id="6" w:name="_Toc452967217"/>
+      <w:bookmarkStart w:id="6" w:name="_Toc453271365"/>
       <w:proofErr w:type="spellStart"/>
       <w:r>
         <w:rPr>
@@ -2971,7 +3140,7 @@
           <w:lang w:val="en-US"/>
         </w:rPr>
       </w:pPr>
-      <w:bookmarkStart w:id="7" w:name="_Toc452967218"/>
+      <w:bookmarkStart w:id="7" w:name="_Toc453271366"/>
       <w:r>
         <w:rPr>
           <w:lang w:val="en-US"/>
@@ -3217,7 +3386,7 @@
           <w:lang w:val="en-US"/>
         </w:rPr>
       </w:pPr>
-      <w:bookmarkStart w:id="8" w:name="_Toc452967219"/>
+      <w:bookmarkStart w:id="8" w:name="_Toc453271367"/>
       <w:r>
         <w:rPr>
           <w:lang w:val="en-US"/>
@@ -4084,7 +4253,7 @@
           <w:lang w:val="en-US"/>
         </w:rPr>
       </w:pPr>
-      <w:bookmarkStart w:id="9" w:name="_Toc452967220"/>
+      <w:bookmarkStart w:id="9" w:name="_Toc453271368"/>
       <w:r>
         <w:rPr>
           <w:lang w:val="en-US"/>
@@ -4302,7 +4471,7 @@
           <w:lang w:val="en-US"/>
         </w:rPr>
       </w:pPr>
-      <w:bookmarkStart w:id="10" w:name="_Toc452967221"/>
+      <w:bookmarkStart w:id="10" w:name="_Toc453271369"/>
       <w:r>
         <w:rPr>
           <w:lang w:val="en-US"/>
@@ -4424,7 +4593,7 @@
           <w:lang w:val="en-US"/>
         </w:rPr>
       </w:pPr>
-      <w:bookmarkStart w:id="11" w:name="_Toc452967222"/>
+      <w:bookmarkStart w:id="11" w:name="_Toc453271370"/>
       <w:r>
         <w:rPr>
           <w:lang w:val="en-US"/>
@@ -4506,7 +4675,7 @@
           <w:lang w:val="en-US"/>
         </w:rPr>
       </w:pPr>
-      <w:bookmarkStart w:id="12" w:name="_Toc452967223"/>
+      <w:bookmarkStart w:id="12" w:name="_Toc453271371"/>
       <w:r>
         <w:rPr>
           <w:lang w:val="en-US"/>
@@ -4581,7 +4750,7 @@
           <w:lang w:val="en-US"/>
         </w:rPr>
       </w:pPr>
-      <w:bookmarkStart w:id="13" w:name="_Toc452967224"/>
+      <w:bookmarkStart w:id="13" w:name="_Toc453271372"/>
       <w:r>
         <w:rPr>
           <w:lang w:val="en-US"/>
@@ -4626,7 +4795,7 @@
           <v:shape id="_x0000_i1025" type="#_x0000_t75" style="width:661.5pt;height:252.75pt" o:ole="">
             <v:imagedata r:id="rId16" o:title=""/>
           </v:shape>
-          <o:OLEObject Type="Embed" ProgID="Word.Document.12" ShapeID="_x0000_i1025" DrawAspect="Content" ObjectID="_1526839597" r:id="rId17">
+          <o:OLEObject Type="Embed" ProgID="Word.Document.12" ShapeID="_x0000_i1025" DrawAspect="Content" ObjectID="_1527013456" r:id="rId17">
             <o:FieldCodes>\s</o:FieldCodes>
           </o:OLEObject>
         </w:object>
@@ -4709,7 +4878,7 @@
           <w:lang w:val="en-US"/>
         </w:rPr>
       </w:pPr>
-      <w:bookmarkStart w:id="15" w:name="_Toc452967225"/>
+      <w:bookmarkStart w:id="15" w:name="_Toc453271373"/>
       <w:r>
         <w:rPr>
           <w:lang w:val="en-US"/>
@@ -4733,7 +4902,7 @@
           <w:lang w:val="en-US"/>
         </w:rPr>
       </w:pPr>
-      <w:bookmarkStart w:id="16" w:name="_Toc452967226"/>
+      <w:bookmarkStart w:id="16" w:name="_Toc453271374"/>
       <w:r>
         <w:rPr>
           <w:lang w:val="en-US"/>
@@ -5500,7 +5669,7 @@
           <w:lang w:val="en-US"/>
         </w:rPr>
       </w:pPr>
-      <w:bookmarkStart w:id="17" w:name="_Toc452967227"/>
+      <w:bookmarkStart w:id="17" w:name="_Toc453271375"/>
       <w:r>
         <w:rPr>
           <w:lang w:val="en-US"/>
@@ -5544,7 +5713,7 @@
           <w:lang w:val="en-US"/>
         </w:rPr>
       </w:pPr>
-      <w:bookmarkStart w:id="18" w:name="_Toc452967228"/>
+      <w:bookmarkStart w:id="18" w:name="_Toc453271376"/>
       <w:r>
         <w:rPr>
           <w:lang w:val="en-US"/>
@@ -6289,7 +6458,7 @@
           <w:lang w:val="en-US"/>
         </w:rPr>
       </w:pPr>
-      <w:bookmarkStart w:id="19" w:name="_Toc452967229"/>
+      <w:bookmarkStart w:id="19" w:name="_Toc453271377"/>
       <w:r>
         <w:rPr>
           <w:lang w:val="en-US"/>
@@ -6590,7 +6759,7 @@
           <w:lang w:val="en-US"/>
         </w:rPr>
       </w:pPr>
-      <w:bookmarkStart w:id="20" w:name="_Toc452967230"/>
+      <w:bookmarkStart w:id="20" w:name="_Toc453271378"/>
       <w:r>
         <w:rPr>
           <w:lang w:val="en-US"/>
@@ -6982,7 +7151,7 @@
           <w:lang w:val="en-US"/>
         </w:rPr>
       </w:pPr>
-      <w:bookmarkStart w:id="21" w:name="_Toc452967231"/>
+      <w:bookmarkStart w:id="21" w:name="_Toc453271379"/>
       <w:r>
         <w:rPr>
           <w:lang w:val="en-US"/>
@@ -7153,7 +7322,7 @@
           <v:shape id="_x0000_i1026" type="#_x0000_t75" style="width:661.5pt;height:252.75pt" o:ole="">
             <v:imagedata r:id="rId26" o:title=""/>
           </v:shape>
-          <o:OLEObject Type="Embed" ProgID="Word.Document.12" ShapeID="_x0000_i1026" DrawAspect="Content" ObjectID="_1526839598" r:id="rId27">
+          <o:OLEObject Type="Embed" ProgID="Word.Document.12" ShapeID="_x0000_i1026" DrawAspect="Content" ObjectID="_1527013457" r:id="rId27">
             <o:FieldCodes>\s</o:FieldCodes>
           </o:OLEObject>
         </w:object>
@@ -7634,11 +7803,12 @@
     </w:p>
     <w:p>
       <w:pPr>
-        <w:pStyle w:val="Heading3"/>
-        <w:rPr>
-          <w:lang w:val="en-US"/>
-        </w:rPr>
-      </w:pPr>
+        <w:pStyle w:val="Heading2"/>
+        <w:rPr>
+          <w:lang w:val="en-US"/>
+        </w:rPr>
+      </w:pPr>
+      <w:bookmarkStart w:id="23" w:name="_Toc453271380"/>
       <w:r>
         <w:rPr>
           <w:lang w:val="en-US"/>
@@ -7646,6 +7816,7 @@
         <w:lastRenderedPageBreak/>
         <w:t>Authentication</w:t>
       </w:r>
+      <w:bookmarkEnd w:id="23"/>
     </w:p>
     <w:p>
       <w:pPr>
@@ -8458,15 +8629,850 @@
     </w:p>
     <w:p>
       <w:pPr>
-        <w:ind w:firstLine="1304"/>
-        <w:rPr>
-          <w:lang w:val="en-US"/>
-        </w:rPr>
-      </w:pPr>
+        <w:rPr>
+          <w:lang w:val="en-US"/>
+        </w:rPr>
+      </w:pPr>
+      <w:r>
+        <w:rPr>
+          <w:lang w:val="en-US"/>
+        </w:rPr>
+        <w:br w:type="page"/>
+      </w:r>
+    </w:p>
+    <w:p>
+      <w:pPr>
+        <w:pStyle w:val="Heading2"/>
+        <w:rPr>
+          <w:lang w:val="en-US"/>
+        </w:rPr>
+      </w:pPr>
+      <w:bookmarkStart w:id="24" w:name="_Toc453271381"/>
+      <w:r>
+        <w:rPr>
+          <w:lang w:val="en-US"/>
+        </w:rPr>
+        <w:lastRenderedPageBreak/>
+        <w:t>Real Time Handling</w:t>
+      </w:r>
+      <w:bookmarkEnd w:id="24"/>
+    </w:p>
+    <w:p>
+      <w:pPr>
+        <w:rPr>
+          <w:lang w:val="en-US"/>
+        </w:rPr>
+      </w:pPr>
+    </w:p>
+    <w:p>
+      <w:pPr>
+        <w:rPr>
+          <w:lang w:val="en-US"/>
+        </w:rPr>
+      </w:pPr>
+      <w:r>
+        <w:rPr>
+          <w:lang w:val="en-US"/>
+        </w:rPr>
+        <w:t xml:space="preserve">To get measurement times to be saved into database </w:t>
+      </w:r>
+      <w:r>
+        <w:rPr>
+          <w:lang w:val="en-US"/>
+        </w:rPr>
+        <w:t xml:space="preserve">with results, </w:t>
+      </w:r>
+      <w:r>
+        <w:rPr>
+          <w:lang w:val="en-US"/>
+        </w:rPr>
+        <w:t xml:space="preserve">we need to </w:t>
+      </w:r>
+      <w:r>
+        <w:rPr>
+          <w:lang w:val="en-US"/>
+        </w:rPr>
+        <w:t>read</w:t>
+      </w:r>
+      <w:r>
+        <w:rPr>
+          <w:lang w:val="en-US"/>
+        </w:rPr>
+        <w:t xml:space="preserve"> time each time we make </w:t>
+      </w:r>
+      <w:r>
+        <w:rPr>
+          <w:lang w:val="en-US"/>
+        </w:rPr>
+        <w:t>a</w:t>
+      </w:r>
+      <w:r>
+        <w:rPr>
+          <w:lang w:val="en-US"/>
+        </w:rPr>
+        <w:t xml:space="preserve"> measurement.</w:t>
+      </w:r>
+    </w:p>
+    <w:p>
+      <w:pPr>
+        <w:pStyle w:val="Heading3"/>
+        <w:rPr>
+          <w:lang w:val="en-US"/>
+        </w:rPr>
+      </w:pPr>
+      <w:r>
+        <w:rPr>
+          <w:lang w:val="en-US"/>
+        </w:rPr>
+        <w:t>Getting the time</w:t>
+      </w:r>
+    </w:p>
+    <w:p>
+      <w:pPr>
+        <w:rPr>
+          <w:lang w:val="en-US"/>
+        </w:rPr>
+      </w:pPr>
+    </w:p>
+    <w:p>
+      <w:pPr>
+        <w:rPr>
+          <w:lang w:val="en-US"/>
+        </w:rPr>
+      </w:pPr>
+      <w:r>
+        <w:rPr>
+          <w:lang w:val="en-US"/>
+        </w:rPr>
+        <w:t xml:space="preserve">To be sure that </w:t>
+      </w:r>
+      <w:r>
+        <w:rPr>
+          <w:lang w:val="en-US"/>
+        </w:rPr>
+        <w:t xml:space="preserve">Gecko WGM110 </w:t>
+      </w:r>
+      <w:r>
+        <w:rPr>
+          <w:lang w:val="en-US"/>
+        </w:rPr>
+        <w:t xml:space="preserve">RTC (Real Time Clock) is </w:t>
+      </w:r>
+      <w:r>
+        <w:rPr>
+          <w:lang w:val="en-US"/>
+        </w:rPr>
+        <w:t xml:space="preserve">running correct </w:t>
+      </w:r>
+      <w:r>
+        <w:rPr>
+          <w:lang w:val="en-US"/>
+        </w:rPr>
+        <w:t>time it will be updated periodically from NTP</w:t>
+      </w:r>
+      <w:r>
+        <w:rPr>
+          <w:lang w:val="en-US"/>
+        </w:rPr>
+        <w:t xml:space="preserve"> (Network Time Protocol) server.</w:t>
+      </w:r>
+    </w:p>
+    <w:p>
+      <w:pPr>
+        <w:rPr>
+          <w:lang w:val="en-US"/>
+        </w:rPr>
+      </w:pPr>
+      <w:proofErr w:type="spellStart"/>
+      <w:r>
+        <w:rPr>
+          <w:lang w:val="en-US"/>
+        </w:rPr>
+        <w:t>BGScript</w:t>
+      </w:r>
+      <w:proofErr w:type="spellEnd"/>
+      <w:r>
+        <w:rPr>
+          <w:lang w:val="en-US"/>
+        </w:rPr>
+        <w:t xml:space="preserve"> reads the time from NTP server (</w:t>
+      </w:r>
+      <w:r>
+        <w:rPr>
+          <w:lang w:val="en-US"/>
+        </w:rPr>
+        <w:t xml:space="preserve">name </w:t>
+      </w:r>
+      <w:r>
+        <w:rPr>
+          <w:lang w:val="en-US"/>
+        </w:rPr>
+        <w:t>given in device’s configuration) using UDP (User Datagram Protocol) request.</w:t>
+      </w:r>
+      <w:r>
+        <w:rPr>
+          <w:lang w:val="en-US"/>
+        </w:rPr>
+        <w:t xml:space="preserve"> Because our system does not require very accurate timing</w:t>
+      </w:r>
+      <w:r>
+        <w:rPr>
+          <w:lang w:val="en-US"/>
+        </w:rPr>
+        <w:t xml:space="preserve"> information</w:t>
+      </w:r>
+      <w:r>
+        <w:rPr>
+          <w:lang w:val="en-US"/>
+        </w:rPr>
+        <w:t>, w</w:t>
+      </w:r>
+      <w:r>
+        <w:rPr>
+          <w:lang w:val="en-US"/>
+        </w:rPr>
+        <w:t>e don’t use any adjusting algorithm, but just use directly the time we get from server on one request.</w:t>
+      </w:r>
+    </w:p>
+    <w:p>
+      <w:pPr>
+        <w:rPr>
+          <w:lang w:val="en-US"/>
+        </w:rPr>
+      </w:pPr>
+      <w:r>
+        <w:rPr>
+          <w:lang w:val="en-US"/>
+        </w:rPr>
+        <w:t>At the moment, the time is update</w:t>
+      </w:r>
+      <w:r>
+        <w:rPr>
+          <w:lang w:val="en-US"/>
+        </w:rPr>
+        <w:t>d</w:t>
+      </w:r>
+      <w:r>
+        <w:rPr>
+          <w:lang w:val="en-US"/>
+        </w:rPr>
+        <w:t xml:space="preserve"> (only)</w:t>
+      </w:r>
+      <w:r>
+        <w:rPr>
+          <w:lang w:val="en-US"/>
+        </w:rPr>
+        <w:t xml:space="preserve"> in </w:t>
+      </w:r>
+      <w:proofErr w:type="spellStart"/>
+      <w:r>
+        <w:rPr>
+          <w:lang w:val="en-US"/>
+        </w:rPr>
+        <w:t>bootup</w:t>
+      </w:r>
+      <w:proofErr w:type="spellEnd"/>
+      <w:r>
+        <w:rPr>
+          <w:lang w:val="en-US"/>
+        </w:rPr>
+        <w:t>, but it could be done perhaps once a day or every time when time looks wrong.</w:t>
+      </w:r>
+    </w:p>
+    <w:p>
+      <w:pPr>
+        <w:rPr>
+          <w:lang w:val="en-US"/>
+        </w:rPr>
+      </w:pPr>
+      <w:r>
+        <w:rPr>
+          <w:lang w:val="en-US"/>
+        </w:rPr>
+        <w:t xml:space="preserve">To be able to use </w:t>
+      </w:r>
+      <w:proofErr w:type="spellStart"/>
+      <w:r>
+        <w:rPr>
+          <w:lang w:val="en-US"/>
+        </w:rPr>
+        <w:t>udp</w:t>
+      </w:r>
+      <w:proofErr w:type="spellEnd"/>
+      <w:r>
+        <w:rPr>
+          <w:lang w:val="en-US"/>
+        </w:rPr>
+        <w:t xml:space="preserve"> in </w:t>
+      </w:r>
+      <w:proofErr w:type="spellStart"/>
+      <w:r>
+        <w:rPr>
+          <w:lang w:val="en-US"/>
+        </w:rPr>
+        <w:t>BGScript</w:t>
+      </w:r>
+      <w:proofErr w:type="spellEnd"/>
+      <w:r>
+        <w:rPr>
+          <w:lang w:val="en-US"/>
+        </w:rPr>
+        <w:t>, we need to setup both a client to send messages and a server to catch responses. By default in this system, the two sockets use different ports. There is a way to directed them to same location.</w:t>
+      </w:r>
+    </w:p>
+    <w:p>
+      <w:pPr>
+        <w:rPr>
+          <w:lang w:val="en-US"/>
+        </w:rPr>
+      </w:pPr>
+      <w:r>
+        <w:rPr>
+          <w:lang w:val="en-US"/>
+        </w:rPr>
+        <w:t xml:space="preserve">Currently </w:t>
+      </w:r>
+      <w:proofErr w:type="spellStart"/>
+      <w:r>
+        <w:rPr>
+          <w:lang w:val="en-US"/>
+        </w:rPr>
+        <w:t>BGScript</w:t>
+      </w:r>
+      <w:proofErr w:type="spellEnd"/>
+      <w:r>
+        <w:rPr>
+          <w:lang w:val="en-US"/>
+        </w:rPr>
+        <w:t xml:space="preserve"> uses very simple request message where only </w:t>
+      </w:r>
+      <w:r>
+        <w:rPr>
+          <w:lang w:val="en-US"/>
+        </w:rPr>
+        <w:t>version field is set to some meaningful value.</w:t>
+      </w:r>
+      <w:r>
+        <w:rPr>
+          <w:lang w:val="en-US"/>
+        </w:rPr>
+        <w:t xml:space="preserve"> See following picture</w:t>
+      </w:r>
+      <w:r>
+        <w:rPr>
+          <w:lang w:val="en-US"/>
+        </w:rPr>
+        <w:t>s</w:t>
+      </w:r>
+      <w:r>
+        <w:rPr>
+          <w:lang w:val="en-US"/>
+        </w:rPr>
+        <w:t>:</w:t>
+      </w:r>
+    </w:p>
+    <w:p>
+      <w:pPr>
+        <w:rPr>
+          <w:lang w:val="en-US"/>
+        </w:rPr>
+      </w:pPr>
+      <w:r>
+        <w:rPr>
+          <w:noProof/>
+          <w:lang w:val="en-US"/>
+        </w:rPr>
+        <w:lastRenderedPageBreak/>
+        <w:drawing>
+          <wp:inline distT="0" distB="0" distL="0" distR="0">
+            <wp:extent cx="6120130" cy="4803475"/>
+            <wp:effectExtent l="19050" t="0" r="0" b="0"/>
+            <wp:docPr id="15" name="Picture 11"/>
+            <wp:cNvGraphicFramePr>
+              <a:graphicFrameLocks xmlns:a="http://schemas.openxmlformats.org/drawingml/2006/main" noChangeAspect="1"/>
+            </wp:cNvGraphicFramePr>
+            <a:graphic xmlns:a="http://schemas.openxmlformats.org/drawingml/2006/main">
+              <a:graphicData uri="http://schemas.openxmlformats.org/drawingml/2006/picture">
+                <pic:pic xmlns:pic="http://schemas.openxmlformats.org/drawingml/2006/picture">
+                  <pic:nvPicPr>
+                    <pic:cNvPr id="0" name="Picture 11"/>
+                    <pic:cNvPicPr>
+                      <a:picLocks noChangeAspect="1" noChangeArrowheads="1"/>
+                    </pic:cNvPicPr>
+                  </pic:nvPicPr>
+                  <pic:blipFill>
+                    <a:blip r:embed="rId32" cstate="print"/>
+                    <a:srcRect/>
+                    <a:stretch>
+                      <a:fillRect/>
+                    </a:stretch>
+                  </pic:blipFill>
+                  <pic:spPr bwMode="auto">
+                    <a:xfrm>
+                      <a:off x="0" y="0"/>
+                      <a:ext cx="6120130" cy="4803475"/>
+                    </a:xfrm>
+                    <a:prstGeom prst="rect">
+                      <a:avLst/>
+                    </a:prstGeom>
+                    <a:noFill/>
+                    <a:ln w="9525">
+                      <a:noFill/>
+                      <a:miter lim="800000"/>
+                      <a:headEnd/>
+                      <a:tailEnd/>
+                    </a:ln>
+                  </pic:spPr>
+                </pic:pic>
+              </a:graphicData>
+            </a:graphic>
+          </wp:inline>
+        </w:drawing>
+      </w:r>
+    </w:p>
+    <w:p>
+      <w:pPr>
+        <w:rPr>
+          <w:lang w:val="en-US"/>
+        </w:rPr>
+      </w:pPr>
+      <w:r>
+        <w:rPr>
+          <w:noProof/>
+          <w:lang w:val="en-US"/>
+        </w:rPr>
+        <w:lastRenderedPageBreak/>
+        <w:drawing>
+          <wp:inline distT="0" distB="0" distL="0" distR="0">
+            <wp:extent cx="6120130" cy="5074087"/>
+            <wp:effectExtent l="19050" t="0" r="0" b="0"/>
+            <wp:docPr id="5" name="Picture 3"/>
+            <wp:cNvGraphicFramePr>
+              <a:graphicFrameLocks xmlns:a="http://schemas.openxmlformats.org/drawingml/2006/main" noChangeAspect="1"/>
+            </wp:cNvGraphicFramePr>
+            <a:graphic xmlns:a="http://schemas.openxmlformats.org/drawingml/2006/main">
+              <a:graphicData uri="http://schemas.openxmlformats.org/drawingml/2006/picture">
+                <pic:pic xmlns:pic="http://schemas.openxmlformats.org/drawingml/2006/picture">
+                  <pic:nvPicPr>
+                    <pic:cNvPr id="0" name="Picture 3"/>
+                    <pic:cNvPicPr>
+                      <a:picLocks noChangeAspect="1" noChangeArrowheads="1"/>
+                    </pic:cNvPicPr>
+                  </pic:nvPicPr>
+                  <pic:blipFill>
+                    <a:blip r:embed="rId33" cstate="print"/>
+                    <a:srcRect/>
+                    <a:stretch>
+                      <a:fillRect/>
+                    </a:stretch>
+                  </pic:blipFill>
+                  <pic:spPr bwMode="auto">
+                    <a:xfrm>
+                      <a:off x="0" y="0"/>
+                      <a:ext cx="6120130" cy="5074087"/>
+                    </a:xfrm>
+                    <a:prstGeom prst="rect">
+                      <a:avLst/>
+                    </a:prstGeom>
+                    <a:noFill/>
+                    <a:ln w="9525">
+                      <a:noFill/>
+                      <a:miter lim="800000"/>
+                      <a:headEnd/>
+                      <a:tailEnd/>
+                    </a:ln>
+                  </pic:spPr>
+                </pic:pic>
+              </a:graphicData>
+            </a:graphic>
+          </wp:inline>
+        </w:drawing>
+      </w:r>
+    </w:p>
+    <w:p>
+      <w:pPr>
+        <w:rPr>
+          <w:lang w:val="en-US"/>
+        </w:rPr>
+      </w:pPr>
+      <w:r>
+        <w:rPr>
+          <w:lang w:val="en-US"/>
+        </w:rPr>
+        <w:t xml:space="preserve">In </w:t>
+      </w:r>
+      <w:proofErr w:type="spellStart"/>
+      <w:r>
+        <w:rPr>
+          <w:lang w:val="en-US"/>
+        </w:rPr>
+        <w:t>BGScript</w:t>
+      </w:r>
+      <w:proofErr w:type="spellEnd"/>
+      <w:r>
+        <w:rPr>
+          <w:lang w:val="en-US"/>
+        </w:rPr>
+        <w:t xml:space="preserve"> file, the very same message looks like this: </w:t>
+      </w:r>
+      <w:r>
+        <w:rPr>
+          <w:lang w:val="en-US"/>
+        </w:rPr>
+        <w:t>"\x1B\x00\x00\x00\x00\x00\x00\x00\x00\x00\x00\x00\x00\x00\x00\x00\x00\x00\x00\x00\x00\x00\x00\x00\x00\x00\x00\x00\x00\x00\x00\x00\x00\x00\x00\x00\x00\x00\x00\x00\xda\x7a\x83\x9b\x4b\xb6\x27\x0e"</w:t>
+      </w:r>
+    </w:p>
+    <w:p>
+      <w:pPr>
+        <w:rPr>
+          <w:lang w:val="en-US"/>
+        </w:rPr>
+      </w:pPr>
+      <w:r>
+        <w:rPr>
+          <w:lang w:val="en-US"/>
+        </w:rPr>
+        <w:t>And the response is shown in following picture:</w:t>
+      </w:r>
+    </w:p>
+    <w:p>
+      <w:pPr>
+        <w:rPr>
+          <w:lang w:val="en-US"/>
+        </w:rPr>
+      </w:pPr>
+      <w:r>
+        <w:rPr>
+          <w:noProof/>
+          <w:lang w:val="en-US"/>
+        </w:rPr>
+        <w:lastRenderedPageBreak/>
+        <w:drawing>
+          <wp:inline distT="0" distB="0" distL="0" distR="0">
+            <wp:extent cx="6120130" cy="5074087"/>
+            <wp:effectExtent l="19050" t="0" r="0" b="0"/>
+            <wp:docPr id="14" name="Picture 6"/>
+            <wp:cNvGraphicFramePr>
+              <a:graphicFrameLocks xmlns:a="http://schemas.openxmlformats.org/drawingml/2006/main" noChangeAspect="1"/>
+            </wp:cNvGraphicFramePr>
+            <a:graphic xmlns:a="http://schemas.openxmlformats.org/drawingml/2006/main">
+              <a:graphicData uri="http://schemas.openxmlformats.org/drawingml/2006/picture">
+                <pic:pic xmlns:pic="http://schemas.openxmlformats.org/drawingml/2006/picture">
+                  <pic:nvPicPr>
+                    <pic:cNvPr id="0" name="Picture 6"/>
+                    <pic:cNvPicPr>
+                      <a:picLocks noChangeAspect="1" noChangeArrowheads="1"/>
+                    </pic:cNvPicPr>
+                  </pic:nvPicPr>
+                  <pic:blipFill>
+                    <a:blip r:embed="rId34" cstate="print"/>
+                    <a:srcRect/>
+                    <a:stretch>
+                      <a:fillRect/>
+                    </a:stretch>
+                  </pic:blipFill>
+                  <pic:spPr bwMode="auto">
+                    <a:xfrm>
+                      <a:off x="0" y="0"/>
+                      <a:ext cx="6120130" cy="5074087"/>
+                    </a:xfrm>
+                    <a:prstGeom prst="rect">
+                      <a:avLst/>
+                    </a:prstGeom>
+                    <a:noFill/>
+                    <a:ln w="9525">
+                      <a:noFill/>
+                      <a:miter lim="800000"/>
+                      <a:headEnd/>
+                      <a:tailEnd/>
+                    </a:ln>
+                  </pic:spPr>
+                </pic:pic>
+              </a:graphicData>
+            </a:graphic>
+          </wp:inline>
+        </w:drawing>
+      </w:r>
+      <w:r>
+        <w:rPr>
+          <w:lang w:val="en-US"/>
+        </w:rPr>
+        <w:t>From the response the painted bytes contain the time (one of the times) NTP server returns.</w:t>
+      </w:r>
+      <w:r>
+        <w:rPr>
+          <w:lang w:val="en-US"/>
+        </w:rPr>
+        <w:t xml:space="preserve"> The first four bytes contain the time in seconds (db042f04) from January the 1</w:t>
+      </w:r>
+      <w:r>
+        <w:rPr>
+          <w:vertAlign w:val="superscript"/>
+          <w:lang w:val="en-US"/>
+        </w:rPr>
+        <w:t>st</w:t>
+      </w:r>
+      <w:r>
+        <w:rPr>
+          <w:lang w:val="en-US"/>
+        </w:rPr>
+        <w:t xml:space="preserve"> 1900. We do not care the rest (parts of second) because our </w:t>
+      </w:r>
+      <w:r>
+        <w:rPr>
+          <w:lang w:val="en-US"/>
+        </w:rPr>
+        <w:t xml:space="preserve">RTC </w:t>
+      </w:r>
+      <w:r>
+        <w:rPr>
+          <w:lang w:val="en-US"/>
+        </w:rPr>
+        <w:t>clock does not care.</w:t>
+      </w:r>
+      <w:r>
+        <w:rPr>
+          <w:lang w:val="en-US"/>
+        </w:rPr>
+        <w:t xml:space="preserve"> Conver</w:t>
+      </w:r>
+      <w:r>
+        <w:rPr>
+          <w:lang w:val="en-US"/>
+        </w:rPr>
+        <w:t>ting</w:t>
+      </w:r>
+      <w:r>
+        <w:rPr>
+          <w:lang w:val="en-US"/>
+        </w:rPr>
+        <w:t xml:space="preserve"> hex to decimal</w:t>
+      </w:r>
+      <w:r>
+        <w:rPr>
+          <w:lang w:val="en-US"/>
+        </w:rPr>
+        <w:t>,</w:t>
+      </w:r>
+      <w:r>
+        <w:rPr>
+          <w:lang w:val="en-US"/>
+        </w:rPr>
+        <w:t xml:space="preserve"> that</w:t>
+      </w:r>
+      <w:r>
+        <w:rPr>
+          <w:lang w:val="en-US"/>
+        </w:rPr>
+        <w:t xml:space="preserve"> value</w:t>
+      </w:r>
+      <w:r>
+        <w:rPr>
+          <w:lang w:val="en-US"/>
+        </w:rPr>
+        <w:t xml:space="preserve"> is some 3674484484 seconds.</w:t>
+      </w:r>
+      <w:r>
+        <w:rPr>
+          <w:lang w:val="en-US"/>
+        </w:rPr>
+        <w:t xml:space="preserve"> From that value we then calculate (in </w:t>
+      </w:r>
+      <w:proofErr w:type="spellStart"/>
+      <w:r>
+        <w:rPr>
+          <w:lang w:val="en-US"/>
+        </w:rPr>
+        <w:t>BGScript</w:t>
+      </w:r>
+      <w:proofErr w:type="spellEnd"/>
+      <w:r>
+        <w:rPr>
+          <w:lang w:val="en-US"/>
+        </w:rPr>
+        <w:t xml:space="preserve">) the current </w:t>
+      </w:r>
+      <w:r>
+        <w:rPr>
+          <w:lang w:val="en-US"/>
+        </w:rPr>
+        <w:t>date and time</w:t>
+      </w:r>
+      <w:r>
+        <w:rPr>
+          <w:lang w:val="en-US"/>
+        </w:rPr>
+        <w:t xml:space="preserve"> in h</w:t>
+      </w:r>
+      <w:proofErr w:type="gramStart"/>
+      <w:r>
+        <w:rPr>
+          <w:lang w:val="en-US"/>
+        </w:rPr>
+        <w:t>:m:s</w:t>
+      </w:r>
+      <w:proofErr w:type="gramEnd"/>
+      <w:r>
+        <w:rPr>
+          <w:lang w:val="en-US"/>
+        </w:rPr>
+        <w:t xml:space="preserve"> d:m:y format and save the values to RTC registers.</w:t>
+      </w:r>
+    </w:p>
+    <w:p>
+      <w:pPr>
+        <w:rPr>
+          <w:lang w:val="en-US"/>
+        </w:rPr>
+      </w:pPr>
+      <w:r>
+        <w:rPr>
+          <w:lang w:val="en-US"/>
+        </w:rPr>
+        <w:t>To make calculations easier, we use year 2016 as st</w:t>
+      </w:r>
+      <w:r>
+        <w:rPr>
+          <w:lang w:val="en-US"/>
+        </w:rPr>
+        <w:t>art</w:t>
+      </w:r>
+      <w:r>
+        <w:rPr>
+          <w:lang w:val="en-US"/>
+        </w:rPr>
+        <w:t xml:space="preserve"> </w:t>
+      </w:r>
+      <w:r>
+        <w:rPr>
+          <w:lang w:val="en-US"/>
+        </w:rPr>
+        <w:t xml:space="preserve">point for our calculations. One of the </w:t>
+      </w:r>
+      <w:r>
+        <w:rPr>
+          <w:lang w:val="en-US"/>
+        </w:rPr>
+        <w:t xml:space="preserve">most important </w:t>
+      </w:r>
+      <w:r>
+        <w:rPr>
+          <w:lang w:val="en-US"/>
+        </w:rPr>
+        <w:t xml:space="preserve">reasons </w:t>
+      </w:r>
+      <w:r>
+        <w:rPr>
+          <w:lang w:val="en-US"/>
+        </w:rPr>
+        <w:t xml:space="preserve">to </w:t>
+      </w:r>
+      <w:r>
+        <w:rPr>
+          <w:lang w:val="en-US"/>
+        </w:rPr>
+        <w:t xml:space="preserve">use smaller values is that </w:t>
+      </w:r>
+      <w:r>
+        <w:rPr>
+          <w:lang w:val="en-US"/>
+        </w:rPr>
+        <w:t xml:space="preserve">amount of </w:t>
+      </w:r>
+      <w:r>
+        <w:rPr>
+          <w:lang w:val="en-US"/>
+        </w:rPr>
+        <w:t>second</w:t>
+      </w:r>
+      <w:r>
+        <w:rPr>
+          <w:lang w:val="en-US"/>
+        </w:rPr>
+        <w:t>s</w:t>
+      </w:r>
+      <w:r>
+        <w:rPr>
+          <w:lang w:val="en-US"/>
+        </w:rPr>
+        <w:t xml:space="preserve"> from NTP server is too big to fit in 32 bits </w:t>
+      </w:r>
+      <w:r>
+        <w:rPr>
+          <w:lang w:val="en-US"/>
+        </w:rPr>
+        <w:t xml:space="preserve">variables </w:t>
+      </w:r>
+      <w:r>
+        <w:rPr>
+          <w:lang w:val="en-US"/>
+        </w:rPr>
+        <w:t xml:space="preserve">that we use in </w:t>
+      </w:r>
+      <w:proofErr w:type="spellStart"/>
+      <w:r>
+        <w:rPr>
+          <w:lang w:val="en-US"/>
+        </w:rPr>
+        <w:t>BGScript</w:t>
+      </w:r>
+      <w:proofErr w:type="spellEnd"/>
+      <w:r>
+        <w:rPr>
+          <w:lang w:val="en-US"/>
+        </w:rPr>
+        <w:t xml:space="preserve">. </w:t>
+      </w:r>
+      <w:r>
+        <w:rPr>
+          <w:lang w:val="en-US"/>
+        </w:rPr>
+        <w:t>What we do next is subtract 3660595200 seconds from the count and get that in this example we are 3674484484-3660595200 = 13889284 seconds away from 1.1.2016.</w:t>
+      </w:r>
+      <w:r>
+        <w:rPr>
+          <w:lang w:val="en-US"/>
+        </w:rPr>
+        <w:t xml:space="preserve"> From this value we then calculate the amount of days, months, years, hours, minutes and seconds and set all those to RTC.</w:t>
+      </w:r>
+    </w:p>
+    <w:p>
+      <w:pPr>
+        <w:pStyle w:val="Heading3"/>
+        <w:rPr>
+          <w:lang w:val="en-US"/>
+        </w:rPr>
+      </w:pPr>
+      <w:r>
+        <w:rPr>
+          <w:lang w:val="en-US"/>
+        </w:rPr>
+        <w:t>Using the time</w:t>
+      </w:r>
+    </w:p>
+    <w:p>
+      <w:pPr>
+        <w:rPr>
+          <w:lang w:val="en-US"/>
+        </w:rPr>
+      </w:pPr>
+    </w:p>
+    <w:p>
+      <w:pPr>
+        <w:rPr>
+          <w:lang w:val="en-US"/>
+        </w:rPr>
+      </w:pPr>
+      <w:r>
+        <w:rPr>
+          <w:lang w:val="en-US"/>
+        </w:rPr>
+        <w:t>When we make measurements, we also read from our RTC the current time. This time will be inserted to the message we send to the cloud. Unfortunately, the time in database is in different format than in our clock. This means we need to do some calculations.</w:t>
+      </w:r>
     </w:p>
     <w:sectPr>
-      <w:headerReference w:type="default" r:id="rId32"/>
-      <w:footerReference w:type="default" r:id="rId33"/>
+      <w:headerReference w:type="default" r:id="rId35"/>
+      <w:footerReference w:type="default" r:id="rId36"/>
       <w:pgSz w:w="11906" w:h="16838"/>
       <w:pgMar w:top="1417" w:right="1134" w:bottom="1417" w:left="1134" w:header="708" w:footer="708" w:gutter="0"/>
       <w:cols w:space="708"/>
@@ -8545,7 +9551,7 @@
         <w:noProof/>
         <w:lang w:val="en-US"/>
       </w:rPr>
-      <w:t>June 7, 2016</w:t>
+      <w:t>June 9, 2016</w:t>
     </w:r>
     <w:r>
       <w:fldChar w:fldCharType="end"/>
@@ -8570,7 +9576,7 @@
             <w:rPr>
               <w:noProof/>
             </w:rPr>
-            <w:t>26</w:t>
+            <w:t>30</w:t>
           </w:r>
         </w:fldSimple>
       </w:sdtContent>
@@ -9806,6 +10812,15 @@
       <w:contextualSpacing/>
     </w:pPr>
   </w:style>
+  <w:style w:type="paragraph" w:styleId="NoSpacing">
+    <w:name w:val="No Spacing"/>
+    <w:uiPriority w:val="1"/>
+    <w:qFormat/>
+    <w:rsid w:val="00A627D7"/>
+    <w:pPr>
+      <w:spacing w:after="0" w:line="240" w:lineRule="auto"/>
+    </w:pPr>
+  </w:style>
 </w:styles>
 </file>
 
@@ -10119,7 +11134,7 @@
 </file>
 
 <file path=customXml/itemProps1.xml><?xml version="1.0" encoding="utf-8"?>
-<ds:datastoreItem xmlns:ds="http://schemas.openxmlformats.org/officeDocument/2006/customXml" ds:itemID="{1ACF4DCB-8643-4B96-B98F-4F36CCFFD6BA}">
+<ds:datastoreItem xmlns:ds="http://schemas.openxmlformats.org/officeDocument/2006/customXml" ds:itemID="{02A007A5-B9BE-4D04-A571-92F74AE7A46C}">
   <ds:schemaRefs>
     <ds:schemaRef ds:uri="http://schemas.openxmlformats.org/officeDocument/2006/bibliography"/>
   </ds:schemaRefs>

</xml_diff>